<commit_message>
Added project report in PDF
</commit_message>
<xml_diff>
--- a/Memoria Electronica.docx
+++ b/Memoria Electronica.docx
@@ -344,7 +344,7 @@
                     </a:ln>
                     <a:extLst>
                       <a:ext uri="{FAA26D3D-D897-4be2-8F04-BA451C77F1D7}">
-                        <ma14:placeholderFlag xmlns="" xmlns:mo="http://schemas.microsoft.com/office/mac/office/2008/main" xmlns:mv="urn:schemas-microsoft-com:mac:vml" xmlns:o="urn:schemas-microsoft-com:office:office" xmlns:v="urn:schemas-microsoft-com:vml" xmlns:w10="urn:schemas-microsoft-com:office:word" xmlns:w="http://schemas.openxmlformats.org/wordprocessingml/2006/main" xmlns:ma14="http://schemas.microsoft.com/office/mac/drawingml/2011/main"/>
+                        <ma14:placeholderFlag xmlns:ma14="http://schemas.microsoft.com/office/mac/drawingml/2011/main" xmlns:w="http://schemas.openxmlformats.org/wordprocessingml/2006/main" xmlns:w10="urn:schemas-microsoft-com:office:word" xmlns:v="urn:schemas-microsoft-com:vml" xmlns:o="urn:schemas-microsoft-com:office:office" xmlns:mv="urn:schemas-microsoft-com:mac:vml" xmlns:mo="http://schemas.microsoft.com/office/mac/office/2008/main" xmlns=""/>
                       </a:ext>
                     </a:extLst>
                   </pic:spPr>
@@ -665,7 +665,7 @@
                     </a:ln>
                     <a:extLst>
                       <a:ext uri="{FAA26D3D-D897-4be2-8F04-BA451C77F1D7}">
-                        <ma14:placeholderFlag xmlns="" xmlns:mo="http://schemas.microsoft.com/office/mac/office/2008/main" xmlns:mv="urn:schemas-microsoft-com:mac:vml" xmlns:o="urn:schemas-microsoft-com:office:office" xmlns:v="urn:schemas-microsoft-com:vml" xmlns:w10="urn:schemas-microsoft-com:office:word" xmlns:w="http://schemas.openxmlformats.org/wordprocessingml/2006/main" xmlns:ma14="http://schemas.microsoft.com/office/mac/drawingml/2011/main"/>
+                        <ma14:placeholderFlag xmlns:ma14="http://schemas.microsoft.com/office/mac/drawingml/2011/main" xmlns:w="http://schemas.openxmlformats.org/wordprocessingml/2006/main" xmlns:w10="urn:schemas-microsoft-com:office:word" xmlns:v="urn:schemas-microsoft-com:vml" xmlns:o="urn:schemas-microsoft-com:office:office" xmlns:mv="urn:schemas-microsoft-com:mac:vml" xmlns:mo="http://schemas.microsoft.com/office/mac/office/2008/main" xmlns=""/>
                       </a:ext>
                     </a:extLst>
                   </pic:spPr>
@@ -791,6 +791,7 @@
                               <w:dataBinding w:prefixMappings="xmlns:ns0='http://purl.org/dc/elements/1.1/' xmlns:ns1='http://schemas.openxmlformats.org/package/2006/metadata/core-properties' " w:xpath="/ns1:coreProperties[1]/ns0:title[1]" w:storeItemID="{6C3C8BC8-F283-45AE-878A-BAB7291924A1}"/>
                               <w:text/>
                             </w:sdtPr>
+                            <w:sdtEndPr/>
                             <w:sdtContent>
                               <w:p>
                                 <w:pPr>
@@ -845,6 +846,7 @@
                         <w:dataBinding w:prefixMappings="xmlns:ns0='http://purl.org/dc/elements/1.1/' xmlns:ns1='http://schemas.openxmlformats.org/package/2006/metadata/core-properties' " w:xpath="/ns1:coreProperties[1]/ns0:title[1]" w:storeItemID="{6C3C8BC8-F283-45AE-878A-BAB7291924A1}"/>
                         <w:text/>
                       </w:sdtPr>
+                      <w:sdtEndPr/>
                       <w:sdtContent>
                         <w:p>
                           <w:pPr>
@@ -1081,7 +1083,7 @@
                     </a:ln>
                     <a:extLst>
                       <a:ext uri="{FAA26D3D-D897-4be2-8F04-BA451C77F1D7}">
-                        <ma14:placeholderFlag xmlns="" xmlns:mo="http://schemas.microsoft.com/office/mac/office/2008/main" xmlns:mv="urn:schemas-microsoft-com:mac:vml" xmlns:o="urn:schemas-microsoft-com:office:office" xmlns:v="urn:schemas-microsoft-com:vml" xmlns:w10="urn:schemas-microsoft-com:office:word" xmlns:w="http://schemas.openxmlformats.org/wordprocessingml/2006/main" xmlns:ma14="http://schemas.microsoft.com/office/mac/drawingml/2011/main"/>
+                        <ma14:placeholderFlag xmlns:ma14="http://schemas.microsoft.com/office/mac/drawingml/2011/main" xmlns:w="http://schemas.openxmlformats.org/wordprocessingml/2006/main" xmlns:w10="urn:schemas-microsoft-com:office:word" xmlns:v="urn:schemas-microsoft-com:vml" xmlns:o="urn:schemas-microsoft-com:office:office" xmlns:mv="urn:schemas-microsoft-com:mac:vml" xmlns:mo="http://schemas.microsoft.com/office/mac/office/2008/main" xmlns=""/>
                       </a:ext>
                     </a:extLst>
                   </pic:spPr>
@@ -1191,7 +1193,7 @@
           <w:numId w:val="0"/>
         </w:numPr>
       </w:pPr>
-      <w:bookmarkStart w:id="0" w:name="_Toc531714337"/>
+      <w:bookmarkStart w:id="0" w:name="_Toc531770197"/>
       <w:r>
         <w:lastRenderedPageBreak/>
         <w:t>Índice</w:t>
@@ -1225,7 +1227,7 @@
       <w:r>
         <w:fldChar w:fldCharType="separate"/>
       </w:r>
-      <w:hyperlink w:anchor="_Toc531714337" w:history="1">
+      <w:hyperlink w:anchor="_Toc531770197" w:history="1">
         <w:r>
           <w:rPr>
             <w:rStyle w:val="Hipervnculo"/>
@@ -1252,7 +1254,7 @@
             <w:noProof/>
             <w:webHidden/>
           </w:rPr>
-          <w:instrText xml:space="preserve"> PAGEREF _Toc531714337 \h </w:instrText>
+          <w:instrText xml:space="preserve"> PAGEREF _Toc531770197 \h </w:instrText>
         </w:r>
         <w:r>
           <w:rPr>
@@ -1300,7 +1302,7 @@
           <w14:cntxtAlts w14:val="0"/>
         </w:rPr>
       </w:pPr>
-      <w:hyperlink w:anchor="_Toc531714338" w:history="1">
+      <w:hyperlink w:anchor="_Toc531770198" w:history="1">
         <w:r>
           <w:rPr>
             <w:rStyle w:val="Hipervnculo"/>
@@ -1346,7 +1348,7 @@
             <w:noProof/>
             <w:webHidden/>
           </w:rPr>
-          <w:instrText xml:space="preserve"> PAGEREF _Toc531714338 \h </w:instrText>
+          <w:instrText xml:space="preserve"> PAGEREF _Toc531770198 \h </w:instrText>
         </w:r>
         <w:r>
           <w:rPr>
@@ -1393,7 +1395,7 @@
           <w14:cntxtAlts w14:val="0"/>
         </w:rPr>
       </w:pPr>
-      <w:hyperlink w:anchor="_Toc531714339" w:history="1">
+      <w:hyperlink w:anchor="_Toc531770199" w:history="1">
         <w:r>
           <w:rPr>
             <w:rStyle w:val="Hipervnculo"/>
@@ -1428,7 +1430,7 @@
             <w:noProof/>
             <w:webHidden/>
           </w:rPr>
-          <w:instrText xml:space="preserve"> PAGEREF _Toc531714339 \h </w:instrText>
+          <w:instrText xml:space="preserve"> PAGEREF _Toc531770199 \h </w:instrText>
         </w:r>
         <w:r>
           <w:rPr>
@@ -1475,7 +1477,7 @@
           <w14:cntxtAlts w14:val="0"/>
         </w:rPr>
       </w:pPr>
-      <w:hyperlink w:anchor="_Toc531714340" w:history="1">
+      <w:hyperlink w:anchor="_Toc531770200" w:history="1">
         <w:r>
           <w:rPr>
             <w:rStyle w:val="Hipervnculo"/>
@@ -1520,7 +1522,7 @@
             <w:noProof/>
             <w:webHidden/>
           </w:rPr>
-          <w:instrText xml:space="preserve"> PAGEREF _Toc531714340 \h </w:instrText>
+          <w:instrText xml:space="preserve"> PAGEREF _Toc531770200 \h </w:instrText>
         </w:r>
         <w:r>
           <w:rPr>
@@ -1567,7 +1569,7 @@
           <w14:cntxtAlts w14:val="0"/>
         </w:rPr>
       </w:pPr>
-      <w:hyperlink w:anchor="_Toc531714341" w:history="1">
+      <w:hyperlink w:anchor="_Toc531770201" w:history="1">
         <w:r>
           <w:rPr>
             <w:rStyle w:val="Hipervnculo"/>
@@ -1612,7 +1614,7 @@
             <w:noProof/>
             <w:webHidden/>
           </w:rPr>
-          <w:instrText xml:space="preserve"> PAGEREF _Toc531714341 \h </w:instrText>
+          <w:instrText xml:space="preserve"> PAGEREF _Toc531770201 \h </w:instrText>
         </w:r>
         <w:r>
           <w:rPr>
@@ -1659,7 +1661,7 @@
           <w14:cntxtAlts w14:val="0"/>
         </w:rPr>
       </w:pPr>
-      <w:hyperlink w:anchor="_Toc531714342" w:history="1">
+      <w:hyperlink w:anchor="_Toc531770202" w:history="1">
         <w:r>
           <w:rPr>
             <w:rStyle w:val="Hipervnculo"/>
@@ -1694,7 +1696,7 @@
             <w:noProof/>
             <w:webHidden/>
           </w:rPr>
-          <w:instrText xml:space="preserve"> PAGEREF _Toc531714342 \h </w:instrText>
+          <w:instrText xml:space="preserve"> PAGEREF _Toc531770202 \h </w:instrText>
         </w:r>
         <w:r>
           <w:rPr>
@@ -1742,7 +1744,7 @@
           <w14:cntxtAlts w14:val="0"/>
         </w:rPr>
       </w:pPr>
-      <w:hyperlink w:anchor="_Toc531714343" w:history="1">
+      <w:hyperlink w:anchor="_Toc531770203" w:history="1">
         <w:r>
           <w:rPr>
             <w:rStyle w:val="Hipervnculo"/>
@@ -1788,7 +1790,7 @@
             <w:noProof/>
             <w:webHidden/>
           </w:rPr>
-          <w:instrText xml:space="preserve"> PAGEREF _Toc531714343 \h </w:instrText>
+          <w:instrText xml:space="preserve"> PAGEREF _Toc531770203 \h </w:instrText>
         </w:r>
         <w:r>
           <w:rPr>
@@ -1835,7 +1837,7 @@
           <w14:cntxtAlts w14:val="0"/>
         </w:rPr>
       </w:pPr>
-      <w:hyperlink w:anchor="_Toc531714346" w:history="1">
+      <w:hyperlink w:anchor="_Toc531770206" w:history="1">
         <w:r>
           <w:rPr>
             <w:rStyle w:val="Hipervnculo"/>
@@ -1871,7 +1873,7 @@
             <w:noProof/>
             <w:webHidden/>
           </w:rPr>
-          <w:instrText xml:space="preserve"> PAGEREF _Toc531714346 \h </w:instrText>
+          <w:instrText xml:space="preserve"> PAGEREF _Toc531770206 \h </w:instrText>
         </w:r>
         <w:r>
           <w:rPr>
@@ -1918,7 +1920,7 @@
           <w14:cntxtAlts w14:val="0"/>
         </w:rPr>
       </w:pPr>
-      <w:hyperlink w:anchor="_Toc531714347" w:history="1">
+      <w:hyperlink w:anchor="_Toc531770207" w:history="1">
         <w:r>
           <w:rPr>
             <w:rStyle w:val="Hipervnculo"/>
@@ -1954,7 +1956,7 @@
             <w:noProof/>
             <w:webHidden/>
           </w:rPr>
-          <w:instrText xml:space="preserve"> PAGEREF _Toc531714347 \h </w:instrText>
+          <w:instrText xml:space="preserve"> PAGEREF _Toc531770207 \h </w:instrText>
         </w:r>
         <w:r>
           <w:rPr>
@@ -2001,7 +2003,7 @@
           <w14:cntxtAlts w14:val="0"/>
         </w:rPr>
       </w:pPr>
-      <w:hyperlink w:anchor="_Toc531714350" w:history="1">
+      <w:hyperlink w:anchor="_Toc531770210" w:history="1">
         <w:r>
           <w:rPr>
             <w:rStyle w:val="Hipervnculo"/>
@@ -2046,7 +2048,7 @@
             <w:noProof/>
             <w:webHidden/>
           </w:rPr>
-          <w:instrText xml:space="preserve"> PAGEREF _Toc531714350 \h </w:instrText>
+          <w:instrText xml:space="preserve"> PAGEREF _Toc531770210 \h </w:instrText>
         </w:r>
         <w:r>
           <w:rPr>
@@ -2093,7 +2095,7 @@
           <w14:cntxtAlts w14:val="0"/>
         </w:rPr>
       </w:pPr>
-      <w:hyperlink w:anchor="_Toc531714351" w:history="1">
+      <w:hyperlink w:anchor="_Toc531770211" w:history="1">
         <w:r>
           <w:rPr>
             <w:rStyle w:val="Hipervnculo"/>
@@ -2146,7 +2148,7 @@
             <w:noProof/>
             <w:webHidden/>
           </w:rPr>
-          <w:instrText xml:space="preserve"> PAGEREF _Toc531714351 \h </w:instrText>
+          <w:instrText xml:space="preserve"> PAGEREF _Toc531770211 \h </w:instrText>
         </w:r>
         <w:r>
           <w:rPr>
@@ -2193,7 +2195,7 @@
           <w14:cntxtAlts w14:val="0"/>
         </w:rPr>
       </w:pPr>
-      <w:hyperlink w:anchor="_Toc531714352" w:history="1">
+      <w:hyperlink w:anchor="_Toc531770212" w:history="1">
         <w:r>
           <w:rPr>
             <w:rStyle w:val="Hipervnculo"/>
@@ -2246,7 +2248,7 @@
             <w:noProof/>
             <w:webHidden/>
           </w:rPr>
-          <w:instrText xml:space="preserve"> PAGEREF _Toc531714352 \h </w:instrText>
+          <w:instrText xml:space="preserve"> PAGEREF _Toc531770212 \h </w:instrText>
         </w:r>
         <w:r>
           <w:rPr>
@@ -2293,7 +2295,7 @@
           <w14:cntxtAlts w14:val="0"/>
         </w:rPr>
       </w:pPr>
-      <w:hyperlink w:anchor="_Toc531714353" w:history="1">
+      <w:hyperlink w:anchor="_Toc531770213" w:history="1">
         <w:r>
           <w:rPr>
             <w:rStyle w:val="Hipervnculo"/>
@@ -2346,7 +2348,7 @@
             <w:noProof/>
             <w:webHidden/>
           </w:rPr>
-          <w:instrText xml:space="preserve"> PAGEREF _Toc531714353 \h </w:instrText>
+          <w:instrText xml:space="preserve"> PAGEREF _Toc531770213 \h </w:instrText>
         </w:r>
         <w:r>
           <w:rPr>
@@ -2393,7 +2395,7 @@
           <w14:cntxtAlts w14:val="0"/>
         </w:rPr>
       </w:pPr>
-      <w:hyperlink w:anchor="_Toc531714354" w:history="1">
+      <w:hyperlink w:anchor="_Toc531770214" w:history="1">
         <w:r>
           <w:rPr>
             <w:rStyle w:val="Hipervnculo"/>
@@ -2446,7 +2448,7 @@
             <w:noProof/>
             <w:webHidden/>
           </w:rPr>
-          <w:instrText xml:space="preserve"> PAGEREF _Toc531714354 \h </w:instrText>
+          <w:instrText xml:space="preserve"> PAGEREF _Toc531770214 \h </w:instrText>
         </w:r>
         <w:r>
           <w:rPr>
@@ -2493,7 +2495,7 @@
           <w14:cntxtAlts w14:val="0"/>
         </w:rPr>
       </w:pPr>
-      <w:hyperlink w:anchor="_Toc531714355" w:history="1">
+      <w:hyperlink w:anchor="_Toc531770215" w:history="1">
         <w:r>
           <w:rPr>
             <w:rStyle w:val="Hipervnculo"/>
@@ -2546,7 +2548,7 @@
             <w:noProof/>
             <w:webHidden/>
           </w:rPr>
-          <w:instrText xml:space="preserve"> PAGEREF _Toc531714355 \h </w:instrText>
+          <w:instrText xml:space="preserve"> PAGEREF _Toc531770215 \h </w:instrText>
         </w:r>
         <w:r>
           <w:rPr>
@@ -2593,7 +2595,7 @@
           <w14:cntxtAlts w14:val="0"/>
         </w:rPr>
       </w:pPr>
-      <w:hyperlink w:anchor="_Toc531714356" w:history="1">
+      <w:hyperlink w:anchor="_Toc531770216" w:history="1">
         <w:r>
           <w:rPr>
             <w:rStyle w:val="Hipervnculo"/>
@@ -2646,7 +2648,7 @@
             <w:noProof/>
             <w:webHidden/>
           </w:rPr>
-          <w:instrText xml:space="preserve"> PAGEREF _Toc531714356 \h </w:instrText>
+          <w:instrText xml:space="preserve"> PAGEREF _Toc531770216 \h </w:instrText>
         </w:r>
         <w:r>
           <w:rPr>
@@ -2693,7 +2695,7 @@
           <w14:cntxtAlts w14:val="0"/>
         </w:rPr>
       </w:pPr>
-      <w:hyperlink w:anchor="_Toc531714357" w:history="1">
+      <w:hyperlink w:anchor="_Toc531770217" w:history="1">
         <w:r>
           <w:rPr>
             <w:rStyle w:val="Hipervnculo"/>
@@ -2717,7 +2719,7 @@
             <w:rStyle w:val="Hipervnculo"/>
             <w:noProof/>
           </w:rPr>
-          <w:t>Bloque 8</w:t>
+          <w:t>B</w:t>
         </w:r>
         <w:r>
           <w:rPr>
@@ -2725,7 +2727,7 @@
             <w:noProof/>
             <w:lang w:eastAsia="es-ES"/>
           </w:rPr>
-          <w:t xml:space="preserve"> bloque_8 – Lector de DRPAM pilotos recibidos y pilotos transmitidos</w:t>
+          <w:t>loque_8 – Lector de DRPAM pilotos recibidos y pilotos transmitidos</w:t>
         </w:r>
         <w:r>
           <w:rPr>
@@ -2746,7 +2748,7 @@
             <w:noProof/>
             <w:webHidden/>
           </w:rPr>
-          <w:instrText xml:space="preserve"> PAGEREF _Toc531714357 \h </w:instrText>
+          <w:instrText xml:space="preserve"> PAGEREF _Toc531770217 \h </w:instrText>
         </w:r>
         <w:r>
           <w:rPr>
@@ -2793,7 +2795,7 @@
           <w14:cntxtAlts w14:val="0"/>
         </w:rPr>
       </w:pPr>
-      <w:hyperlink w:anchor="_Toc531714358" w:history="1">
+      <w:hyperlink w:anchor="_Toc531770218" w:history="1">
         <w:r>
           <w:rPr>
             <w:rStyle w:val="Hipervnculo"/>
@@ -2846,7 +2848,7 @@
             <w:noProof/>
             <w:webHidden/>
           </w:rPr>
-          <w:instrText xml:space="preserve"> PAGEREF _Toc531714358 \h </w:instrText>
+          <w:instrText xml:space="preserve"> PAGEREF _Toc531770218 \h </w:instrText>
         </w:r>
         <w:r>
           <w:rPr>
@@ -2893,7 +2895,7 @@
           <w14:cntxtAlts w14:val="0"/>
         </w:rPr>
       </w:pPr>
-      <w:hyperlink w:anchor="_Toc531714359" w:history="1">
+      <w:hyperlink w:anchor="_Toc531770219" w:history="1">
         <w:r>
           <w:rPr>
             <w:rStyle w:val="Hipervnculo"/>
@@ -2946,7 +2948,7 @@
             <w:noProof/>
             <w:webHidden/>
           </w:rPr>
-          <w:instrText xml:space="preserve"> PAGEREF _Toc531714359 \h </w:instrText>
+          <w:instrText xml:space="preserve"> PAGEREF _Toc531770219 \h </w:instrText>
         </w:r>
         <w:r>
           <w:rPr>
@@ -2993,7 +2995,7 @@
           <w14:cntxtAlts w14:val="0"/>
         </w:rPr>
       </w:pPr>
-      <w:hyperlink w:anchor="_Toc531714360" w:history="1">
+      <w:hyperlink w:anchor="_Toc531770220" w:history="1">
         <w:r>
           <w:rPr>
             <w:rStyle w:val="Hipervnculo"/>
@@ -3046,7 +3048,7 @@
             <w:noProof/>
             <w:webHidden/>
           </w:rPr>
-          <w:instrText xml:space="preserve"> PAGEREF _Toc531714360 \h </w:instrText>
+          <w:instrText xml:space="preserve"> PAGEREF _Toc531770220 \h </w:instrText>
         </w:r>
         <w:r>
           <w:rPr>
@@ -3093,7 +3095,7 @@
           <w14:cntxtAlts w14:val="0"/>
         </w:rPr>
       </w:pPr>
-      <w:hyperlink w:anchor="_Toc531714361" w:history="1">
+      <w:hyperlink w:anchor="_Toc531770221" w:history="1">
         <w:r>
           <w:rPr>
             <w:rStyle w:val="Hipervnculo"/>
@@ -3146,7 +3148,7 @@
             <w:noProof/>
             <w:webHidden/>
           </w:rPr>
-          <w:instrText xml:space="preserve"> PAGEREF _Toc531714361 \h </w:instrText>
+          <w:instrText xml:space="preserve"> PAGEREF _Toc531770221 \h </w:instrText>
         </w:r>
         <w:r>
           <w:rPr>
@@ -3193,7 +3195,7 @@
           <w14:cntxtAlts w14:val="0"/>
         </w:rPr>
       </w:pPr>
-      <w:hyperlink w:anchor="_Toc531714362" w:history="1">
+      <w:hyperlink w:anchor="_Toc531770222" w:history="1">
         <w:r>
           <w:rPr>
             <w:rStyle w:val="Hipervnculo"/>
@@ -3239,7 +3241,7 @@
             <w:noProof/>
             <w:webHidden/>
           </w:rPr>
-          <w:instrText xml:space="preserve"> PAGEREF _Toc531714362 \h </w:instrText>
+          <w:instrText xml:space="preserve"> PAGEREF _Toc531770222 \h </w:instrText>
         </w:r>
         <w:r>
           <w:rPr>
@@ -3286,7 +3288,7 @@
           <w14:cntxtAlts w14:val="0"/>
         </w:rPr>
       </w:pPr>
-      <w:hyperlink w:anchor="_Toc531714363" w:history="1">
+      <w:hyperlink w:anchor="_Toc531770223" w:history="1">
         <w:r>
           <w:rPr>
             <w:rStyle w:val="Hipervnculo"/>
@@ -3339,7 +3341,7 @@
             <w:noProof/>
             <w:webHidden/>
           </w:rPr>
-          <w:instrText xml:space="preserve"> PAGEREF _Toc531714363 \h </w:instrText>
+          <w:instrText xml:space="preserve"> PAGEREF _Toc531770223 \h </w:instrText>
         </w:r>
         <w:r>
           <w:rPr>
@@ -3386,7 +3388,7 @@
           <w14:cntxtAlts w14:val="0"/>
         </w:rPr>
       </w:pPr>
-      <w:hyperlink w:anchor="_Toc531714368" w:history="1">
+      <w:hyperlink w:anchor="_Toc531770228" w:history="1">
         <w:r>
           <w:rPr>
             <w:rStyle w:val="Hipervnculo"/>
@@ -3422,7 +3424,7 @@
             <w:noProof/>
             <w:webHidden/>
           </w:rPr>
-          <w:instrText xml:space="preserve"> PAGEREF _Toc531714368 \h </w:instrText>
+          <w:instrText xml:space="preserve"> PAGEREF _Toc531770228 \h </w:instrText>
         </w:r>
         <w:r>
           <w:rPr>
@@ -3469,7 +3471,7 @@
           <w14:cntxtAlts w14:val="0"/>
         </w:rPr>
       </w:pPr>
-      <w:hyperlink w:anchor="_Toc531714370" w:history="1">
+      <w:hyperlink w:anchor="_Toc531770230" w:history="1">
         <w:r>
           <w:rPr>
             <w:rStyle w:val="Hipervnculo"/>
@@ -3514,7 +3516,7 @@
             <w:noProof/>
             <w:webHidden/>
           </w:rPr>
-          <w:instrText xml:space="preserve"> PAGEREF _Toc531714370 \h </w:instrText>
+          <w:instrText xml:space="preserve"> PAGEREF _Toc531770230 \h </w:instrText>
         </w:r>
         <w:r>
           <w:rPr>
@@ -3561,7 +3563,7 @@
           <w14:cntxtAlts w14:val="0"/>
         </w:rPr>
       </w:pPr>
-      <w:hyperlink w:anchor="_Toc531714371" w:history="1">
+      <w:hyperlink w:anchor="_Toc531770231" w:history="1">
         <w:r>
           <w:rPr>
             <w:rStyle w:val="Hipervnculo"/>
@@ -3608,7 +3610,7 @@
             <w:noProof/>
             <w:webHidden/>
           </w:rPr>
-          <w:instrText xml:space="preserve"> PAGEREF _Toc531714371 \h </w:instrText>
+          <w:instrText xml:space="preserve"> PAGEREF _Toc531770231 \h </w:instrText>
         </w:r>
         <w:r>
           <w:rPr>
@@ -3655,7 +3657,7 @@
           <w14:cntxtAlts w14:val="0"/>
         </w:rPr>
       </w:pPr>
-      <w:hyperlink w:anchor="_Toc531714372" w:history="1">
+      <w:hyperlink w:anchor="_Toc531770232" w:history="1">
         <w:r>
           <w:rPr>
             <w:rStyle w:val="Hipervnculo"/>
@@ -3690,7 +3692,7 @@
             <w:noProof/>
             <w:webHidden/>
           </w:rPr>
-          <w:instrText xml:space="preserve"> PAGEREF _Toc531714372 \h </w:instrText>
+          <w:instrText xml:space="preserve"> PAGEREF _Toc531770232 \h </w:instrText>
         </w:r>
         <w:r>
           <w:rPr>
@@ -3738,7 +3740,7 @@
           <w14:cntxtAlts w14:val="0"/>
         </w:rPr>
       </w:pPr>
-      <w:hyperlink w:anchor="_Toc531714373" w:history="1">
+      <w:hyperlink w:anchor="_Toc531770233" w:history="1">
         <w:r>
           <w:rPr>
             <w:rStyle w:val="Hipervnculo"/>
@@ -3784,7 +3786,7 @@
             <w:noProof/>
             <w:webHidden/>
           </w:rPr>
-          <w:instrText xml:space="preserve"> PAGEREF _Toc531714373 \h </w:instrText>
+          <w:instrText xml:space="preserve"> PAGEREF _Toc531770233 \h </w:instrText>
         </w:r>
         <w:r>
           <w:rPr>
@@ -3831,7 +3833,7 @@
           <w14:cntxtAlts w14:val="0"/>
         </w:rPr>
       </w:pPr>
-      <w:hyperlink w:anchor="_Toc531714377" w:history="1">
+      <w:hyperlink w:anchor="_Toc531770237" w:history="1">
         <w:r>
           <w:rPr>
             <w:rStyle w:val="Hipervnculo"/>
@@ -3867,7 +3869,7 @@
             <w:noProof/>
             <w:webHidden/>
           </w:rPr>
-          <w:instrText xml:space="preserve"> PAGEREF _Toc531714377 \h </w:instrText>
+          <w:instrText xml:space="preserve"> PAGEREF _Toc531770237 \h </w:instrText>
         </w:r>
         <w:r>
           <w:rPr>
@@ -3914,7 +3916,7 @@
           <w14:cntxtAlts w14:val="0"/>
         </w:rPr>
       </w:pPr>
-      <w:hyperlink w:anchor="_Toc531714378" w:history="1">
+      <w:hyperlink w:anchor="_Toc531770238" w:history="1">
         <w:r>
           <w:rPr>
             <w:rStyle w:val="Hipervnculo"/>
@@ -3950,7 +3952,7 @@
             <w:noProof/>
             <w:webHidden/>
           </w:rPr>
-          <w:instrText xml:space="preserve"> PAGEREF _Toc531714378 \h </w:instrText>
+          <w:instrText xml:space="preserve"> PAGEREF _Toc531770238 \h </w:instrText>
         </w:r>
         <w:r>
           <w:rPr>
@@ -3997,7 +3999,7 @@
           <w14:cntxtAlts w14:val="0"/>
         </w:rPr>
       </w:pPr>
-      <w:hyperlink w:anchor="_Toc531714379" w:history="1">
+      <w:hyperlink w:anchor="_Toc531770239" w:history="1">
         <w:r>
           <w:rPr>
             <w:rStyle w:val="Hipervnculo"/>
@@ -4044,7 +4046,7 @@
             <w:noProof/>
             <w:webHidden/>
           </w:rPr>
-          <w:instrText xml:space="preserve"> PAGEREF _Toc531714379 \h </w:instrText>
+          <w:instrText xml:space="preserve"> PAGEREF _Toc531770239 \h </w:instrText>
         </w:r>
         <w:r>
           <w:rPr>
@@ -4091,7 +4093,7 @@
           <w14:cntxtAlts w14:val="0"/>
         </w:rPr>
       </w:pPr>
-      <w:hyperlink w:anchor="_Toc531714380" w:history="1">
+      <w:hyperlink w:anchor="_Toc531770240" w:history="1">
         <w:r>
           <w:rPr>
             <w:rStyle w:val="Hipervnculo"/>
@@ -4138,7 +4140,7 @@
             <w:noProof/>
             <w:webHidden/>
           </w:rPr>
-          <w:instrText xml:space="preserve"> PAGEREF _Toc531714380 \h </w:instrText>
+          <w:instrText xml:space="preserve"> PAGEREF _Toc531770240 \h </w:instrText>
         </w:r>
         <w:r>
           <w:rPr>
@@ -4185,7 +4187,7 @@
           <w14:cntxtAlts w14:val="0"/>
         </w:rPr>
       </w:pPr>
-      <w:hyperlink w:anchor="_Toc531714381" w:history="1">
+      <w:hyperlink w:anchor="_Toc531770241" w:history="1">
         <w:r>
           <w:rPr>
             <w:rStyle w:val="Hipervnculo"/>
@@ -4232,7 +4234,7 @@
             <w:noProof/>
             <w:webHidden/>
           </w:rPr>
-          <w:instrText xml:space="preserve"> PAGEREF _Toc531714381 \h </w:instrText>
+          <w:instrText xml:space="preserve"> PAGEREF _Toc531770241 \h </w:instrText>
         </w:r>
         <w:r>
           <w:rPr>
@@ -4279,7 +4281,7 @@
           <w14:cntxtAlts w14:val="0"/>
         </w:rPr>
       </w:pPr>
-      <w:hyperlink w:anchor="_Toc531714382" w:history="1">
+      <w:hyperlink w:anchor="_Toc531770242" w:history="1">
         <w:r>
           <w:rPr>
             <w:rStyle w:val="Hipervnculo"/>
@@ -4324,7 +4326,7 @@
             <w:noProof/>
             <w:webHidden/>
           </w:rPr>
-          <w:instrText xml:space="preserve"> PAGEREF _Toc531714382 \h </w:instrText>
+          <w:instrText xml:space="preserve"> PAGEREF _Toc531770242 \h </w:instrText>
         </w:r>
         <w:r>
           <w:rPr>
@@ -4371,7 +4373,7 @@
           <w14:cntxtAlts w14:val="0"/>
         </w:rPr>
       </w:pPr>
-      <w:hyperlink w:anchor="_Toc531714383" w:history="1">
+      <w:hyperlink w:anchor="_Toc531770243" w:history="1">
         <w:r>
           <w:rPr>
             <w:rStyle w:val="Hipervnculo"/>
@@ -4407,7 +4409,7 @@
             <w:noProof/>
             <w:webHidden/>
           </w:rPr>
-          <w:instrText xml:space="preserve"> PAGEREF _Toc531714383 \h </w:instrText>
+          <w:instrText xml:space="preserve"> PAGEREF _Toc531770243 \h </w:instrText>
         </w:r>
         <w:r>
           <w:rPr>
@@ -4454,7 +4456,7 @@
           <w14:cntxtAlts w14:val="0"/>
         </w:rPr>
       </w:pPr>
-      <w:hyperlink w:anchor="_Toc531714384" w:history="1">
+      <w:hyperlink w:anchor="_Toc531770244" w:history="1">
         <w:r>
           <w:rPr>
             <w:rStyle w:val="Hipervnculo"/>
@@ -4501,7 +4503,7 @@
             <w:noProof/>
             <w:webHidden/>
           </w:rPr>
-          <w:instrText xml:space="preserve"> PAGEREF _Toc531714384 \h </w:instrText>
+          <w:instrText xml:space="preserve"> PAGEREF _Toc531770244 \h </w:instrText>
         </w:r>
         <w:r>
           <w:rPr>
@@ -4548,7 +4550,7 @@
           <w14:cntxtAlts w14:val="0"/>
         </w:rPr>
       </w:pPr>
-      <w:hyperlink w:anchor="_Toc531714385" w:history="1">
+      <w:hyperlink w:anchor="_Toc531770245" w:history="1">
         <w:r>
           <w:rPr>
             <w:rStyle w:val="Hipervnculo"/>
@@ -4595,7 +4597,7 @@
             <w:noProof/>
             <w:webHidden/>
           </w:rPr>
-          <w:instrText xml:space="preserve"> PAGEREF _Toc531714385 \h </w:instrText>
+          <w:instrText xml:space="preserve"> PAGEREF _Toc531770245 \h </w:instrText>
         </w:r>
         <w:r>
           <w:rPr>
@@ -4642,7 +4644,7 @@
           <w14:cntxtAlts w14:val="0"/>
         </w:rPr>
       </w:pPr>
-      <w:hyperlink w:anchor="_Toc531714386" w:history="1">
+      <w:hyperlink w:anchor="_Toc531770246" w:history="1">
         <w:r>
           <w:rPr>
             <w:rStyle w:val="Hipervnculo"/>
@@ -4689,7 +4691,7 @@
             <w:noProof/>
             <w:webHidden/>
           </w:rPr>
-          <w:instrText xml:space="preserve"> PAGEREF _Toc531714386 \h </w:instrText>
+          <w:instrText xml:space="preserve"> PAGEREF _Toc531770246 \h </w:instrText>
         </w:r>
         <w:r>
           <w:rPr>
@@ -4736,7 +4738,7 @@
           <w14:cntxtAlts w14:val="0"/>
         </w:rPr>
       </w:pPr>
-      <w:hyperlink w:anchor="_Toc531714387" w:history="1">
+      <w:hyperlink w:anchor="_Toc531770247" w:history="1">
         <w:r>
           <w:rPr>
             <w:rStyle w:val="Hipervnculo"/>
@@ -4783,7 +4785,7 @@
             <w:noProof/>
             <w:webHidden/>
           </w:rPr>
-          <w:instrText xml:space="preserve"> PAGEREF _Toc531714387 \h </w:instrText>
+          <w:instrText xml:space="preserve"> PAGEREF _Toc531770247 \h </w:instrText>
         </w:r>
         <w:r>
           <w:rPr>
@@ -4828,7 +4830,7 @@
       <w:pPr>
         <w:pStyle w:val="Ttulo1"/>
       </w:pPr>
-      <w:bookmarkStart w:id="2" w:name="_Toc531714338"/>
+      <w:bookmarkStart w:id="2" w:name="_Toc531770198"/>
       <w:r>
         <w:lastRenderedPageBreak/>
         <w:t>MATLAB</w:t>
@@ -4867,7 +4869,7 @@
       <w:pPr>
         <w:pStyle w:val="Ttulo2"/>
       </w:pPr>
-      <w:bookmarkStart w:id="3" w:name="_Toc531714339"/>
+      <w:bookmarkStart w:id="3" w:name="_Toc531770199"/>
       <w:proofErr w:type="spellStart"/>
       <w:r>
         <w:t>Introducción</w:t>
@@ -4879,7 +4881,7 @@
       <w:pPr>
         <w:pStyle w:val="Ttulo3"/>
       </w:pPr>
-      <w:bookmarkStart w:id="4" w:name="_Toc531714340"/>
+      <w:bookmarkStart w:id="4" w:name="_Toc531770200"/>
       <w:proofErr w:type="spellStart"/>
       <w:r>
         <w:t>Fichero</w:t>
@@ -4946,7 +4948,7 @@
       <w:pPr>
         <w:pStyle w:val="Ttulo3"/>
       </w:pPr>
-      <w:bookmarkStart w:id="5" w:name="_Toc531714341"/>
+      <w:bookmarkStart w:id="5" w:name="_Toc531770201"/>
       <w:proofErr w:type="spellStart"/>
       <w:r>
         <w:t>Otras</w:t>
@@ -5002,7 +5004,7 @@
       <w:pPr>
         <w:pStyle w:val="Ttulo2"/>
       </w:pPr>
-      <w:bookmarkStart w:id="6" w:name="_Toc531714342"/>
+      <w:bookmarkStart w:id="6" w:name="_Toc531770202"/>
       <w:r>
         <w:t>Código</w:t>
       </w:r>
@@ -8506,7 +8508,7 @@
       <w:pPr>
         <w:pStyle w:val="Ttulo1"/>
       </w:pPr>
-      <w:bookmarkStart w:id="35" w:name="_Toc531714343"/>
+      <w:bookmarkStart w:id="35" w:name="_Toc531770203"/>
       <w:r>
         <w:lastRenderedPageBreak/>
         <w:t>V</w:t>
@@ -8587,6 +8589,7 @@
       <w:bookmarkStart w:id="46" w:name="_Toc531709632"/>
       <w:bookmarkStart w:id="47" w:name="_Toc531709681"/>
       <w:bookmarkStart w:id="48" w:name="_Toc531714344"/>
+      <w:bookmarkStart w:id="49" w:name="_Toc531770204"/>
       <w:bookmarkEnd w:id="36"/>
       <w:bookmarkEnd w:id="37"/>
       <w:bookmarkEnd w:id="38"/>
@@ -8600,6 +8603,7 @@
       <w:bookmarkEnd w:id="46"/>
       <w:bookmarkEnd w:id="47"/>
       <w:bookmarkEnd w:id="48"/>
+      <w:bookmarkEnd w:id="49"/>
     </w:p>
     <w:p>
       <w:pPr>
@@ -8631,20 +8635,20 @@
           <w14:cntxtAlts w14:val="0"/>
         </w:rPr>
       </w:pPr>
-      <w:bookmarkStart w:id="49" w:name="_Toc455911531"/>
-      <w:bookmarkStart w:id="50" w:name="_Toc455912326"/>
-      <w:bookmarkStart w:id="51" w:name="_Toc455913439"/>
-      <w:bookmarkStart w:id="52" w:name="_Toc531260544"/>
-      <w:bookmarkStart w:id="53" w:name="_Toc531594854"/>
-      <w:bookmarkStart w:id="54" w:name="_Toc531621772"/>
-      <w:bookmarkStart w:id="55" w:name="_Toc531630355"/>
-      <w:bookmarkStart w:id="56" w:name="_Toc531630415"/>
-      <w:bookmarkStart w:id="57" w:name="_Toc531688985"/>
-      <w:bookmarkStart w:id="58" w:name="_Toc531709584"/>
-      <w:bookmarkStart w:id="59" w:name="_Toc531709633"/>
-      <w:bookmarkStart w:id="60" w:name="_Toc531709682"/>
-      <w:bookmarkStart w:id="61" w:name="_Toc531714345"/>
-      <w:bookmarkEnd w:id="49"/>
+      <w:bookmarkStart w:id="50" w:name="_Toc455911531"/>
+      <w:bookmarkStart w:id="51" w:name="_Toc455912326"/>
+      <w:bookmarkStart w:id="52" w:name="_Toc455913439"/>
+      <w:bookmarkStart w:id="53" w:name="_Toc531260544"/>
+      <w:bookmarkStart w:id="54" w:name="_Toc531594854"/>
+      <w:bookmarkStart w:id="55" w:name="_Toc531621772"/>
+      <w:bookmarkStart w:id="56" w:name="_Toc531630355"/>
+      <w:bookmarkStart w:id="57" w:name="_Toc531630415"/>
+      <w:bookmarkStart w:id="58" w:name="_Toc531688985"/>
+      <w:bookmarkStart w:id="59" w:name="_Toc531709584"/>
+      <w:bookmarkStart w:id="60" w:name="_Toc531709633"/>
+      <w:bookmarkStart w:id="61" w:name="_Toc531709682"/>
+      <w:bookmarkStart w:id="62" w:name="_Toc531714345"/>
+      <w:bookmarkStart w:id="63" w:name="_Toc531770205"/>
       <w:bookmarkEnd w:id="50"/>
       <w:bookmarkEnd w:id="51"/>
       <w:bookmarkEnd w:id="52"/>
@@ -8657,6 +8661,8 @@
       <w:bookmarkEnd w:id="59"/>
       <w:bookmarkEnd w:id="60"/>
       <w:bookmarkEnd w:id="61"/>
+      <w:bookmarkEnd w:id="62"/>
+      <w:bookmarkEnd w:id="63"/>
     </w:p>
     <w:p>
       <w:pPr>
@@ -8669,7 +8675,7 @@
           <w:lang w:eastAsia="es-ES"/>
         </w:rPr>
       </w:pPr>
-      <w:bookmarkStart w:id="62" w:name="_Toc531714346"/>
+      <w:bookmarkStart w:id="64" w:name="_Toc531770206"/>
       <w:proofErr w:type="spellStart"/>
       <w:r>
         <w:rPr>
@@ -8677,7 +8683,7 @@
         </w:rPr>
         <w:t>Introducción</w:t>
       </w:r>
-      <w:bookmarkEnd w:id="62"/>
+      <w:bookmarkEnd w:id="64"/>
       <w:proofErr w:type="spellEnd"/>
     </w:p>
     <w:p>
@@ -8726,7 +8732,7 @@
           <w:lang w:eastAsia="es-ES"/>
         </w:rPr>
       </w:pPr>
-      <w:bookmarkStart w:id="63" w:name="_Toc531714347"/>
+      <w:bookmarkStart w:id="65" w:name="_Toc531770207"/>
       <w:proofErr w:type="spellStart"/>
       <w:r>
         <w:rPr>
@@ -8748,7 +8754,7 @@
         </w:rPr>
         <w:t>proyecto</w:t>
       </w:r>
-      <w:bookmarkEnd w:id="63"/>
+      <w:bookmarkEnd w:id="65"/>
       <w:proofErr w:type="spellEnd"/>
     </w:p>
     <w:p>
@@ -9403,7 +9409,7 @@
           <w:lang w:eastAsia="es-ES"/>
         </w:rPr>
       </w:pPr>
-      <w:bookmarkStart w:id="64" w:name="_Hlk531620416"/>
+      <w:bookmarkStart w:id="66" w:name="_Hlk531620416"/>
       <w:r>
         <w:rPr>
           <w:lang w:eastAsia="es-ES"/>
@@ -9416,7 +9422,7 @@
         </w:rPr>
         <w:t xml:space="preserve"> – Lector de DPRAM y escritor en el interpolador</w:t>
       </w:r>
-      <w:bookmarkEnd w:id="64"/>
+      <w:bookmarkEnd w:id="66"/>
       <w:r>
         <w:rPr>
           <w:lang w:eastAsia="es-ES"/>
@@ -9674,20 +9680,22 @@
           <w14:cntxtAlts w14:val="0"/>
         </w:rPr>
       </w:pPr>
-      <w:bookmarkStart w:id="65" w:name="_Toc531630358"/>
-      <w:bookmarkStart w:id="66" w:name="_Toc531630418"/>
-      <w:bookmarkStart w:id="67" w:name="_Toc531688988"/>
-      <w:bookmarkStart w:id="68" w:name="_Toc531709587"/>
-      <w:bookmarkStart w:id="69" w:name="_Toc531709636"/>
-      <w:bookmarkStart w:id="70" w:name="_Toc531709685"/>
-      <w:bookmarkStart w:id="71" w:name="_Toc531714348"/>
-      <w:bookmarkEnd w:id="65"/>
-      <w:bookmarkEnd w:id="66"/>
+      <w:bookmarkStart w:id="67" w:name="_Toc531630358"/>
+      <w:bookmarkStart w:id="68" w:name="_Toc531630418"/>
+      <w:bookmarkStart w:id="69" w:name="_Toc531688988"/>
+      <w:bookmarkStart w:id="70" w:name="_Toc531709587"/>
+      <w:bookmarkStart w:id="71" w:name="_Toc531709636"/>
+      <w:bookmarkStart w:id="72" w:name="_Toc531709685"/>
+      <w:bookmarkStart w:id="73" w:name="_Toc531714348"/>
+      <w:bookmarkStart w:id="74" w:name="_Toc531770208"/>
       <w:bookmarkEnd w:id="67"/>
       <w:bookmarkEnd w:id="68"/>
       <w:bookmarkEnd w:id="69"/>
       <w:bookmarkEnd w:id="70"/>
       <w:bookmarkEnd w:id="71"/>
+      <w:bookmarkEnd w:id="72"/>
+      <w:bookmarkEnd w:id="73"/>
+      <w:bookmarkEnd w:id="74"/>
     </w:p>
     <w:p>
       <w:pPr>
@@ -9718,26 +9726,28 @@
           <w14:cntxtAlts w14:val="0"/>
         </w:rPr>
       </w:pPr>
-      <w:bookmarkStart w:id="72" w:name="_Toc531630359"/>
-      <w:bookmarkStart w:id="73" w:name="_Toc531630419"/>
-      <w:bookmarkStart w:id="74" w:name="_Toc531688989"/>
-      <w:bookmarkStart w:id="75" w:name="_Toc531709588"/>
-      <w:bookmarkStart w:id="76" w:name="_Toc531709637"/>
-      <w:bookmarkStart w:id="77" w:name="_Toc531709686"/>
-      <w:bookmarkStart w:id="78" w:name="_Toc531714349"/>
-      <w:bookmarkEnd w:id="72"/>
-      <w:bookmarkEnd w:id="73"/>
-      <w:bookmarkEnd w:id="74"/>
+      <w:bookmarkStart w:id="75" w:name="_Toc531630359"/>
+      <w:bookmarkStart w:id="76" w:name="_Toc531630419"/>
+      <w:bookmarkStart w:id="77" w:name="_Toc531688989"/>
+      <w:bookmarkStart w:id="78" w:name="_Toc531709588"/>
+      <w:bookmarkStart w:id="79" w:name="_Toc531709637"/>
+      <w:bookmarkStart w:id="80" w:name="_Toc531709686"/>
+      <w:bookmarkStart w:id="81" w:name="_Toc531714349"/>
+      <w:bookmarkStart w:id="82" w:name="_Toc531770209"/>
       <w:bookmarkEnd w:id="75"/>
       <w:bookmarkEnd w:id="76"/>
       <w:bookmarkEnd w:id="77"/>
       <w:bookmarkEnd w:id="78"/>
+      <w:bookmarkEnd w:id="79"/>
+      <w:bookmarkEnd w:id="80"/>
+      <w:bookmarkEnd w:id="81"/>
+      <w:bookmarkEnd w:id="82"/>
     </w:p>
     <w:p>
       <w:pPr>
         <w:pStyle w:val="Ttulo3"/>
       </w:pPr>
-      <w:bookmarkStart w:id="79" w:name="_Toc531714350"/>
+      <w:bookmarkStart w:id="83" w:name="_Toc531770210"/>
       <w:proofErr w:type="spellStart"/>
       <w:r>
         <w:t>Fichero</w:t>
@@ -9746,7 +9756,7 @@
       <w:r>
         <w:t xml:space="preserve"> symbOFDM.txt</w:t>
       </w:r>
-      <w:bookmarkEnd w:id="79"/>
+      <w:bookmarkEnd w:id="83"/>
     </w:p>
     <w:p>
       <w:r>
@@ -9763,7 +9773,7 @@
           <w:lang w:val="es-ES"/>
         </w:rPr>
       </w:pPr>
-      <w:bookmarkStart w:id="80" w:name="_Toc531714351"/>
+      <w:bookmarkStart w:id="84" w:name="_Toc531770211"/>
       <w:r>
         <w:rPr>
           <w:lang w:val="es-ES"/>
@@ -9797,7 +9807,7 @@
         </w:rPr>
         <w:t>clkmanager</w:t>
       </w:r>
-      <w:bookmarkEnd w:id="80"/>
+      <w:bookmarkEnd w:id="84"/>
       <w:proofErr w:type="spellEnd"/>
     </w:p>
     <w:p>
@@ -10130,7 +10140,7 @@
       <w:pPr>
         <w:pStyle w:val="Ttulo3"/>
       </w:pPr>
-      <w:bookmarkStart w:id="81" w:name="_Toc531714352"/>
+      <w:bookmarkStart w:id="85" w:name="_Toc531770212"/>
       <w:r>
         <w:t>B</w:t>
       </w:r>
@@ -10160,7 +10170,7 @@
         </w:rPr>
         <w:t xml:space="preserve"> DPRAM</w:t>
       </w:r>
-      <w:bookmarkEnd w:id="81"/>
+      <w:bookmarkEnd w:id="85"/>
     </w:p>
     <w:p>
       <w:r>
@@ -10811,7 +10821,7 @@
           <w:lang w:val="es-ES"/>
         </w:rPr>
       </w:pPr>
-      <w:bookmarkStart w:id="82" w:name="_Toc531714353"/>
+      <w:bookmarkStart w:id="86" w:name="_Toc531770213"/>
       <w:r>
         <w:rPr>
           <w:lang w:val="es-ES"/>
@@ -10824,7 +10834,7 @@
         </w:rPr>
         <w:t>loque_4 – DPRAM portadoras OFDM</w:t>
       </w:r>
-      <w:bookmarkEnd w:id="82"/>
+      <w:bookmarkEnd w:id="86"/>
     </w:p>
     <w:p>
       <w:r>
@@ -11332,7 +11342,7 @@
       <w:pPr>
         <w:pStyle w:val="Ttulo3"/>
       </w:pPr>
-      <w:bookmarkStart w:id="83" w:name="_Toc531714354"/>
+      <w:bookmarkStart w:id="87" w:name="_Toc531770214"/>
       <w:r>
         <w:t>B</w:t>
       </w:r>
@@ -11348,7 +11358,7 @@
         </w:rPr>
         <w:t xml:space="preserve"> – PRBS</w:t>
       </w:r>
-      <w:bookmarkEnd w:id="83"/>
+      <w:bookmarkEnd w:id="87"/>
     </w:p>
     <w:p>
       <w:r>
@@ -11767,7 +11777,7 @@
           <w:lang w:val="es-ES"/>
         </w:rPr>
       </w:pPr>
-      <w:bookmarkStart w:id="84" w:name="_Toc531714355"/>
+      <w:bookmarkStart w:id="88" w:name="_Toc531770215"/>
       <w:r>
         <w:rPr>
           <w:lang w:val="es-ES"/>
@@ -11780,7 +11790,7 @@
         </w:rPr>
         <w:t>loque_6 – Normalizador en potencia</w:t>
       </w:r>
-      <w:bookmarkEnd w:id="84"/>
+      <w:bookmarkEnd w:id="88"/>
     </w:p>
     <w:p>
       <w:r>
@@ -12226,7 +12236,7 @@
           <w:lang w:val="es-ES"/>
         </w:rPr>
       </w:pPr>
-      <w:bookmarkStart w:id="85" w:name="_Toc531714356"/>
+      <w:bookmarkStart w:id="89" w:name="_Toc531770216"/>
       <w:r>
         <w:rPr>
           <w:lang w:val="es-ES"/>
@@ -12239,7 +12249,7 @@
         </w:rPr>
         <w:t>loque_7 – DPRAM pilotos transmitidos</w:t>
       </w:r>
-      <w:bookmarkEnd w:id="85"/>
+      <w:bookmarkEnd w:id="89"/>
     </w:p>
     <w:p>
       <w:r>
@@ -12783,20 +12793,20 @@
           <w:lang w:val="es-ES"/>
         </w:rPr>
       </w:pPr>
-      <w:bookmarkStart w:id="86" w:name="_Toc531714357"/>
-      <w:r>
-        <w:rPr>
-          <w:lang w:val="es-ES"/>
-        </w:rPr>
-        <w:t>Bloque 8</w:t>
+      <w:bookmarkStart w:id="90" w:name="_Toc531770217"/>
+      <w:r>
+        <w:rPr>
+          <w:lang w:val="es-ES"/>
+        </w:rPr>
+        <w:t>B</w:t>
       </w:r>
       <w:r>
         <w:rPr>
           <w:lang w:val="es-ES" w:eastAsia="es-ES"/>
         </w:rPr>
-        <w:t xml:space="preserve"> bloque_8 – Lector de DRPAM pilotos recibidos y pilotos transmitidos</w:t>
-      </w:r>
-      <w:bookmarkEnd w:id="86"/>
+        <w:t>loque_8 – Lector de DRPAM pilotos recibidos y pilotos transmitidos</w:t>
+      </w:r>
+      <w:bookmarkEnd w:id="90"/>
     </w:p>
     <w:p>
       <w:r>
@@ -13593,7 +13603,7 @@
           <w:lang w:val="es-ES"/>
         </w:rPr>
       </w:pPr>
-      <w:bookmarkStart w:id="87" w:name="_Toc531714358"/>
+      <w:bookmarkStart w:id="91" w:name="_Toc531770218"/>
       <w:r>
         <w:rPr>
           <w:lang w:val="es-ES"/>
@@ -13607,7 +13617,7 @@
         </w:rPr>
         <w:t>loque_9 – Ajuste de signo de pilotos</w:t>
       </w:r>
-      <w:bookmarkEnd w:id="87"/>
+      <w:bookmarkEnd w:id="91"/>
     </w:p>
     <w:p>
       <w:r>
@@ -14281,7 +14291,7 @@
       <w:pPr>
         <w:pStyle w:val="Ttulo3"/>
       </w:pPr>
-      <w:bookmarkStart w:id="88" w:name="_Toc531714359"/>
+      <w:bookmarkStart w:id="92" w:name="_Toc531770219"/>
       <w:r>
         <w:t>B</w:t>
       </w:r>
@@ -14311,7 +14321,7 @@
         </w:rPr>
         <w:t xml:space="preserve"> DRPAM</w:t>
       </w:r>
-      <w:bookmarkEnd w:id="88"/>
+      <w:bookmarkEnd w:id="92"/>
     </w:p>
     <w:p>
       <w:r>
@@ -14839,7 +14849,7 @@
           <w:lang w:val="es-ES"/>
         </w:rPr>
       </w:pPr>
-      <w:bookmarkStart w:id="89" w:name="_Toc531714360"/>
+      <w:bookmarkStart w:id="93" w:name="_Toc531770220"/>
       <w:r>
         <w:rPr>
           <w:lang w:val="es-ES"/>
@@ -14852,7 +14862,7 @@
         </w:rPr>
         <w:t>loque_11 – DPRAM pilotos de canal estimado</w:t>
       </w:r>
-      <w:bookmarkEnd w:id="89"/>
+      <w:bookmarkEnd w:id="93"/>
     </w:p>
     <w:p>
       <w:r>
@@ -15410,7 +15420,7 @@
           <w:lang w:val="es-ES"/>
         </w:rPr>
       </w:pPr>
-      <w:bookmarkStart w:id="90" w:name="_Toc531714361"/>
+      <w:bookmarkStart w:id="94" w:name="_Toc531770221"/>
       <w:r>
         <w:rPr>
           <w:lang w:val="es-ES"/>
@@ -15423,7 +15433,7 @@
         </w:rPr>
         <w:t>loque_12 – Lector de DPRAM y escritor en el interpolador</w:t>
       </w:r>
-      <w:bookmarkEnd w:id="90"/>
+      <w:bookmarkEnd w:id="94"/>
     </w:p>
     <w:p>
       <w:r>
@@ -16082,8 +16092,8 @@
           <w:lang w:val="es-ES"/>
         </w:rPr>
       </w:pPr>
-      <w:bookmarkStart w:id="91" w:name="_Hlk531623215"/>
-      <w:bookmarkStart w:id="92" w:name="_Toc531714362"/>
+      <w:bookmarkStart w:id="95" w:name="_Hlk531623215"/>
+      <w:bookmarkStart w:id="96" w:name="_Toc531770222"/>
       <w:r>
         <w:rPr>
           <w:lang w:eastAsia="es-ES"/>
@@ -16116,13 +16126,13 @@
         </w:rPr>
         <w:t xml:space="preserve"> lineal</w:t>
       </w:r>
-      <w:bookmarkEnd w:id="92"/>
+      <w:bookmarkEnd w:id="96"/>
     </w:p>
     <w:p>
       <w:r>
         <w:t xml:space="preserve">Interpolador </w:t>
       </w:r>
-      <w:bookmarkEnd w:id="91"/>
+      <w:bookmarkEnd w:id="95"/>
       <w:r>
         <w:t xml:space="preserve">lineal de la práctica de la asignatura. Toma dos datos en el formato complejo definido en el paquete como un </w:t>
       </w:r>
@@ -21687,7 +21697,7 @@
           <w:lang w:val="es-ES"/>
         </w:rPr>
       </w:pPr>
-      <w:bookmarkStart w:id="93" w:name="_Toc531714363"/>
+      <w:bookmarkStart w:id="97" w:name="_Toc531770223"/>
       <w:r>
         <w:rPr>
           <w:lang w:val="es-ES"/>
@@ -21700,20 +21710,15 @@
         </w:rPr>
         <w:t>loque_14 – Salida del canal estimado</w:t>
       </w:r>
-      <w:bookmarkEnd w:id="93"/>
-    </w:p>
-    <w:p>
-      <w:r>
-        <w:rPr>
-          <w:lang w:val="en-GB"/>
-        </w:rPr>
-        <w:t>a</w:t>
-      </w:r>
-      <w:proofErr w:type="spellStart"/>
-      <w:r>
-        <w:t>sdfasdf</w:t>
-      </w:r>
-      <w:proofErr w:type="spellEnd"/>
+      <w:bookmarkEnd w:id="97"/>
+    </w:p>
+    <w:p>
+      <w:r>
+        <w:t xml:space="preserve">Canal que ordena adecuadamente los datos que salen del interpolador (los valores interpolados) y los pilotos superior e inferior de cada tramo. </w:t>
+      </w:r>
+      <w:r>
+        <w:t>De este modo, los valores que saca el estimador entendido como bloque a nivel de sistema, son efectivamente, los valores de las portadoras del canal estimado.</w:t>
+      </w:r>
       <w:r>
         <w:tab/>
       </w:r>
@@ -21747,23 +21752,20 @@
           <w14:cntxtAlts w14:val="0"/>
         </w:rPr>
       </w:pPr>
-      <w:bookmarkStart w:id="94" w:name="_Toc455911540"/>
-      <w:bookmarkStart w:id="95" w:name="_Toc455912338"/>
-      <w:bookmarkStart w:id="96" w:name="_Toc455913451"/>
-      <w:bookmarkStart w:id="97" w:name="_Toc531260564"/>
-      <w:bookmarkStart w:id="98" w:name="_Toc531594879"/>
-      <w:bookmarkStart w:id="99" w:name="_Toc531621799"/>
-      <w:bookmarkStart w:id="100" w:name="_Toc531630374"/>
-      <w:bookmarkStart w:id="101" w:name="_Toc531630434"/>
-      <w:bookmarkStart w:id="102" w:name="_Toc531689004"/>
-      <w:bookmarkStart w:id="103" w:name="_Toc531709603"/>
-      <w:bookmarkStart w:id="104" w:name="_Toc531709652"/>
-      <w:bookmarkStart w:id="105" w:name="_Toc531709701"/>
-      <w:bookmarkStart w:id="106" w:name="_Toc531714364"/>
-      <w:bookmarkEnd w:id="94"/>
-      <w:bookmarkEnd w:id="95"/>
-      <w:bookmarkEnd w:id="96"/>
-      <w:bookmarkEnd w:id="97"/>
+      <w:bookmarkStart w:id="98" w:name="_Toc455911540"/>
+      <w:bookmarkStart w:id="99" w:name="_Toc455912338"/>
+      <w:bookmarkStart w:id="100" w:name="_Toc455913451"/>
+      <w:bookmarkStart w:id="101" w:name="_Toc531260564"/>
+      <w:bookmarkStart w:id="102" w:name="_Toc531594879"/>
+      <w:bookmarkStart w:id="103" w:name="_Toc531621799"/>
+      <w:bookmarkStart w:id="104" w:name="_Toc531630374"/>
+      <w:bookmarkStart w:id="105" w:name="_Toc531630434"/>
+      <w:bookmarkStart w:id="106" w:name="_Toc531689004"/>
+      <w:bookmarkStart w:id="107" w:name="_Toc531709603"/>
+      <w:bookmarkStart w:id="108" w:name="_Toc531709652"/>
+      <w:bookmarkStart w:id="109" w:name="_Toc531709701"/>
+      <w:bookmarkStart w:id="110" w:name="_Toc531714364"/>
+      <w:bookmarkStart w:id="111" w:name="_Toc531770224"/>
       <w:bookmarkEnd w:id="98"/>
       <w:bookmarkEnd w:id="99"/>
       <w:bookmarkEnd w:id="100"/>
@@ -21773,6 +21775,11 @@
       <w:bookmarkEnd w:id="104"/>
       <w:bookmarkEnd w:id="105"/>
       <w:bookmarkEnd w:id="106"/>
+      <w:bookmarkEnd w:id="107"/>
+      <w:bookmarkEnd w:id="108"/>
+      <w:bookmarkEnd w:id="109"/>
+      <w:bookmarkEnd w:id="110"/>
+      <w:bookmarkEnd w:id="111"/>
     </w:p>
     <w:p>
       <w:pPr>
@@ -21803,24 +21810,20 @@
           <w14:cntxtAlts w14:val="0"/>
         </w:rPr>
       </w:pPr>
-      <w:bookmarkStart w:id="107" w:name="_Toc455911541"/>
-      <w:bookmarkStart w:id="108" w:name="_Toc455912339"/>
-      <w:bookmarkStart w:id="109" w:name="_Toc455913452"/>
-      <w:bookmarkStart w:id="110" w:name="_Toc531260565"/>
-      <w:bookmarkStart w:id="111" w:name="_Toc531594880"/>
-      <w:bookmarkStart w:id="112" w:name="_Toc531621800"/>
-      <w:bookmarkStart w:id="113" w:name="_Toc531630375"/>
-      <w:bookmarkStart w:id="114" w:name="_Toc531630435"/>
-      <w:bookmarkStart w:id="115" w:name="_Toc531689005"/>
-      <w:bookmarkStart w:id="116" w:name="_Toc531709604"/>
-      <w:bookmarkStart w:id="117" w:name="_Toc531709653"/>
-      <w:bookmarkStart w:id="118" w:name="_Toc531709702"/>
-      <w:bookmarkStart w:id="119" w:name="_Toc531714365"/>
-      <w:bookmarkEnd w:id="107"/>
-      <w:bookmarkEnd w:id="108"/>
-      <w:bookmarkEnd w:id="109"/>
-      <w:bookmarkEnd w:id="110"/>
-      <w:bookmarkEnd w:id="111"/>
+      <w:bookmarkStart w:id="112" w:name="_Toc455911541"/>
+      <w:bookmarkStart w:id="113" w:name="_Toc455912339"/>
+      <w:bookmarkStart w:id="114" w:name="_Toc455913452"/>
+      <w:bookmarkStart w:id="115" w:name="_Toc531260565"/>
+      <w:bookmarkStart w:id="116" w:name="_Toc531594880"/>
+      <w:bookmarkStart w:id="117" w:name="_Toc531621800"/>
+      <w:bookmarkStart w:id="118" w:name="_Toc531630375"/>
+      <w:bookmarkStart w:id="119" w:name="_Toc531630435"/>
+      <w:bookmarkStart w:id="120" w:name="_Toc531689005"/>
+      <w:bookmarkStart w:id="121" w:name="_Toc531709604"/>
+      <w:bookmarkStart w:id="122" w:name="_Toc531709653"/>
+      <w:bookmarkStart w:id="123" w:name="_Toc531709702"/>
+      <w:bookmarkStart w:id="124" w:name="_Toc531714365"/>
+      <w:bookmarkStart w:id="125" w:name="_Toc531770225"/>
       <w:bookmarkEnd w:id="112"/>
       <w:bookmarkEnd w:id="113"/>
       <w:bookmarkEnd w:id="114"/>
@@ -21829,6 +21832,12 @@
       <w:bookmarkEnd w:id="117"/>
       <w:bookmarkEnd w:id="118"/>
       <w:bookmarkEnd w:id="119"/>
+      <w:bookmarkEnd w:id="120"/>
+      <w:bookmarkEnd w:id="121"/>
+      <w:bookmarkEnd w:id="122"/>
+      <w:bookmarkEnd w:id="123"/>
+      <w:bookmarkEnd w:id="124"/>
+      <w:bookmarkEnd w:id="125"/>
     </w:p>
     <w:p>
       <w:pPr>
@@ -21859,25 +21868,20 @@
           <w14:cntxtAlts w14:val="0"/>
         </w:rPr>
       </w:pPr>
-      <w:bookmarkStart w:id="120" w:name="_Toc455911542"/>
-      <w:bookmarkStart w:id="121" w:name="_Toc455912340"/>
-      <w:bookmarkStart w:id="122" w:name="_Toc455913453"/>
-      <w:bookmarkStart w:id="123" w:name="_Toc531260566"/>
-      <w:bookmarkStart w:id="124" w:name="_Toc531594881"/>
-      <w:bookmarkStart w:id="125" w:name="_Toc531621801"/>
-      <w:bookmarkStart w:id="126" w:name="_Toc531630376"/>
-      <w:bookmarkStart w:id="127" w:name="_Toc531630436"/>
-      <w:bookmarkStart w:id="128" w:name="_Toc531689006"/>
-      <w:bookmarkStart w:id="129" w:name="_Toc531709605"/>
-      <w:bookmarkStart w:id="130" w:name="_Toc531709654"/>
-      <w:bookmarkStart w:id="131" w:name="_Toc531709703"/>
-      <w:bookmarkStart w:id="132" w:name="_Toc531714366"/>
-      <w:bookmarkEnd w:id="120"/>
-      <w:bookmarkEnd w:id="121"/>
-      <w:bookmarkEnd w:id="122"/>
-      <w:bookmarkEnd w:id="123"/>
-      <w:bookmarkEnd w:id="124"/>
-      <w:bookmarkEnd w:id="125"/>
+      <w:bookmarkStart w:id="126" w:name="_Toc455911542"/>
+      <w:bookmarkStart w:id="127" w:name="_Toc455912340"/>
+      <w:bookmarkStart w:id="128" w:name="_Toc455913453"/>
+      <w:bookmarkStart w:id="129" w:name="_Toc531260566"/>
+      <w:bookmarkStart w:id="130" w:name="_Toc531594881"/>
+      <w:bookmarkStart w:id="131" w:name="_Toc531621801"/>
+      <w:bookmarkStart w:id="132" w:name="_Toc531630376"/>
+      <w:bookmarkStart w:id="133" w:name="_Toc531630436"/>
+      <w:bookmarkStart w:id="134" w:name="_Toc531689006"/>
+      <w:bookmarkStart w:id="135" w:name="_Toc531709605"/>
+      <w:bookmarkStart w:id="136" w:name="_Toc531709654"/>
+      <w:bookmarkStart w:id="137" w:name="_Toc531709703"/>
+      <w:bookmarkStart w:id="138" w:name="_Toc531714366"/>
+      <w:bookmarkStart w:id="139" w:name="_Toc531770226"/>
       <w:bookmarkEnd w:id="126"/>
       <w:bookmarkEnd w:id="127"/>
       <w:bookmarkEnd w:id="128"/>
@@ -21885,6 +21889,13 @@
       <w:bookmarkEnd w:id="130"/>
       <w:bookmarkEnd w:id="131"/>
       <w:bookmarkEnd w:id="132"/>
+      <w:bookmarkEnd w:id="133"/>
+      <w:bookmarkEnd w:id="134"/>
+      <w:bookmarkEnd w:id="135"/>
+      <w:bookmarkEnd w:id="136"/>
+      <w:bookmarkEnd w:id="137"/>
+      <w:bookmarkEnd w:id="138"/>
+      <w:bookmarkEnd w:id="139"/>
     </w:p>
     <w:p>
       <w:pPr>
@@ -21915,32 +21926,34 @@
           <w14:cntxtAlts w14:val="0"/>
         </w:rPr>
       </w:pPr>
-      <w:bookmarkStart w:id="133" w:name="_Toc455911543"/>
-      <w:bookmarkStart w:id="134" w:name="_Toc455912341"/>
-      <w:bookmarkStart w:id="135" w:name="_Toc455913454"/>
-      <w:bookmarkStart w:id="136" w:name="_Toc531260567"/>
-      <w:bookmarkStart w:id="137" w:name="_Toc531594882"/>
-      <w:bookmarkStart w:id="138" w:name="_Toc531621802"/>
-      <w:bookmarkStart w:id="139" w:name="_Toc531630377"/>
-      <w:bookmarkStart w:id="140" w:name="_Toc531630437"/>
-      <w:bookmarkStart w:id="141" w:name="_Toc531689007"/>
-      <w:bookmarkStart w:id="142" w:name="_Toc531709606"/>
-      <w:bookmarkStart w:id="143" w:name="_Toc531709655"/>
-      <w:bookmarkStart w:id="144" w:name="_Toc531709704"/>
-      <w:bookmarkStart w:id="145" w:name="_Toc531714367"/>
-      <w:bookmarkEnd w:id="133"/>
-      <w:bookmarkEnd w:id="134"/>
-      <w:bookmarkEnd w:id="135"/>
-      <w:bookmarkEnd w:id="136"/>
-      <w:bookmarkEnd w:id="137"/>
-      <w:bookmarkEnd w:id="138"/>
-      <w:bookmarkEnd w:id="139"/>
+      <w:bookmarkStart w:id="140" w:name="_Toc455911543"/>
+      <w:bookmarkStart w:id="141" w:name="_Toc455912341"/>
+      <w:bookmarkStart w:id="142" w:name="_Toc455913454"/>
+      <w:bookmarkStart w:id="143" w:name="_Toc531260567"/>
+      <w:bookmarkStart w:id="144" w:name="_Toc531594882"/>
+      <w:bookmarkStart w:id="145" w:name="_Toc531621802"/>
+      <w:bookmarkStart w:id="146" w:name="_Toc531630377"/>
+      <w:bookmarkStart w:id="147" w:name="_Toc531630437"/>
+      <w:bookmarkStart w:id="148" w:name="_Toc531689007"/>
+      <w:bookmarkStart w:id="149" w:name="_Toc531709606"/>
+      <w:bookmarkStart w:id="150" w:name="_Toc531709655"/>
+      <w:bookmarkStart w:id="151" w:name="_Toc531709704"/>
+      <w:bookmarkStart w:id="152" w:name="_Toc531714367"/>
+      <w:bookmarkStart w:id="153" w:name="_Toc531770227"/>
       <w:bookmarkEnd w:id="140"/>
       <w:bookmarkEnd w:id="141"/>
       <w:bookmarkEnd w:id="142"/>
       <w:bookmarkEnd w:id="143"/>
       <w:bookmarkEnd w:id="144"/>
       <w:bookmarkEnd w:id="145"/>
+      <w:bookmarkEnd w:id="146"/>
+      <w:bookmarkEnd w:id="147"/>
+      <w:bookmarkEnd w:id="148"/>
+      <w:bookmarkEnd w:id="149"/>
+      <w:bookmarkEnd w:id="150"/>
+      <w:bookmarkEnd w:id="151"/>
+      <w:bookmarkEnd w:id="152"/>
+      <w:bookmarkEnd w:id="153"/>
     </w:p>
     <w:p>
       <w:pPr>
@@ -21949,14 +21962,14 @@
           <w:lang w:val="es-ES" w:eastAsia="es-ES"/>
         </w:rPr>
       </w:pPr>
-      <w:bookmarkStart w:id="146" w:name="_Toc531714368"/>
+      <w:bookmarkStart w:id="154" w:name="_Toc531770228"/>
       <w:r>
         <w:rPr>
           <w:lang w:val="es-ES" w:eastAsia="es-ES"/>
         </w:rPr>
         <w:t>Paquete de funciones</w:t>
       </w:r>
-      <w:bookmarkEnd w:id="146"/>
+      <w:bookmarkEnd w:id="154"/>
     </w:p>
     <w:p>
       <w:pPr>
@@ -22040,36 +22053,38 @@
           <w14:cntxtAlts w14:val="0"/>
         </w:rPr>
       </w:pPr>
-      <w:bookmarkStart w:id="147" w:name="_Toc455912334"/>
-      <w:bookmarkStart w:id="148" w:name="_Toc455913447"/>
-      <w:bookmarkStart w:id="149" w:name="_Toc531260560"/>
-      <w:bookmarkStart w:id="150" w:name="_Toc531594875"/>
-      <w:bookmarkStart w:id="151" w:name="_Toc531621795"/>
-      <w:bookmarkStart w:id="152" w:name="_Toc531630379"/>
-      <w:bookmarkStart w:id="153" w:name="_Toc531630439"/>
-      <w:bookmarkStart w:id="154" w:name="_Toc531689009"/>
-      <w:bookmarkStart w:id="155" w:name="_Toc531709608"/>
-      <w:bookmarkStart w:id="156" w:name="_Toc531709657"/>
-      <w:bookmarkStart w:id="157" w:name="_Toc531709706"/>
-      <w:bookmarkStart w:id="158" w:name="_Toc531714369"/>
-      <w:bookmarkEnd w:id="147"/>
-      <w:bookmarkEnd w:id="148"/>
-      <w:bookmarkEnd w:id="149"/>
-      <w:bookmarkEnd w:id="150"/>
-      <w:bookmarkEnd w:id="151"/>
-      <w:bookmarkEnd w:id="152"/>
-      <w:bookmarkEnd w:id="153"/>
-      <w:bookmarkEnd w:id="154"/>
+      <w:bookmarkStart w:id="155" w:name="_Toc455912334"/>
+      <w:bookmarkStart w:id="156" w:name="_Toc455913447"/>
+      <w:bookmarkStart w:id="157" w:name="_Toc531260560"/>
+      <w:bookmarkStart w:id="158" w:name="_Toc531594875"/>
+      <w:bookmarkStart w:id="159" w:name="_Toc531621795"/>
+      <w:bookmarkStart w:id="160" w:name="_Toc531630379"/>
+      <w:bookmarkStart w:id="161" w:name="_Toc531630439"/>
+      <w:bookmarkStart w:id="162" w:name="_Toc531689009"/>
+      <w:bookmarkStart w:id="163" w:name="_Toc531709608"/>
+      <w:bookmarkStart w:id="164" w:name="_Toc531709657"/>
+      <w:bookmarkStart w:id="165" w:name="_Toc531709706"/>
+      <w:bookmarkStart w:id="166" w:name="_Toc531714369"/>
+      <w:bookmarkStart w:id="167" w:name="_Toc531770229"/>
       <w:bookmarkEnd w:id="155"/>
       <w:bookmarkEnd w:id="156"/>
       <w:bookmarkEnd w:id="157"/>
       <w:bookmarkEnd w:id="158"/>
+      <w:bookmarkEnd w:id="159"/>
+      <w:bookmarkEnd w:id="160"/>
+      <w:bookmarkEnd w:id="161"/>
+      <w:bookmarkEnd w:id="162"/>
+      <w:bookmarkEnd w:id="163"/>
+      <w:bookmarkEnd w:id="164"/>
+      <w:bookmarkEnd w:id="165"/>
+      <w:bookmarkEnd w:id="166"/>
+      <w:bookmarkEnd w:id="167"/>
     </w:p>
     <w:p>
       <w:pPr>
         <w:pStyle w:val="Ttulo3"/>
       </w:pPr>
-      <w:bookmarkStart w:id="159" w:name="_Toc531714370"/>
+      <w:bookmarkStart w:id="168" w:name="_Toc531770230"/>
       <w:proofErr w:type="spellStart"/>
       <w:r>
         <w:t>Tipos</w:t>
@@ -22082,7 +22097,7 @@
       <w:r>
         <w:t>datos</w:t>
       </w:r>
-      <w:bookmarkEnd w:id="159"/>
+      <w:bookmarkEnd w:id="168"/>
       <w:proofErr w:type="spellEnd"/>
     </w:p>
     <w:p>
@@ -22265,7 +22280,7 @@
           <w:lang w:val="es-ES" w:eastAsia="es-ES"/>
         </w:rPr>
       </w:pPr>
-      <w:bookmarkStart w:id="160" w:name="_Toc531714371"/>
+      <w:bookmarkStart w:id="169" w:name="_Toc531770231"/>
       <w:r>
         <w:rPr>
           <w:lang w:val="es-ES" w:eastAsia="es-ES"/>
@@ -22284,7 +22299,7 @@
         </w:rPr>
         <w:t>r</w:t>
       </w:r>
-      <w:bookmarkEnd w:id="160"/>
+      <w:bookmarkEnd w:id="169"/>
     </w:p>
     <w:p>
       <w:pPr>
@@ -22308,7 +22323,14 @@
         <w:rPr>
           <w:lang w:eastAsia="es-ES"/>
         </w:rPr>
-        <w:t xml:space="preserve"> función que empaqueta la implementación del proceso combinacional que realiza una operación de interpolación entre dos valores</w:t>
+        <w:t xml:space="preserve"> función que empaqueta la implementación del proceso combinacional que realiza una </w:t>
+      </w:r>
+      <w:r>
+        <w:rPr>
+          <w:lang w:eastAsia="es-ES"/>
+        </w:rPr>
+        <w:lastRenderedPageBreak/>
+        <w:t>operación de interpolación entre dos valores</w:t>
       </w:r>
       <w:r>
         <w:rPr>
@@ -22337,7 +22359,6 @@
           <w14:ligatures w14:val="none"/>
           <w14:cntxtAlts w14:val="0"/>
         </w:rPr>
-        <w:lastRenderedPageBreak/>
         <w:drawing>
           <wp:inline distT="0" distB="0" distL="0" distR="0" wp14:anchorId="3E3C67D0" wp14:editId="7AA9B6F4">
             <wp:extent cx="3829050" cy="1685403"/>
@@ -22926,6 +22947,7 @@
         </w:numPr>
       </w:pPr>
       <w:r>
+        <w:lastRenderedPageBreak/>
         <w:t xml:space="preserve">Las </w:t>
       </w:r>
       <w:r>
@@ -22960,7 +22982,6 @@
         </w:numPr>
       </w:pPr>
       <w:r>
-        <w:lastRenderedPageBreak/>
         <w:t xml:space="preserve">La </w:t>
       </w:r>
       <w:r>
@@ -23256,7 +23277,7 @@
       <w:pPr>
         <w:pStyle w:val="Ttulo2"/>
       </w:pPr>
-      <w:bookmarkStart w:id="161" w:name="_Toc531714372"/>
+      <w:bookmarkStart w:id="170" w:name="_Toc531770232"/>
       <w:proofErr w:type="spellStart"/>
       <w:r>
         <w:t>Posibles</w:t>
@@ -23269,7 +23290,7 @@
       <w:r>
         <w:t>mejoras</w:t>
       </w:r>
-      <w:bookmarkEnd w:id="161"/>
+      <w:bookmarkEnd w:id="170"/>
       <w:proofErr w:type="spellEnd"/>
     </w:p>
     <w:p>
@@ -23321,7 +23342,7 @@
       <w:pPr>
         <w:pStyle w:val="Ttulo1"/>
       </w:pPr>
-      <w:bookmarkStart w:id="162" w:name="_Toc531714373"/>
+      <w:bookmarkStart w:id="171" w:name="_Toc531770233"/>
       <w:r>
         <w:lastRenderedPageBreak/>
         <w:t xml:space="preserve">Verificación Cruzada y </w:t>
@@ -23332,7 +23353,7 @@
       <w:r>
         <w:t>imulaciones</w:t>
       </w:r>
-      <w:bookmarkEnd w:id="162"/>
+      <w:bookmarkEnd w:id="171"/>
     </w:p>
     <w:p>
       <w:pPr>
@@ -23392,32 +23413,34 @@
           <w14:cntxtAlts w14:val="0"/>
         </w:rPr>
       </w:pPr>
-      <w:bookmarkStart w:id="163" w:name="_Toc455911550"/>
-      <w:bookmarkStart w:id="164" w:name="_Toc455912348"/>
-      <w:bookmarkStart w:id="165" w:name="_Toc455913461"/>
-      <w:bookmarkStart w:id="166" w:name="_Toc531260574"/>
-      <w:bookmarkStart w:id="167" w:name="_Toc531594889"/>
-      <w:bookmarkStart w:id="168" w:name="_Toc531621809"/>
-      <w:bookmarkStart w:id="169" w:name="_Toc531630383"/>
-      <w:bookmarkStart w:id="170" w:name="_Toc531630443"/>
-      <w:bookmarkStart w:id="171" w:name="_Toc531689013"/>
-      <w:bookmarkStart w:id="172" w:name="_Toc531709612"/>
-      <w:bookmarkStart w:id="173" w:name="_Toc531709661"/>
-      <w:bookmarkStart w:id="174" w:name="_Toc531709710"/>
-      <w:bookmarkStart w:id="175" w:name="_Toc531714374"/>
-      <w:bookmarkEnd w:id="163"/>
-      <w:bookmarkEnd w:id="164"/>
-      <w:bookmarkEnd w:id="165"/>
-      <w:bookmarkEnd w:id="166"/>
-      <w:bookmarkEnd w:id="167"/>
-      <w:bookmarkEnd w:id="168"/>
-      <w:bookmarkEnd w:id="169"/>
-      <w:bookmarkEnd w:id="170"/>
-      <w:bookmarkEnd w:id="171"/>
+      <w:bookmarkStart w:id="172" w:name="_Toc455911550"/>
+      <w:bookmarkStart w:id="173" w:name="_Toc455912348"/>
+      <w:bookmarkStart w:id="174" w:name="_Toc455913461"/>
+      <w:bookmarkStart w:id="175" w:name="_Toc531260574"/>
+      <w:bookmarkStart w:id="176" w:name="_Toc531594889"/>
+      <w:bookmarkStart w:id="177" w:name="_Toc531621809"/>
+      <w:bookmarkStart w:id="178" w:name="_Toc531630383"/>
+      <w:bookmarkStart w:id="179" w:name="_Toc531630443"/>
+      <w:bookmarkStart w:id="180" w:name="_Toc531689013"/>
+      <w:bookmarkStart w:id="181" w:name="_Toc531709612"/>
+      <w:bookmarkStart w:id="182" w:name="_Toc531709661"/>
+      <w:bookmarkStart w:id="183" w:name="_Toc531709710"/>
+      <w:bookmarkStart w:id="184" w:name="_Toc531714374"/>
+      <w:bookmarkStart w:id="185" w:name="_Toc531770234"/>
       <w:bookmarkEnd w:id="172"/>
       <w:bookmarkEnd w:id="173"/>
       <w:bookmarkEnd w:id="174"/>
       <w:bookmarkEnd w:id="175"/>
+      <w:bookmarkEnd w:id="176"/>
+      <w:bookmarkEnd w:id="177"/>
+      <w:bookmarkEnd w:id="178"/>
+      <w:bookmarkEnd w:id="179"/>
+      <w:bookmarkEnd w:id="180"/>
+      <w:bookmarkEnd w:id="181"/>
+      <w:bookmarkEnd w:id="182"/>
+      <w:bookmarkEnd w:id="183"/>
+      <w:bookmarkEnd w:id="184"/>
+      <w:bookmarkEnd w:id="185"/>
     </w:p>
     <w:p>
       <w:pPr>
@@ -23449,32 +23472,34 @@
           <w14:cntxtAlts w14:val="0"/>
         </w:rPr>
       </w:pPr>
-      <w:bookmarkStart w:id="176" w:name="_Toc455911551"/>
-      <w:bookmarkStart w:id="177" w:name="_Toc455912349"/>
-      <w:bookmarkStart w:id="178" w:name="_Toc455913462"/>
-      <w:bookmarkStart w:id="179" w:name="_Toc531260575"/>
-      <w:bookmarkStart w:id="180" w:name="_Toc531594890"/>
-      <w:bookmarkStart w:id="181" w:name="_Toc531621810"/>
-      <w:bookmarkStart w:id="182" w:name="_Toc531630384"/>
-      <w:bookmarkStart w:id="183" w:name="_Toc531630444"/>
-      <w:bookmarkStart w:id="184" w:name="_Toc531689014"/>
-      <w:bookmarkStart w:id="185" w:name="_Toc531709613"/>
-      <w:bookmarkStart w:id="186" w:name="_Toc531709662"/>
-      <w:bookmarkStart w:id="187" w:name="_Toc531709711"/>
-      <w:bookmarkStart w:id="188" w:name="_Toc531714375"/>
-      <w:bookmarkEnd w:id="176"/>
-      <w:bookmarkEnd w:id="177"/>
-      <w:bookmarkEnd w:id="178"/>
-      <w:bookmarkEnd w:id="179"/>
-      <w:bookmarkEnd w:id="180"/>
-      <w:bookmarkEnd w:id="181"/>
-      <w:bookmarkEnd w:id="182"/>
-      <w:bookmarkEnd w:id="183"/>
-      <w:bookmarkEnd w:id="184"/>
-      <w:bookmarkEnd w:id="185"/>
+      <w:bookmarkStart w:id="186" w:name="_Toc455911551"/>
+      <w:bookmarkStart w:id="187" w:name="_Toc455912349"/>
+      <w:bookmarkStart w:id="188" w:name="_Toc455913462"/>
+      <w:bookmarkStart w:id="189" w:name="_Toc531260575"/>
+      <w:bookmarkStart w:id="190" w:name="_Toc531594890"/>
+      <w:bookmarkStart w:id="191" w:name="_Toc531621810"/>
+      <w:bookmarkStart w:id="192" w:name="_Toc531630384"/>
+      <w:bookmarkStart w:id="193" w:name="_Toc531630444"/>
+      <w:bookmarkStart w:id="194" w:name="_Toc531689014"/>
+      <w:bookmarkStart w:id="195" w:name="_Toc531709613"/>
+      <w:bookmarkStart w:id="196" w:name="_Toc531709662"/>
+      <w:bookmarkStart w:id="197" w:name="_Toc531709711"/>
+      <w:bookmarkStart w:id="198" w:name="_Toc531714375"/>
+      <w:bookmarkStart w:id="199" w:name="_Toc531770235"/>
       <w:bookmarkEnd w:id="186"/>
       <w:bookmarkEnd w:id="187"/>
       <w:bookmarkEnd w:id="188"/>
+      <w:bookmarkEnd w:id="189"/>
+      <w:bookmarkEnd w:id="190"/>
+      <w:bookmarkEnd w:id="191"/>
+      <w:bookmarkEnd w:id="192"/>
+      <w:bookmarkEnd w:id="193"/>
+      <w:bookmarkEnd w:id="194"/>
+      <w:bookmarkEnd w:id="195"/>
+      <w:bookmarkEnd w:id="196"/>
+      <w:bookmarkEnd w:id="197"/>
+      <w:bookmarkEnd w:id="198"/>
+      <w:bookmarkEnd w:id="199"/>
     </w:p>
     <w:p>
       <w:pPr>
@@ -23506,32 +23531,34 @@
           <w14:cntxtAlts w14:val="0"/>
         </w:rPr>
       </w:pPr>
-      <w:bookmarkStart w:id="189" w:name="_Toc455911552"/>
-      <w:bookmarkStart w:id="190" w:name="_Toc455912350"/>
-      <w:bookmarkStart w:id="191" w:name="_Toc455913463"/>
-      <w:bookmarkStart w:id="192" w:name="_Toc531260576"/>
-      <w:bookmarkStart w:id="193" w:name="_Toc531594891"/>
-      <w:bookmarkStart w:id="194" w:name="_Toc531621811"/>
-      <w:bookmarkStart w:id="195" w:name="_Toc531630385"/>
-      <w:bookmarkStart w:id="196" w:name="_Toc531630445"/>
-      <w:bookmarkStart w:id="197" w:name="_Toc531689015"/>
-      <w:bookmarkStart w:id="198" w:name="_Toc531709614"/>
-      <w:bookmarkStart w:id="199" w:name="_Toc531709663"/>
-      <w:bookmarkStart w:id="200" w:name="_Toc531709712"/>
-      <w:bookmarkStart w:id="201" w:name="_Toc531714376"/>
-      <w:bookmarkEnd w:id="189"/>
-      <w:bookmarkEnd w:id="190"/>
-      <w:bookmarkEnd w:id="191"/>
-      <w:bookmarkEnd w:id="192"/>
-      <w:bookmarkEnd w:id="193"/>
-      <w:bookmarkEnd w:id="194"/>
-      <w:bookmarkEnd w:id="195"/>
-      <w:bookmarkEnd w:id="196"/>
-      <w:bookmarkEnd w:id="197"/>
-      <w:bookmarkEnd w:id="198"/>
-      <w:bookmarkEnd w:id="199"/>
+      <w:bookmarkStart w:id="200" w:name="_Toc455911552"/>
+      <w:bookmarkStart w:id="201" w:name="_Toc455912350"/>
+      <w:bookmarkStart w:id="202" w:name="_Toc455913463"/>
+      <w:bookmarkStart w:id="203" w:name="_Toc531260576"/>
+      <w:bookmarkStart w:id="204" w:name="_Toc531594891"/>
+      <w:bookmarkStart w:id="205" w:name="_Toc531621811"/>
+      <w:bookmarkStart w:id="206" w:name="_Toc531630385"/>
+      <w:bookmarkStart w:id="207" w:name="_Toc531630445"/>
+      <w:bookmarkStart w:id="208" w:name="_Toc531689015"/>
+      <w:bookmarkStart w:id="209" w:name="_Toc531709614"/>
+      <w:bookmarkStart w:id="210" w:name="_Toc531709663"/>
+      <w:bookmarkStart w:id="211" w:name="_Toc531709712"/>
+      <w:bookmarkStart w:id="212" w:name="_Toc531714376"/>
+      <w:bookmarkStart w:id="213" w:name="_Toc531770236"/>
       <w:bookmarkEnd w:id="200"/>
       <w:bookmarkEnd w:id="201"/>
+      <w:bookmarkEnd w:id="202"/>
+      <w:bookmarkEnd w:id="203"/>
+      <w:bookmarkEnd w:id="204"/>
+      <w:bookmarkEnd w:id="205"/>
+      <w:bookmarkEnd w:id="206"/>
+      <w:bookmarkEnd w:id="207"/>
+      <w:bookmarkEnd w:id="208"/>
+      <w:bookmarkEnd w:id="209"/>
+      <w:bookmarkEnd w:id="210"/>
+      <w:bookmarkEnd w:id="211"/>
+      <w:bookmarkEnd w:id="212"/>
+      <w:bookmarkEnd w:id="213"/>
     </w:p>
     <w:p>
       <w:pPr>
@@ -23544,7 +23571,7 @@
           <w:lang w:eastAsia="es-ES"/>
         </w:rPr>
       </w:pPr>
-      <w:bookmarkStart w:id="202" w:name="_Toc531714377"/>
+      <w:bookmarkStart w:id="214" w:name="_Toc531770237"/>
       <w:proofErr w:type="spellStart"/>
       <w:r>
         <w:rPr>
@@ -23552,7 +23579,7 @@
         </w:rPr>
         <w:t>Introducción</w:t>
       </w:r>
-      <w:bookmarkEnd w:id="202"/>
+      <w:bookmarkEnd w:id="214"/>
       <w:proofErr w:type="spellEnd"/>
     </w:p>
     <w:p>
@@ -24050,7 +24077,7 @@
           <w:lang w:eastAsia="es-ES"/>
         </w:rPr>
       </w:pPr>
-      <w:bookmarkStart w:id="203" w:name="_Toc531714378"/>
+      <w:bookmarkStart w:id="215" w:name="_Toc531770238"/>
       <w:proofErr w:type="spellStart"/>
       <w:r>
         <w:rPr>
@@ -24072,7 +24099,7 @@
         </w:rPr>
         <w:t>Cruzada</w:t>
       </w:r>
-      <w:bookmarkEnd w:id="203"/>
+      <w:bookmarkEnd w:id="215"/>
       <w:proofErr w:type="spellEnd"/>
     </w:p>
     <w:p>
@@ -24175,14 +24202,14 @@
           <w:lang w:val="es-ES" w:eastAsia="es-ES"/>
         </w:rPr>
       </w:pPr>
-      <w:bookmarkStart w:id="204" w:name="_Toc531714379"/>
+      <w:bookmarkStart w:id="216" w:name="_Toc531770239"/>
       <w:r>
         <w:rPr>
           <w:lang w:val="es-ES" w:eastAsia="es-ES"/>
         </w:rPr>
         <w:t>Simulación MATLAB</w:t>
       </w:r>
-      <w:bookmarkEnd w:id="204"/>
+      <w:bookmarkEnd w:id="216"/>
     </w:p>
     <w:p>
       <w:pPr>
@@ -24583,7 +24610,7 @@
       </w:pPr>
       <w:r>
         <w:rPr>
-          <w:lang w:val="en-GB"/>
+          <w:lang w:val="es-ES"/>
         </w:rPr>
         <w:t xml:space="preserve">    </w:t>
       </w:r>
@@ -25230,9 +25257,14 @@
       <w:r>
         <w:t xml:space="preserve"> = </w:t>
       </w:r>
+      <w:proofErr w:type="spellStart"/>
       <w:proofErr w:type="gramStart"/>
       <w:r>
-        <w:t>quantize(</w:t>
+        <w:t>quantize</w:t>
+      </w:r>
+      <w:proofErr w:type="spellEnd"/>
+      <w:r>
+        <w:t>(</w:t>
       </w:r>
       <w:proofErr w:type="gramEnd"/>
       <w:r>
@@ -25262,9 +25294,14 @@
       <w:r>
         <w:t xml:space="preserve"> = </w:t>
       </w:r>
+      <w:proofErr w:type="spellStart"/>
       <w:proofErr w:type="gramStart"/>
       <w:r>
-        <w:t>quantize(</w:t>
+        <w:t>quantize</w:t>
+      </w:r>
+      <w:proofErr w:type="spellEnd"/>
+      <w:r>
+        <w:t>(</w:t>
       </w:r>
       <w:proofErr w:type="gramEnd"/>
       <w:r>
@@ -25343,75 +25380,391 @@
     <w:p>
       <w:pPr>
         <w:pStyle w:val="CodigoApendices"/>
+        <w:rPr>
+          <w:lang w:val="en-GB"/>
+        </w:rPr>
       </w:pPr>
       <w:r>
         <w:t xml:space="preserve">    </w:t>
       </w:r>
       <w:proofErr w:type="spellStart"/>
       <w:r>
+        <w:rPr>
+          <w:lang w:val="en-GB"/>
+        </w:rPr>
         <w:t>file_name</w:t>
       </w:r>
       <w:proofErr w:type="spellEnd"/>
       <w:r>
+        <w:rPr>
+          <w:lang w:val="en-GB"/>
+        </w:rPr>
         <w:t xml:space="preserve"> = </w:t>
       </w:r>
       <w:r>
         <w:rPr>
           <w:color w:val="A020F0"/>
+          <w:lang w:val="en-GB"/>
         </w:rPr>
         <w:t>'matlab_pilots_est.txt'</w:t>
       </w:r>
       <w:r>
+        <w:rPr>
+          <w:lang w:val="en-GB"/>
+        </w:rPr>
         <w:t>;</w:t>
       </w:r>
     </w:p>
     <w:p>
       <w:pPr>
         <w:pStyle w:val="CodigoApendices"/>
-      </w:pPr>
-      <w:r>
+        <w:rPr>
+          <w:lang w:val="en-GB"/>
+        </w:rPr>
+      </w:pPr>
+      <w:r>
+        <w:rPr>
+          <w:lang w:val="en-GB"/>
+        </w:rPr>
         <w:lastRenderedPageBreak/>
         <w:t xml:space="preserve">    </w:t>
       </w:r>
       <w:proofErr w:type="spellStart"/>
       <w:r>
+        <w:rPr>
+          <w:lang w:val="en-GB"/>
+        </w:rPr>
         <w:t>fileID</w:t>
       </w:r>
       <w:proofErr w:type="spellEnd"/>
       <w:r>
+        <w:rPr>
+          <w:lang w:val="en-GB"/>
+        </w:rPr>
         <w:t xml:space="preserve"> = </w:t>
       </w:r>
       <w:proofErr w:type="spellStart"/>
       <w:r>
+        <w:rPr>
+          <w:lang w:val="en-GB"/>
+        </w:rPr>
         <w:t>fopen</w:t>
       </w:r>
       <w:proofErr w:type="spellEnd"/>
       <w:r>
-        <w:t>(file_</w:t>
-      </w:r>
-      <w:proofErr w:type="spellStart"/>
-      <w:r>
-        <w:t>name</w:t>
-      </w:r>
-      <w:proofErr w:type="spellEnd"/>
-      <w:r>
+        <w:rPr>
+          <w:lang w:val="en-GB"/>
+        </w:rPr>
+        <w:t>(</w:t>
+      </w:r>
+      <w:proofErr w:type="spellStart"/>
+      <w:r>
+        <w:rPr>
+          <w:lang w:val="en-GB"/>
+        </w:rPr>
+        <w:t>file_name,</w:t>
+      </w:r>
+      <w:r>
+        <w:rPr>
+          <w:color w:val="A020F0"/>
+          <w:lang w:val="en-GB"/>
+        </w:rPr>
+        <w:t>'w</w:t>
+      </w:r>
+      <w:proofErr w:type="spellEnd"/>
+      <w:r>
+        <w:rPr>
+          <w:color w:val="A020F0"/>
+          <w:lang w:val="en-GB"/>
+        </w:rPr>
+        <w:t>'</w:t>
+      </w:r>
+      <w:r>
+        <w:rPr>
+          <w:lang w:val="en-GB"/>
+        </w:rPr>
+        <w:t>);</w:t>
+      </w:r>
+    </w:p>
+    <w:p>
+      <w:pPr>
+        <w:pStyle w:val="CodigoApendices"/>
+        <w:rPr>
+          <w:lang w:val="en-GB"/>
+        </w:rPr>
+      </w:pPr>
+      <w:r>
+        <w:rPr>
+          <w:lang w:val="en-GB"/>
+        </w:rPr>
+        <w:t xml:space="preserve"> </w:t>
+      </w:r>
+    </w:p>
+    <w:p>
+      <w:pPr>
+        <w:pStyle w:val="CodigoApendices"/>
+        <w:rPr>
+          <w:lang w:val="en-GB"/>
+        </w:rPr>
+      </w:pPr>
+      <w:r>
+        <w:rPr>
+          <w:lang w:val="en-GB"/>
+        </w:rPr>
+        <w:t xml:space="preserve">    </w:t>
+      </w:r>
+      <w:r>
+        <w:rPr>
+          <w:color w:val="0000FF"/>
+          <w:lang w:val="en-GB"/>
+        </w:rPr>
+        <w:t>for</w:t>
+      </w:r>
+      <w:r>
+        <w:rPr>
+          <w:lang w:val="en-GB"/>
+        </w:rPr>
+        <w:t xml:space="preserve"> k = </w:t>
+      </w:r>
+      <w:proofErr w:type="gramStart"/>
+      <w:r>
+        <w:rPr>
+          <w:lang w:val="en-GB"/>
+        </w:rPr>
+        <w:t>1:length</w:t>
+      </w:r>
+      <w:proofErr w:type="gramEnd"/>
+      <w:r>
+        <w:rPr>
+          <w:lang w:val="en-GB"/>
+        </w:rPr>
+        <w:t>(</w:t>
+      </w:r>
+      <w:proofErr w:type="spellStart"/>
+      <w:r>
+        <w:rPr>
+          <w:lang w:val="en-GB"/>
+        </w:rPr>
+        <w:t>estpfi_re</w:t>
+      </w:r>
+      <w:proofErr w:type="spellEnd"/>
+      <w:r>
+        <w:rPr>
+          <w:lang w:val="en-GB"/>
+        </w:rPr>
+        <w:t>)</w:t>
+      </w:r>
+    </w:p>
+    <w:p>
+      <w:pPr>
+        <w:pStyle w:val="CodigoApendices"/>
+        <w:rPr>
+          <w:lang w:val="en-GB"/>
+        </w:rPr>
+      </w:pPr>
+      <w:r>
+        <w:rPr>
+          <w:lang w:val="en-GB"/>
+        </w:rPr>
+        <w:t xml:space="preserve">        </w:t>
+      </w:r>
+      <w:proofErr w:type="spellStart"/>
+      <w:r>
+        <w:rPr>
+          <w:lang w:val="en-GB"/>
+        </w:rPr>
+        <w:t>re_fi</w:t>
+      </w:r>
+      <w:proofErr w:type="spellEnd"/>
+      <w:r>
+        <w:rPr>
+          <w:lang w:val="en-GB"/>
+        </w:rPr>
+        <w:t xml:space="preserve"> = </w:t>
+      </w:r>
+      <w:proofErr w:type="spellStart"/>
+      <w:r>
+        <w:rPr>
+          <w:lang w:val="en-GB"/>
+        </w:rPr>
+        <w:t>estpfi_q_re</w:t>
+      </w:r>
+      <w:proofErr w:type="spellEnd"/>
+      <w:r>
+        <w:rPr>
+          <w:lang w:val="en-GB"/>
+        </w:rPr>
+        <w:t>(k);</w:t>
+      </w:r>
+    </w:p>
+    <w:p>
+      <w:pPr>
+        <w:pStyle w:val="CodigoApendices"/>
+        <w:rPr>
+          <w:lang w:val="en-GB"/>
+        </w:rPr>
+      </w:pPr>
+      <w:r>
+        <w:rPr>
+          <w:lang w:val="en-GB"/>
+        </w:rPr>
+        <w:t xml:space="preserve">        </w:t>
+      </w:r>
+      <w:proofErr w:type="spellStart"/>
+      <w:r>
+        <w:rPr>
+          <w:lang w:val="en-GB"/>
+        </w:rPr>
+        <w:t>im_fi</w:t>
+      </w:r>
+      <w:proofErr w:type="spellEnd"/>
+      <w:r>
+        <w:rPr>
+          <w:lang w:val="en-GB"/>
+        </w:rPr>
+        <w:t xml:space="preserve"> = </w:t>
+      </w:r>
+      <w:proofErr w:type="spellStart"/>
+      <w:r>
+        <w:rPr>
+          <w:lang w:val="en-GB"/>
+        </w:rPr>
+        <w:t>estpfi_q_im</w:t>
+      </w:r>
+      <w:proofErr w:type="spellEnd"/>
+      <w:r>
+        <w:rPr>
+          <w:lang w:val="en-GB"/>
+        </w:rPr>
+        <w:t>(k);</w:t>
+      </w:r>
+    </w:p>
+    <w:p>
+      <w:pPr>
+        <w:pStyle w:val="CodigoApendices"/>
+      </w:pPr>
+      <w:r>
+        <w:rPr>
+          <w:lang w:val="en-GB"/>
+        </w:rPr>
+        <w:t xml:space="preserve">        </w:t>
+      </w:r>
+      <w:r>
+        <w:rPr>
+          <w:color w:val="228B22"/>
+        </w:rPr>
+        <w:t>% Volcando en hexadecimal</w:t>
+      </w:r>
+    </w:p>
+    <w:p>
+      <w:pPr>
+        <w:pStyle w:val="CodigoApendices"/>
+        <w:rPr>
+          <w:lang w:val="en-GB"/>
+        </w:rPr>
+      </w:pPr>
+      <w:r>
+        <w:t xml:space="preserve">        </w:t>
+      </w:r>
+      <w:proofErr w:type="spellStart"/>
+      <w:proofErr w:type="gramStart"/>
+      <w:r>
+        <w:rPr>
+          <w:lang w:val="en-GB"/>
+        </w:rPr>
+        <w:t>fprintf</w:t>
+      </w:r>
+      <w:proofErr w:type="spellEnd"/>
+      <w:r>
+        <w:rPr>
+          <w:lang w:val="en-GB"/>
+        </w:rPr>
+        <w:t>(</w:t>
+      </w:r>
+      <w:proofErr w:type="spellStart"/>
+      <w:proofErr w:type="gramEnd"/>
+      <w:r>
+        <w:rPr>
+          <w:lang w:val="en-GB"/>
+        </w:rPr>
+        <w:t>fileID</w:t>
+      </w:r>
+      <w:proofErr w:type="spellEnd"/>
+      <w:r>
+        <w:rPr>
+          <w:lang w:val="en-GB"/>
+        </w:rPr>
         <w:t>,</w:t>
       </w:r>
       <w:r>
         <w:rPr>
           <w:color w:val="A020F0"/>
-        </w:rPr>
-        <w:t>'w'</w:t>
-      </w:r>
-      <w:r>
+          <w:lang w:val="en-GB"/>
+        </w:rPr>
+        <w:t>'%</w:t>
+      </w:r>
+      <w:proofErr w:type="spellStart"/>
+      <w:r>
+        <w:rPr>
+          <w:color w:val="A020F0"/>
+          <w:lang w:val="en-GB"/>
+        </w:rPr>
+        <w:t>s%s</w:t>
+      </w:r>
+      <w:proofErr w:type="spellEnd"/>
+      <w:r>
+        <w:rPr>
+          <w:color w:val="A020F0"/>
+          <w:lang w:val="en-GB"/>
+        </w:rPr>
+        <w:t>\n'</w:t>
+      </w:r>
+      <w:r>
+        <w:rPr>
+          <w:lang w:val="en-GB"/>
+        </w:rPr>
+        <w:t xml:space="preserve">, </w:t>
+      </w:r>
+      <w:proofErr w:type="spellStart"/>
+      <w:r>
+        <w:rPr>
+          <w:lang w:val="en-GB"/>
+        </w:rPr>
+        <w:t>re_fi.hex</w:t>
+      </w:r>
+      <w:proofErr w:type="spellEnd"/>
+      <w:r>
+        <w:rPr>
+          <w:lang w:val="en-GB"/>
+        </w:rPr>
+        <w:t xml:space="preserve">, </w:t>
+      </w:r>
+      <w:proofErr w:type="spellStart"/>
+      <w:r>
+        <w:rPr>
+          <w:lang w:val="en-GB"/>
+        </w:rPr>
+        <w:t>im_fi.hex</w:t>
+      </w:r>
+      <w:proofErr w:type="spellEnd"/>
+      <w:r>
+        <w:rPr>
+          <w:lang w:val="en-GB"/>
+        </w:rPr>
         <w:t>);</w:t>
       </w:r>
     </w:p>
     <w:p>
       <w:pPr>
         <w:pStyle w:val="CodigoApendices"/>
-      </w:pPr>
-      <w:r>
+        <w:rPr>
+          <w:lang w:val="en-GB"/>
+        </w:rPr>
+      </w:pPr>
+      <w:r>
+        <w:rPr>
+          <w:lang w:val="en-GB"/>
+        </w:rPr>
         <w:t xml:space="preserve"> </w:t>
       </w:r>
     </w:p>
@@ -25420,181 +25773,16 @@
         <w:pStyle w:val="CodigoApendices"/>
       </w:pPr>
       <w:r>
+        <w:rPr>
+          <w:lang w:val="en-GB"/>
+        </w:rPr>
         <w:t xml:space="preserve">    </w:t>
       </w:r>
+      <w:proofErr w:type="spellStart"/>
       <w:r>
         <w:rPr>
           <w:color w:val="0000FF"/>
         </w:rPr>
-        <w:t>for</w:t>
-      </w:r>
-      <w:r>
-        <w:t xml:space="preserve"> k = </w:t>
-      </w:r>
-      <w:proofErr w:type="gramStart"/>
-      <w:r>
-        <w:t>1:length</w:t>
-      </w:r>
-      <w:proofErr w:type="gramEnd"/>
-      <w:r>
-        <w:t>(</w:t>
-      </w:r>
-      <w:proofErr w:type="spellStart"/>
-      <w:r>
-        <w:t>estpfi_re</w:t>
-      </w:r>
-      <w:proofErr w:type="spellEnd"/>
-      <w:r>
-        <w:t>)</w:t>
-      </w:r>
-    </w:p>
-    <w:p>
-      <w:pPr>
-        <w:pStyle w:val="CodigoApendices"/>
-      </w:pPr>
-      <w:r>
-        <w:t xml:space="preserve">        </w:t>
-      </w:r>
-      <w:proofErr w:type="spellStart"/>
-      <w:r>
-        <w:t>re_fi</w:t>
-      </w:r>
-      <w:proofErr w:type="spellEnd"/>
-      <w:r>
-        <w:t xml:space="preserve"> = </w:t>
-      </w:r>
-      <w:proofErr w:type="spellStart"/>
-      <w:r>
-        <w:t>estpfi_q_re</w:t>
-      </w:r>
-      <w:proofErr w:type="spellEnd"/>
-      <w:r>
-        <w:t>(k);</w:t>
-      </w:r>
-    </w:p>
-    <w:p>
-      <w:pPr>
-        <w:pStyle w:val="CodigoApendices"/>
-      </w:pPr>
-      <w:r>
-        <w:t xml:space="preserve">        </w:t>
-      </w:r>
-      <w:proofErr w:type="spellStart"/>
-      <w:r>
-        <w:t>im_fi</w:t>
-      </w:r>
-      <w:proofErr w:type="spellEnd"/>
-      <w:r>
-        <w:t xml:space="preserve"> = </w:t>
-      </w:r>
-      <w:proofErr w:type="spellStart"/>
-      <w:r>
-        <w:t>estpfi_q_im</w:t>
-      </w:r>
-      <w:proofErr w:type="spellEnd"/>
-      <w:r>
-        <w:t>(k);</w:t>
-      </w:r>
-    </w:p>
-    <w:p>
-      <w:pPr>
-        <w:pStyle w:val="CodigoApendices"/>
-      </w:pPr>
-      <w:r>
-        <w:t xml:space="preserve">        </w:t>
-      </w:r>
-      <w:r>
-        <w:rPr>
-          <w:color w:val="228B22"/>
-        </w:rPr>
-        <w:t>% Volcando en hexadecimal</w:t>
-      </w:r>
-    </w:p>
-    <w:p>
-      <w:pPr>
-        <w:pStyle w:val="CodigoApendices"/>
-      </w:pPr>
-      <w:r>
-        <w:t xml:space="preserve">        </w:t>
-      </w:r>
-      <w:proofErr w:type="spellStart"/>
-      <w:proofErr w:type="gramStart"/>
-      <w:r>
-        <w:t>fprintf</w:t>
-      </w:r>
-      <w:proofErr w:type="spellEnd"/>
-      <w:r>
-        <w:t>(</w:t>
-      </w:r>
-      <w:proofErr w:type="spellStart"/>
-      <w:proofErr w:type="gramEnd"/>
-      <w:r>
-        <w:t>fileID</w:t>
-      </w:r>
-      <w:proofErr w:type="spellEnd"/>
-      <w:r>
-        <w:t>,</w:t>
-      </w:r>
-      <w:r>
-        <w:rPr>
-          <w:color w:val="A020F0"/>
-        </w:rPr>
-        <w:t>'%</w:t>
-      </w:r>
-      <w:proofErr w:type="spellStart"/>
-      <w:r>
-        <w:rPr>
-          <w:color w:val="A020F0"/>
-        </w:rPr>
-        <w:t>s%s</w:t>
-      </w:r>
-      <w:proofErr w:type="spellEnd"/>
-      <w:r>
-        <w:rPr>
-          <w:color w:val="A020F0"/>
-        </w:rPr>
-        <w:t>\n'</w:t>
-      </w:r>
-      <w:r>
-        <w:t xml:space="preserve">, </w:t>
-      </w:r>
-      <w:proofErr w:type="spellStart"/>
-      <w:r>
-        <w:t>re_fi.hex</w:t>
-      </w:r>
-      <w:proofErr w:type="spellEnd"/>
-      <w:r>
-        <w:t xml:space="preserve">, </w:t>
-      </w:r>
-      <w:proofErr w:type="spellStart"/>
-      <w:r>
-        <w:t>im_fi.hex</w:t>
-      </w:r>
-      <w:proofErr w:type="spellEnd"/>
-      <w:r>
-        <w:t>);</w:t>
-      </w:r>
-    </w:p>
-    <w:p>
-      <w:pPr>
-        <w:pStyle w:val="CodigoApendices"/>
-      </w:pPr>
-      <w:r>
-        <w:t xml:space="preserve"> </w:t>
-      </w:r>
-    </w:p>
-    <w:p>
-      <w:pPr>
-        <w:pStyle w:val="CodigoApendices"/>
-      </w:pPr>
-      <w:r>
-        <w:t xml:space="preserve">    </w:t>
-      </w:r>
-      <w:proofErr w:type="spellStart"/>
-      <w:r>
-        <w:rPr>
-          <w:color w:val="0000FF"/>
-        </w:rPr>
         <w:t>end</w:t>
       </w:r>
       <w:proofErr w:type="spellEnd"/>
@@ -25606,14 +25794,14 @@
           <w:lang w:val="es-ES" w:eastAsia="es-ES"/>
         </w:rPr>
       </w:pPr>
-      <w:bookmarkStart w:id="205" w:name="_Toc531714380"/>
+      <w:bookmarkStart w:id="217" w:name="_Toc531770240"/>
       <w:r>
         <w:rPr>
           <w:lang w:val="es-ES" w:eastAsia="es-ES"/>
         </w:rPr>
         <w:t>Simulación VHDL</w:t>
       </w:r>
-      <w:bookmarkEnd w:id="205"/>
+      <w:bookmarkEnd w:id="217"/>
     </w:p>
     <w:p>
       <w:pPr>
@@ -25911,7 +26099,7 @@
           <w:lang w:eastAsia="es-ES"/>
         </w:rPr>
       </w:pPr>
-      <w:bookmarkStart w:id="206" w:name="_Toc531714381"/>
+      <w:bookmarkStart w:id="218" w:name="_Toc531770241"/>
       <w:proofErr w:type="spellStart"/>
       <w:r>
         <w:rPr>
@@ -25947,7 +26135,7 @@
         </w:rPr>
         <w:t>bloques</w:t>
       </w:r>
-      <w:bookmarkEnd w:id="206"/>
+      <w:bookmarkEnd w:id="218"/>
       <w:proofErr w:type="spellEnd"/>
     </w:p>
     <w:p>
@@ -26474,12 +26662,204 @@
         <w:pStyle w:val="CodigoApendices"/>
         <w:rPr>
           <w:sz w:val="18"/>
-        </w:rPr>
-      </w:pPr>
-      <w:proofErr w:type="spellStart"/>
+          <w:lang w:val="en-GB"/>
+        </w:rPr>
+      </w:pPr>
       <w:r>
         <w:rPr>
           <w:sz w:val="18"/>
+          <w:lang w:val="en-GB"/>
+        </w:rPr>
+        <w:t>diff -</w:t>
+      </w:r>
+      <w:proofErr w:type="spellStart"/>
+      <w:r>
+        <w:rPr>
+          <w:sz w:val="18"/>
+          <w:lang w:val="en-GB"/>
+        </w:rPr>
+        <w:t>i</w:t>
+      </w:r>
+      <w:proofErr w:type="spellEnd"/>
+      <w:r>
+        <w:rPr>
+          <w:sz w:val="18"/>
+          <w:lang w:val="en-GB"/>
+        </w:rPr>
+        <w:t xml:space="preserve"> </w:t>
+      </w:r>
+      <w:proofErr w:type="spellStart"/>
+      <w:r>
+        <w:rPr>
+          <w:sz w:val="18"/>
+          <w:lang w:val="en-GB"/>
+        </w:rPr>
+        <w:t>ficheros_MATLAB</w:t>
+      </w:r>
+      <w:proofErr w:type="spellEnd"/>
+      <w:r>
+        <w:rPr>
+          <w:sz w:val="18"/>
+          <w:lang w:val="en-GB"/>
+        </w:rPr>
+        <w:t xml:space="preserve">/matlab_symbOFDM.txt   </w:t>
+      </w:r>
+      <w:proofErr w:type="spellStart"/>
+      <w:r>
+        <w:rPr>
+          <w:sz w:val="18"/>
+          <w:lang w:val="en-GB"/>
+        </w:rPr>
+        <w:t>ficheros_VHDL</w:t>
+      </w:r>
+      <w:proofErr w:type="spellEnd"/>
+      <w:r>
+        <w:rPr>
+          <w:sz w:val="18"/>
+          <w:lang w:val="en-GB"/>
+        </w:rPr>
+        <w:t>/bloque_2_rx_symb.txt</w:t>
+      </w:r>
+    </w:p>
+    <w:p>
+      <w:pPr>
+        <w:pStyle w:val="CodigoApendices"/>
+        <w:rPr>
+          <w:sz w:val="18"/>
+          <w:lang w:val="en-GB"/>
+        </w:rPr>
+      </w:pPr>
+      <w:r>
+        <w:rPr>
+          <w:sz w:val="18"/>
+          <w:lang w:val="en-GB"/>
+        </w:rPr>
+        <w:t>diff -</w:t>
+      </w:r>
+      <w:proofErr w:type="spellStart"/>
+      <w:r>
+        <w:rPr>
+          <w:sz w:val="18"/>
+          <w:lang w:val="en-GB"/>
+        </w:rPr>
+        <w:t>i</w:t>
+      </w:r>
+      <w:proofErr w:type="spellEnd"/>
+      <w:r>
+        <w:rPr>
+          <w:sz w:val="18"/>
+          <w:lang w:val="en-GB"/>
+        </w:rPr>
+        <w:t xml:space="preserve"> </w:t>
+      </w:r>
+      <w:proofErr w:type="spellStart"/>
+      <w:r>
+        <w:rPr>
+          <w:sz w:val="18"/>
+          <w:lang w:val="en-GB"/>
+        </w:rPr>
+        <w:t>ficheros_MATLAB</w:t>
+      </w:r>
+      <w:proofErr w:type="spellEnd"/>
+      <w:r>
+        <w:rPr>
+          <w:sz w:val="18"/>
+          <w:lang w:val="en-GB"/>
+        </w:rPr>
+        <w:t xml:space="preserve">/matlab_symbOFDM.txt   </w:t>
+      </w:r>
+      <w:proofErr w:type="spellStart"/>
+      <w:r>
+        <w:rPr>
+          <w:sz w:val="18"/>
+          <w:lang w:val="en-GB"/>
+        </w:rPr>
+        <w:t>ficheros_VHDL</w:t>
+      </w:r>
+      <w:proofErr w:type="spellEnd"/>
+      <w:r>
+        <w:rPr>
+          <w:sz w:val="18"/>
+          <w:lang w:val="en-GB"/>
+        </w:rPr>
+        <w:t>/bloque_3_rx_symb.txt</w:t>
+      </w:r>
+    </w:p>
+    <w:p>
+      <w:pPr>
+        <w:pStyle w:val="CodigoApendices"/>
+        <w:rPr>
+          <w:sz w:val="18"/>
+          <w:lang w:val="en-GB"/>
+        </w:rPr>
+      </w:pPr>
+      <w:r>
+        <w:rPr>
+          <w:sz w:val="18"/>
+          <w:lang w:val="en-GB"/>
+        </w:rPr>
+        <w:t>diff -</w:t>
+      </w:r>
+      <w:proofErr w:type="spellStart"/>
+      <w:r>
+        <w:rPr>
+          <w:sz w:val="18"/>
+          <w:lang w:val="en-GB"/>
+        </w:rPr>
+        <w:t>i</w:t>
+      </w:r>
+      <w:proofErr w:type="spellEnd"/>
+      <w:r>
+        <w:rPr>
+          <w:sz w:val="18"/>
+          <w:lang w:val="en-GB"/>
+        </w:rPr>
+        <w:t xml:space="preserve"> </w:t>
+      </w:r>
+      <w:proofErr w:type="spellStart"/>
+      <w:r>
+        <w:rPr>
+          <w:sz w:val="18"/>
+          <w:lang w:val="en-GB"/>
+        </w:rPr>
+        <w:t>ficheros_MATLAB</w:t>
+      </w:r>
+      <w:proofErr w:type="spellEnd"/>
+      <w:r>
+        <w:rPr>
+          <w:sz w:val="18"/>
+          <w:lang w:val="en-GB"/>
+        </w:rPr>
+        <w:t xml:space="preserve">/matlab_prbs.txt       </w:t>
+      </w:r>
+      <w:proofErr w:type="spellStart"/>
+      <w:r>
+        <w:rPr>
+          <w:sz w:val="18"/>
+          <w:lang w:val="en-GB"/>
+        </w:rPr>
+        <w:t>ficheros_VHDL</w:t>
+      </w:r>
+      <w:proofErr w:type="spellEnd"/>
+      <w:r>
+        <w:rPr>
+          <w:sz w:val="18"/>
+          <w:lang w:val="en-GB"/>
+        </w:rPr>
+        <w:t>/bloque_5_prbs.txt</w:t>
+      </w:r>
+    </w:p>
+    <w:p>
+      <w:pPr>
+        <w:pStyle w:val="CodigoApendices"/>
+        <w:rPr>
+          <w:sz w:val="18"/>
+        </w:rPr>
+      </w:pPr>
+      <w:proofErr w:type="spellStart"/>
+      <w:r>
+        <w:rPr>
+          <w:sz w:val="18"/>
         </w:rPr>
         <w:t>diff</w:t>
       </w:r>
@@ -26491,6 +26871,7 @@
         <w:t xml:space="preserve"> -i </w:t>
       </w:r>
       <w:proofErr w:type="spellStart"/>
+      <w:proofErr w:type="gramStart"/>
       <w:r>
         <w:rPr>
           <w:sz w:val="18"/>
@@ -26502,7 +26883,7 @@
         <w:rPr>
           <w:sz w:val="18"/>
         </w:rPr>
-        <w:t xml:space="preserve">/matlab_symbOFDM.txt   </w:t>
+        <w:t xml:space="preserve">/matlab_rx_pilots.txt  </w:t>
       </w:r>
       <w:proofErr w:type="spellStart"/>
       <w:r>
@@ -26516,8 +26897,9 @@
         <w:rPr>
           <w:sz w:val="18"/>
         </w:rPr>
-        <w:t>/bloque_2_rx_symb.txt</w:t>
-      </w:r>
+        <w:t>/bloque_8_rx_pilots.txt</w:t>
+      </w:r>
+      <w:proofErr w:type="gramEnd"/>
     </w:p>
     <w:p>
       <w:pPr>
@@ -26541,6 +26923,7 @@
         <w:t xml:space="preserve"> -i </w:t>
       </w:r>
       <w:proofErr w:type="spellStart"/>
+      <w:proofErr w:type="gramStart"/>
       <w:r>
         <w:rPr>
           <w:sz w:val="18"/>
@@ -26552,7 +26935,7 @@
         <w:rPr>
           <w:sz w:val="18"/>
         </w:rPr>
-        <w:t xml:space="preserve">/matlab_symbOFDM.txt   </w:t>
+        <w:t xml:space="preserve">/matlab_tx_pilots.txt  </w:t>
       </w:r>
       <w:proofErr w:type="spellStart"/>
       <w:r>
@@ -26566,34 +26949,46 @@
         <w:rPr>
           <w:sz w:val="18"/>
         </w:rPr>
-        <w:t>/bloque_3_rx_symb.txt</w:t>
-      </w:r>
+        <w:t>/bloque_8_tx_pilots.txt</w:t>
+      </w:r>
+      <w:proofErr w:type="gramEnd"/>
     </w:p>
     <w:p>
       <w:pPr>
         <w:pStyle w:val="CodigoApendices"/>
         <w:rPr>
           <w:sz w:val="18"/>
-        </w:rPr>
-      </w:pPr>
-      <w:proofErr w:type="spellStart"/>
+          <w:lang w:val="en-GB"/>
+        </w:rPr>
+      </w:pPr>
       <w:r>
         <w:rPr>
           <w:sz w:val="18"/>
-        </w:rPr>
-        <w:t>diff</w:t>
-      </w:r>
-      <w:proofErr w:type="spellEnd"/>
+          <w:lang w:val="en-GB"/>
+        </w:rPr>
+        <w:t>diff -</w:t>
+      </w:r>
+      <w:proofErr w:type="spellStart"/>
       <w:r>
         <w:rPr>
           <w:sz w:val="18"/>
-        </w:rPr>
-        <w:t xml:space="preserve"> -i </w:t>
-      </w:r>
-      <w:proofErr w:type="spellStart"/>
+          <w:lang w:val="en-GB"/>
+        </w:rPr>
+        <w:t>i</w:t>
+      </w:r>
+      <w:proofErr w:type="spellEnd"/>
       <w:r>
         <w:rPr>
           <w:sz w:val="18"/>
+          <w:lang w:val="en-GB"/>
+        </w:rPr>
+        <w:t xml:space="preserve"> </w:t>
+      </w:r>
+      <w:proofErr w:type="spellStart"/>
+      <w:r>
+        <w:rPr>
+          <w:sz w:val="18"/>
+          <w:lang w:val="en-GB"/>
         </w:rPr>
         <w:t>ficheros_MATLAB</w:t>
       </w:r>
@@ -26601,13 +26996,15 @@
       <w:r>
         <w:rPr>
           <w:sz w:val="18"/>
-        </w:rPr>
-        <w:t xml:space="preserve">/matlab_prbs.txt       </w:t>
+          <w:lang w:val="en-GB"/>
+        </w:rPr>
+        <w:t xml:space="preserve">/matlab_pilots_est.txt </w:t>
       </w:r>
       <w:proofErr w:type="spellStart"/>
       <w:r>
         <w:rPr>
           <w:sz w:val="18"/>
+          <w:lang w:val="en-GB"/>
         </w:rPr>
         <w:t>ficheros_VHDL</w:t>
       </w:r>
@@ -26615,8 +27012,9 @@
       <w:r>
         <w:rPr>
           <w:sz w:val="18"/>
-        </w:rPr>
-        <w:t>/bloque_5_prbs.txt</w:t>
+          <w:lang w:val="en-GB"/>
+        </w:rPr>
+        <w:t>/bloque_9_pilots_est.txt</w:t>
       </w:r>
     </w:p>
     <w:p>
@@ -26624,27 +27022,37 @@
         <w:pStyle w:val="CodigoApendices"/>
         <w:rPr>
           <w:sz w:val="18"/>
-        </w:rPr>
-      </w:pPr>
-      <w:proofErr w:type="spellStart"/>
+          <w:lang w:val="en-GB"/>
+        </w:rPr>
+      </w:pPr>
       <w:r>
         <w:rPr>
           <w:sz w:val="18"/>
-        </w:rPr>
-        <w:t>diff</w:t>
-      </w:r>
-      <w:proofErr w:type="spellEnd"/>
+          <w:lang w:val="en-GB"/>
+        </w:rPr>
+        <w:t>diff -</w:t>
+      </w:r>
+      <w:proofErr w:type="spellStart"/>
       <w:r>
         <w:rPr>
           <w:sz w:val="18"/>
-        </w:rPr>
-        <w:t xml:space="preserve"> -i </w:t>
-      </w:r>
-      <w:proofErr w:type="spellStart"/>
-      <w:proofErr w:type="gramStart"/>
+          <w:lang w:val="en-GB"/>
+        </w:rPr>
+        <w:t>i</w:t>
+      </w:r>
+      <w:proofErr w:type="spellEnd"/>
       <w:r>
         <w:rPr>
           <w:sz w:val="18"/>
+          <w:lang w:val="en-GB"/>
+        </w:rPr>
+        <w:t xml:space="preserve"> </w:t>
+      </w:r>
+      <w:proofErr w:type="spellStart"/>
+      <w:r>
+        <w:rPr>
+          <w:sz w:val="18"/>
+          <w:lang w:val="en-GB"/>
         </w:rPr>
         <w:t>ficheros_MATLAB</w:t>
       </w:r>
@@ -26652,13 +27060,15 @@
       <w:r>
         <w:rPr>
           <w:sz w:val="18"/>
-        </w:rPr>
-        <w:t xml:space="preserve">/matlab_rx_pilots.txt  </w:t>
+          <w:lang w:val="en-GB"/>
+        </w:rPr>
+        <w:t xml:space="preserve">/matlab_H_est.txt      </w:t>
       </w:r>
       <w:proofErr w:type="spellStart"/>
       <w:r>
         <w:rPr>
           <w:sz w:val="18"/>
+          <w:lang w:val="en-GB"/>
         </w:rPr>
         <w:t>ficheros_VHDL</w:t>
       </w:r>
@@ -26666,159 +27076,7 @@
       <w:r>
         <w:rPr>
           <w:sz w:val="18"/>
-        </w:rPr>
-        <w:t>/bloque_8_rx_pilots.txt</w:t>
-      </w:r>
-      <w:proofErr w:type="gramEnd"/>
-    </w:p>
-    <w:p>
-      <w:pPr>
-        <w:pStyle w:val="CodigoApendices"/>
-        <w:rPr>
-          <w:sz w:val="18"/>
-        </w:rPr>
-      </w:pPr>
-      <w:proofErr w:type="spellStart"/>
-      <w:r>
-        <w:rPr>
-          <w:sz w:val="18"/>
-        </w:rPr>
-        <w:t>diff</w:t>
-      </w:r>
-      <w:proofErr w:type="spellEnd"/>
-      <w:r>
-        <w:rPr>
-          <w:sz w:val="18"/>
-        </w:rPr>
-        <w:t xml:space="preserve"> -i </w:t>
-      </w:r>
-      <w:proofErr w:type="spellStart"/>
-      <w:proofErr w:type="gramStart"/>
-      <w:r>
-        <w:rPr>
-          <w:sz w:val="18"/>
-        </w:rPr>
-        <w:t>ficheros_MATLAB</w:t>
-      </w:r>
-      <w:proofErr w:type="spellEnd"/>
-      <w:r>
-        <w:rPr>
-          <w:sz w:val="18"/>
-        </w:rPr>
-        <w:t xml:space="preserve">/matlab_tx_pilots.txt  </w:t>
-      </w:r>
-      <w:proofErr w:type="spellStart"/>
-      <w:r>
-        <w:rPr>
-          <w:sz w:val="18"/>
-        </w:rPr>
-        <w:t>ficheros_VHDL</w:t>
-      </w:r>
-      <w:proofErr w:type="spellEnd"/>
-      <w:r>
-        <w:rPr>
-          <w:sz w:val="18"/>
-        </w:rPr>
-        <w:t>/bloque_8_tx_pilots.txt</w:t>
-      </w:r>
-      <w:proofErr w:type="gramEnd"/>
-    </w:p>
-    <w:p>
-      <w:pPr>
-        <w:pStyle w:val="CodigoApendices"/>
-        <w:rPr>
-          <w:sz w:val="18"/>
-        </w:rPr>
-      </w:pPr>
-      <w:proofErr w:type="spellStart"/>
-      <w:r>
-        <w:rPr>
-          <w:sz w:val="18"/>
-        </w:rPr>
-        <w:t>diff</w:t>
-      </w:r>
-      <w:proofErr w:type="spellEnd"/>
-      <w:r>
-        <w:rPr>
-          <w:sz w:val="18"/>
-        </w:rPr>
-        <w:t xml:space="preserve"> -i </w:t>
-      </w:r>
-      <w:proofErr w:type="spellStart"/>
-      <w:r>
-        <w:rPr>
-          <w:sz w:val="18"/>
-        </w:rPr>
-        <w:t>ficheros_MATLAB</w:t>
-      </w:r>
-      <w:proofErr w:type="spellEnd"/>
-      <w:r>
-        <w:rPr>
-          <w:sz w:val="18"/>
-        </w:rPr>
-        <w:t xml:space="preserve">/matlab_pilots_est.txt </w:t>
-      </w:r>
-      <w:proofErr w:type="spellStart"/>
-      <w:r>
-        <w:rPr>
-          <w:sz w:val="18"/>
-        </w:rPr>
-        <w:t>ficheros_VHDL</w:t>
-      </w:r>
-      <w:proofErr w:type="spellEnd"/>
-      <w:r>
-        <w:rPr>
-          <w:sz w:val="18"/>
-        </w:rPr>
-        <w:t>/bloque_9_pilots_est.txt</w:t>
-      </w:r>
-    </w:p>
-    <w:p>
-      <w:pPr>
-        <w:pStyle w:val="CodigoApendices"/>
-        <w:rPr>
-          <w:sz w:val="18"/>
-        </w:rPr>
-      </w:pPr>
-      <w:proofErr w:type="spellStart"/>
-      <w:r>
-        <w:rPr>
-          <w:sz w:val="18"/>
-        </w:rPr>
-        <w:t>diff</w:t>
-      </w:r>
-      <w:proofErr w:type="spellEnd"/>
-      <w:r>
-        <w:rPr>
-          <w:sz w:val="18"/>
-        </w:rPr>
-        <w:t xml:space="preserve"> -i </w:t>
-      </w:r>
-      <w:proofErr w:type="spellStart"/>
-      <w:r>
-        <w:rPr>
-          <w:sz w:val="18"/>
-        </w:rPr>
-        <w:t>ficheros_MATLAB</w:t>
-      </w:r>
-      <w:proofErr w:type="spellEnd"/>
-      <w:r>
-        <w:rPr>
-          <w:sz w:val="18"/>
-        </w:rPr>
-        <w:t xml:space="preserve">/matlab_H_est.txt      </w:t>
-      </w:r>
-      <w:proofErr w:type="spellStart"/>
-      <w:r>
-        <w:rPr>
-          <w:sz w:val="18"/>
-        </w:rPr>
-        <w:t>ficheros_VHDL</w:t>
-      </w:r>
-      <w:proofErr w:type="spellEnd"/>
-      <w:r>
-        <w:rPr>
-          <w:sz w:val="18"/>
+          <w:lang w:val="en-GB"/>
         </w:rPr>
         <w:t>/bloque_14_ch_est.txt</w:t>
       </w:r>
@@ -26980,7 +27238,7 @@
       <w:pPr>
         <w:pStyle w:val="Ttulo3"/>
       </w:pPr>
-      <w:bookmarkStart w:id="207" w:name="_Toc531714382"/>
+      <w:bookmarkStart w:id="219" w:name="_Toc531770242"/>
       <w:proofErr w:type="spellStart"/>
       <w:r>
         <w:t>Verficación</w:t>
@@ -26993,7 +27251,7 @@
       <w:r>
         <w:t>sistema</w:t>
       </w:r>
-      <w:bookmarkEnd w:id="207"/>
+      <w:bookmarkEnd w:id="219"/>
       <w:proofErr w:type="spellEnd"/>
     </w:p>
     <w:p>
@@ -27461,13 +27719,13 @@
       <w:pPr>
         <w:pStyle w:val="CodigoApendices"/>
         <w:rPr>
-          <w:lang w:val="es-ES"/>
+          <w:lang w:val="en-GB"/>
         </w:rPr>
       </w:pPr>
       <w:proofErr w:type="gramStart"/>
       <w:r>
         <w:rPr>
-          <w:lang w:val="es-ES"/>
+          <w:lang w:val="en-GB"/>
         </w:rPr>
         <w:t>MSE(</w:t>
       </w:r>
@@ -27475,28 +27733,28 @@
       <w:proofErr w:type="gramEnd"/>
       <w:r>
         <w:rPr>
-          <w:lang w:val="es-ES"/>
+          <w:lang w:val="en-GB"/>
         </w:rPr>
         <w:t>H_est_vhdl</w:t>
       </w:r>
       <w:proofErr w:type="spellEnd"/>
       <w:r>
         <w:rPr>
-          <w:lang w:val="es-ES"/>
+          <w:lang w:val="en-GB"/>
         </w:rPr>
         <w:t xml:space="preserve">, </w:t>
       </w:r>
       <w:proofErr w:type="spellStart"/>
       <w:r>
         <w:rPr>
-          <w:lang w:val="es-ES"/>
+          <w:lang w:val="en-GB"/>
         </w:rPr>
         <w:t>H_est_matlab</w:t>
       </w:r>
       <w:proofErr w:type="spellEnd"/>
       <w:r>
         <w:rPr>
-          <w:lang w:val="es-ES"/>
+          <w:lang w:val="en-GB"/>
         </w:rPr>
         <w:t xml:space="preserve">)  = 0.002520 </w:t>
       </w:r>
@@ -28286,7 +28544,7 @@
           <w:spacing w:val="0"/>
           <w:sz w:val="24"/>
           <w:szCs w:val="24"/>
-          <w:lang w:eastAsia="es-ES"/>
+          <w:lang w:val="en-GB" w:eastAsia="es-ES"/>
           <w14:ligatures w14:val="none"/>
           <w14:cntxtAlts w14:val="0"/>
         </w:rPr>
@@ -28298,7 +28556,7 @@
           <w:spacing w:val="0"/>
           <w:sz w:val="20"/>
           <w:szCs w:val="20"/>
-          <w:lang w:eastAsia="es-ES"/>
+          <w:lang w:val="en-GB" w:eastAsia="es-ES"/>
           <w14:ligatures w14:val="none"/>
           <w14:cntxtAlts w14:val="0"/>
         </w:rPr>
@@ -28312,7 +28570,7 @@
           <w:spacing w:val="0"/>
           <w:sz w:val="20"/>
           <w:szCs w:val="20"/>
-          <w:lang w:eastAsia="es-ES"/>
+          <w:lang w:val="en-GB" w:eastAsia="es-ES"/>
           <w14:ligatures w14:val="none"/>
           <w14:cntxtAlts w14:val="0"/>
         </w:rPr>
@@ -28325,7 +28583,7 @@
           <w:spacing w:val="0"/>
           <w:sz w:val="20"/>
           <w:szCs w:val="20"/>
-          <w:lang w:eastAsia="es-ES"/>
+          <w:lang w:val="en-GB" w:eastAsia="es-ES"/>
           <w14:ligatures w14:val="none"/>
           <w14:cntxtAlts w14:val="0"/>
         </w:rPr>
@@ -28339,7 +28597,7 @@
           <w:spacing w:val="0"/>
           <w:sz w:val="20"/>
           <w:szCs w:val="20"/>
-          <w:lang w:eastAsia="es-ES"/>
+          <w:lang w:val="en-GB" w:eastAsia="es-ES"/>
           <w14:ligatures w14:val="none"/>
           <w14:cntxtAlts w14:val="0"/>
         </w:rPr>
@@ -28352,7 +28610,7 @@
           <w:spacing w:val="0"/>
           <w:sz w:val="20"/>
           <w:szCs w:val="20"/>
-          <w:lang w:eastAsia="es-ES"/>
+          <w:lang w:val="en-GB" w:eastAsia="es-ES"/>
           <w14:ligatures w14:val="none"/>
           <w14:cntxtAlts w14:val="0"/>
         </w:rPr>
@@ -28365,7 +28623,7 @@
           <w:spacing w:val="0"/>
           <w:sz w:val="20"/>
           <w:szCs w:val="20"/>
-          <w:lang w:eastAsia="es-ES"/>
+          <w:lang w:val="en-GB" w:eastAsia="es-ES"/>
           <w14:ligatures w14:val="none"/>
           <w14:cntxtAlts w14:val="0"/>
         </w:rPr>
@@ -28389,7 +28647,7 @@
           <w:spacing w:val="0"/>
           <w:sz w:val="24"/>
           <w:szCs w:val="24"/>
-          <w:lang w:eastAsia="es-ES"/>
+          <w:lang w:val="en-GB" w:eastAsia="es-ES"/>
           <w14:ligatures w14:val="none"/>
           <w14:cntxtAlts w14:val="0"/>
         </w:rPr>
@@ -28401,7 +28659,7 @@
           <w:spacing w:val="0"/>
           <w:sz w:val="20"/>
           <w:szCs w:val="20"/>
-          <w:lang w:eastAsia="es-ES"/>
+          <w:lang w:val="en-GB" w:eastAsia="es-ES"/>
           <w14:ligatures w14:val="none"/>
           <w14:cntxtAlts w14:val="0"/>
         </w:rPr>
@@ -28415,7 +28673,7 @@
           <w:spacing w:val="0"/>
           <w:sz w:val="20"/>
           <w:szCs w:val="20"/>
-          <w:lang w:eastAsia="es-ES"/>
+          <w:lang w:val="en-GB" w:eastAsia="es-ES"/>
           <w14:ligatures w14:val="none"/>
           <w14:cntxtAlts w14:val="0"/>
         </w:rPr>
@@ -28428,11 +28686,11 @@
           <w:spacing w:val="0"/>
           <w:sz w:val="20"/>
           <w:szCs w:val="20"/>
-          <w:lang w:eastAsia="es-ES"/>
+          <w:lang w:val="en-GB" w:eastAsia="es-ES"/>
           <w14:ligatures w14:val="none"/>
           <w14:cntxtAlts w14:val="0"/>
         </w:rPr>
-        <w:t xml:space="preserve"> -</w:t>
+        <w:t xml:space="preserve"> - </w:t>
       </w:r>
       <w:r>
         <w:rPr>
@@ -28441,20 +28699,7 @@
           <w:spacing w:val="0"/>
           <w:sz w:val="20"/>
           <w:szCs w:val="20"/>
-          <w:lang w:eastAsia="es-ES"/>
-          <w14:ligatures w14:val="none"/>
-          <w14:cntxtAlts w14:val="0"/>
-        </w:rPr>
-        <w:t xml:space="preserve"> </w:t>
-      </w:r>
-      <w:r>
-        <w:rPr>
-          <w:rFonts w:ascii="Courier New" w:eastAsia="Arial" w:hAnsi="Courier New" w:cs="Courier New"/>
-          <w:color w:val="000000"/>
-          <w:spacing w:val="0"/>
-          <w:sz w:val="20"/>
-          <w:szCs w:val="20"/>
-          <w:lang w:eastAsia="es-ES"/>
+          <w:lang w:val="en-GB" w:eastAsia="es-ES"/>
           <w14:ligatures w14:val="none"/>
           <w14:cntxtAlts w14:val="0"/>
         </w:rPr>
@@ -28478,7 +28723,7 @@
           <w:spacing w:val="0"/>
           <w:sz w:val="24"/>
           <w:szCs w:val="24"/>
-          <w:lang w:eastAsia="es-ES"/>
+          <w:lang w:val="en-GB" w:eastAsia="es-ES"/>
           <w14:ligatures w14:val="none"/>
           <w14:cntxtAlts w14:val="0"/>
         </w:rPr>
@@ -28490,7 +28735,7 @@
           <w:spacing w:val="0"/>
           <w:sz w:val="20"/>
           <w:szCs w:val="20"/>
-          <w:lang w:eastAsia="es-ES"/>
+          <w:lang w:val="en-GB" w:eastAsia="es-ES"/>
           <w14:ligatures w14:val="none"/>
           <w14:cntxtAlts w14:val="0"/>
         </w:rPr>
@@ -28504,7 +28749,7 @@
           <w:spacing w:val="0"/>
           <w:sz w:val="20"/>
           <w:szCs w:val="20"/>
-          <w:lang w:eastAsia="es-ES"/>
+          <w:lang w:val="en-GB" w:eastAsia="es-ES"/>
           <w14:ligatures w14:val="none"/>
           <w14:cntxtAlts w14:val="0"/>
         </w:rPr>
@@ -28517,7 +28762,7 @@
           <w:spacing w:val="0"/>
           <w:sz w:val="20"/>
           <w:szCs w:val="20"/>
-          <w:lang w:eastAsia="es-ES"/>
+          <w:lang w:val="en-GB" w:eastAsia="es-ES"/>
           <w14:ligatures w14:val="none"/>
           <w14:cntxtAlts w14:val="0"/>
         </w:rPr>
@@ -28531,7 +28776,7 @@
           <w:spacing w:val="0"/>
           <w:sz w:val="20"/>
           <w:szCs w:val="20"/>
-          <w:lang w:eastAsia="es-ES"/>
+          <w:lang w:val="en-GB" w:eastAsia="es-ES"/>
           <w14:ligatures w14:val="none"/>
           <w14:cntxtAlts w14:val="0"/>
         </w:rPr>
@@ -28544,7 +28789,7 @@
           <w:spacing w:val="0"/>
           <w:sz w:val="20"/>
           <w:szCs w:val="20"/>
-          <w:lang w:eastAsia="es-ES"/>
+          <w:lang w:val="en-GB" w:eastAsia="es-ES"/>
           <w14:ligatures w14:val="none"/>
           <w14:cntxtAlts w14:val="0"/>
         </w:rPr>
@@ -28557,24 +28802,11 @@
           <w:spacing w:val="0"/>
           <w:sz w:val="20"/>
           <w:szCs w:val="20"/>
-          <w:lang w:eastAsia="es-ES"/>
+          <w:lang w:val="en-GB" w:eastAsia="es-ES"/>
           <w14:ligatures w14:val="none"/>
           <w14:cntxtAlts w14:val="0"/>
         </w:rPr>
-        <w:t xml:space="preserve"> </w:t>
-      </w:r>
-      <w:r>
-        <w:rPr>
-          <w:rFonts w:ascii="Courier New" w:eastAsia="Arial" w:hAnsi="Courier New" w:cs="Courier New"/>
-          <w:color w:val="000000"/>
-          <w:spacing w:val="0"/>
-          <w:sz w:val="20"/>
-          <w:szCs w:val="20"/>
-          <w:lang w:eastAsia="es-ES"/>
-          <w14:ligatures w14:val="none"/>
-          <w14:cntxtAlts w14:val="0"/>
-        </w:rPr>
-        <w:t>017ff7</w:t>
+        <w:t xml:space="preserve"> 017ff7</w:t>
       </w:r>
     </w:p>
     <w:p>
@@ -28594,7 +28826,7 @@
           <w:spacing w:val="0"/>
           <w:sz w:val="24"/>
           <w:szCs w:val="24"/>
-          <w:lang w:eastAsia="es-ES"/>
+          <w:lang w:val="en-GB" w:eastAsia="es-ES"/>
           <w14:ligatures w14:val="none"/>
           <w14:cntxtAlts w14:val="0"/>
         </w:rPr>
@@ -28606,7 +28838,7 @@
           <w:spacing w:val="0"/>
           <w:sz w:val="20"/>
           <w:szCs w:val="20"/>
-          <w:lang w:eastAsia="es-ES"/>
+          <w:lang w:val="en-GB" w:eastAsia="es-ES"/>
           <w14:ligatures w14:val="none"/>
           <w14:cntxtAlts w14:val="0"/>
         </w:rPr>
@@ -28620,7 +28852,7 @@
           <w:spacing w:val="0"/>
           <w:sz w:val="20"/>
           <w:szCs w:val="20"/>
-          <w:lang w:eastAsia="es-ES"/>
+          <w:lang w:val="en-GB" w:eastAsia="es-ES"/>
           <w14:ligatures w14:val="none"/>
           <w14:cntxtAlts w14:val="0"/>
         </w:rPr>
@@ -28633,7 +28865,7 @@
           <w:spacing w:val="0"/>
           <w:sz w:val="20"/>
           <w:szCs w:val="20"/>
-          <w:lang w:eastAsia="es-ES"/>
+          <w:lang w:val="en-GB" w:eastAsia="es-ES"/>
           <w14:ligatures w14:val="none"/>
           <w14:cntxtAlts w14:val="0"/>
         </w:rPr>
@@ -28647,7 +28879,7 @@
           <w:spacing w:val="0"/>
           <w:sz w:val="20"/>
           <w:szCs w:val="20"/>
-          <w:lang w:eastAsia="es-ES"/>
+          <w:lang w:val="en-GB" w:eastAsia="es-ES"/>
           <w14:ligatures w14:val="none"/>
           <w14:cntxtAlts w14:val="0"/>
         </w:rPr>
@@ -28660,7 +28892,7 @@
           <w:spacing w:val="0"/>
           <w:sz w:val="20"/>
           <w:szCs w:val="20"/>
-          <w:lang w:eastAsia="es-ES"/>
+          <w:lang w:val="en-GB" w:eastAsia="es-ES"/>
           <w14:ligatures w14:val="none"/>
           <w14:cntxtAlts w14:val="0"/>
         </w:rPr>
@@ -28673,24 +28905,11 @@
           <w:spacing w:val="0"/>
           <w:sz w:val="20"/>
           <w:szCs w:val="20"/>
-          <w:lang w:eastAsia="es-ES"/>
+          <w:lang w:val="en-GB" w:eastAsia="es-ES"/>
           <w14:ligatures w14:val="none"/>
           <w14:cntxtAlts w14:val="0"/>
         </w:rPr>
-        <w:t xml:space="preserve"> </w:t>
-      </w:r>
-      <w:r>
-        <w:rPr>
-          <w:rFonts w:ascii="Courier New" w:eastAsia="Arial" w:hAnsi="Courier New" w:cs="Courier New"/>
-          <w:color w:val="000000"/>
-          <w:spacing w:val="0"/>
-          <w:sz w:val="20"/>
-          <w:szCs w:val="20"/>
-          <w:lang w:eastAsia="es-ES"/>
-          <w14:ligatures w14:val="none"/>
-          <w14:cntxtAlts w14:val="0"/>
-        </w:rPr>
-        <w:t>016ff6</w:t>
+        <w:t xml:space="preserve"> 016ff6</w:t>
       </w:r>
     </w:p>
     <w:p>
@@ -28710,7 +28929,7 @@
           <w:spacing w:val="0"/>
           <w:sz w:val="24"/>
           <w:szCs w:val="24"/>
-          <w:lang w:eastAsia="es-ES"/>
+          <w:lang w:val="en-GB" w:eastAsia="es-ES"/>
           <w14:ligatures w14:val="none"/>
           <w14:cntxtAlts w14:val="0"/>
         </w:rPr>
@@ -28722,7 +28941,7 @@
           <w:spacing w:val="0"/>
           <w:sz w:val="20"/>
           <w:szCs w:val="20"/>
-          <w:lang w:eastAsia="es-ES"/>
+          <w:lang w:val="en-GB" w:eastAsia="es-ES"/>
           <w14:ligatures w14:val="none"/>
           <w14:cntxtAlts w14:val="0"/>
         </w:rPr>
@@ -28736,7 +28955,7 @@
           <w:spacing w:val="0"/>
           <w:sz w:val="20"/>
           <w:szCs w:val="20"/>
-          <w:lang w:eastAsia="es-ES"/>
+          <w:lang w:val="en-GB" w:eastAsia="es-ES"/>
           <w14:ligatures w14:val="none"/>
           <w14:cntxtAlts w14:val="0"/>
         </w:rPr>
@@ -28749,7 +28968,7 @@
           <w:spacing w:val="0"/>
           <w:sz w:val="20"/>
           <w:szCs w:val="20"/>
-          <w:lang w:eastAsia="es-ES"/>
+          <w:lang w:val="en-GB" w:eastAsia="es-ES"/>
           <w14:ligatures w14:val="none"/>
           <w14:cntxtAlts w14:val="0"/>
         </w:rPr>
@@ -28762,24 +28981,11 @@
           <w:spacing w:val="0"/>
           <w:sz w:val="20"/>
           <w:szCs w:val="20"/>
-          <w:lang w:eastAsia="es-ES"/>
+          <w:lang w:val="en-GB" w:eastAsia="es-ES"/>
           <w14:ligatures w14:val="none"/>
           <w14:cntxtAlts w14:val="0"/>
         </w:rPr>
-        <w:t xml:space="preserve"> </w:t>
-      </w:r>
-      <w:r>
-        <w:rPr>
-          <w:rFonts w:ascii="Courier New" w:eastAsia="Arial" w:hAnsi="Courier New" w:cs="Courier New"/>
-          <w:color w:val="000000"/>
-          <w:spacing w:val="0"/>
-          <w:sz w:val="20"/>
-          <w:szCs w:val="20"/>
-          <w:lang w:eastAsia="es-ES"/>
-          <w14:ligatures w14:val="none"/>
-          <w14:cntxtAlts w14:val="0"/>
-        </w:rPr>
-        <w:t>016ff5</w:t>
+        <w:t xml:space="preserve"> 016ff5</w:t>
       </w:r>
     </w:p>
     <w:p>
@@ -28799,7 +29005,7 @@
           <w:spacing w:val="0"/>
           <w:sz w:val="24"/>
           <w:szCs w:val="24"/>
-          <w:lang w:eastAsia="es-ES"/>
+          <w:lang w:val="en-GB" w:eastAsia="es-ES"/>
           <w14:ligatures w14:val="none"/>
           <w14:cntxtAlts w14:val="0"/>
         </w:rPr>
@@ -28811,7 +29017,7 @@
           <w:spacing w:val="0"/>
           <w:sz w:val="20"/>
           <w:szCs w:val="20"/>
-          <w:lang w:eastAsia="es-ES"/>
+          <w:lang w:val="en-GB" w:eastAsia="es-ES"/>
           <w14:ligatures w14:val="none"/>
           <w14:cntxtAlts w14:val="0"/>
         </w:rPr>
@@ -28825,7 +29031,7 @@
           <w:spacing w:val="0"/>
           <w:sz w:val="20"/>
           <w:szCs w:val="20"/>
-          <w:lang w:eastAsia="es-ES"/>
+          <w:lang w:val="en-GB" w:eastAsia="es-ES"/>
           <w14:ligatures w14:val="none"/>
           <w14:cntxtAlts w14:val="0"/>
         </w:rPr>
@@ -28838,7 +29044,7 @@
           <w:spacing w:val="0"/>
           <w:sz w:val="20"/>
           <w:szCs w:val="20"/>
-          <w:lang w:eastAsia="es-ES"/>
+          <w:lang w:val="en-GB" w:eastAsia="es-ES"/>
           <w14:ligatures w14:val="none"/>
           <w14:cntxtAlts w14:val="0"/>
         </w:rPr>
@@ -28851,24 +29057,11 @@
           <w:spacing w:val="0"/>
           <w:sz w:val="20"/>
           <w:szCs w:val="20"/>
-          <w:lang w:eastAsia="es-ES"/>
+          <w:lang w:val="en-GB" w:eastAsia="es-ES"/>
           <w14:ligatures w14:val="none"/>
           <w14:cntxtAlts w14:val="0"/>
         </w:rPr>
-        <w:t xml:space="preserve"> </w:t>
-      </w:r>
-      <w:r>
-        <w:rPr>
-          <w:rFonts w:ascii="Courier New" w:eastAsia="Arial" w:hAnsi="Courier New" w:cs="Courier New"/>
-          <w:color w:val="000000"/>
-          <w:spacing w:val="0"/>
-          <w:sz w:val="20"/>
-          <w:szCs w:val="20"/>
-          <w:lang w:eastAsia="es-ES"/>
-          <w14:ligatures w14:val="none"/>
-          <w14:cntxtAlts w14:val="0"/>
-        </w:rPr>
-        <w:t>015ff5</w:t>
+        <w:t xml:space="preserve"> 015ff5</w:t>
       </w:r>
     </w:p>
     <w:p>
@@ -28888,7 +29081,7 @@
           <w:spacing w:val="0"/>
           <w:sz w:val="24"/>
           <w:szCs w:val="24"/>
-          <w:lang w:eastAsia="es-ES"/>
+          <w:lang w:val="en-GB" w:eastAsia="es-ES"/>
           <w14:ligatures w14:val="none"/>
           <w14:cntxtAlts w14:val="0"/>
         </w:rPr>
@@ -28900,7 +29093,7 @@
           <w:spacing w:val="0"/>
           <w:sz w:val="20"/>
           <w:szCs w:val="20"/>
-          <w:lang w:eastAsia="es-ES"/>
+          <w:lang w:val="en-GB" w:eastAsia="es-ES"/>
           <w14:ligatures w14:val="none"/>
           <w14:cntxtAlts w14:val="0"/>
         </w:rPr>
@@ -28914,7 +29107,7 @@
           <w:spacing w:val="0"/>
           <w:sz w:val="20"/>
           <w:szCs w:val="20"/>
-          <w:lang w:eastAsia="es-ES"/>
+          <w:lang w:val="en-GB" w:eastAsia="es-ES"/>
           <w14:ligatures w14:val="none"/>
           <w14:cntxtAlts w14:val="0"/>
         </w:rPr>
@@ -28927,7 +29120,7 @@
           <w:spacing w:val="0"/>
           <w:sz w:val="20"/>
           <w:szCs w:val="20"/>
-          <w:lang w:eastAsia="es-ES"/>
+          <w:lang w:val="en-GB" w:eastAsia="es-ES"/>
           <w14:ligatures w14:val="none"/>
           <w14:cntxtAlts w14:val="0"/>
         </w:rPr>
@@ -28940,24 +29133,11 @@
           <w:spacing w:val="0"/>
           <w:sz w:val="20"/>
           <w:szCs w:val="20"/>
-          <w:lang w:eastAsia="es-ES"/>
+          <w:lang w:val="en-GB" w:eastAsia="es-ES"/>
           <w14:ligatures w14:val="none"/>
           <w14:cntxtAlts w14:val="0"/>
         </w:rPr>
-        <w:t xml:space="preserve"> </w:t>
-      </w:r>
-      <w:r>
-        <w:rPr>
-          <w:rFonts w:ascii="Courier New" w:eastAsia="Arial" w:hAnsi="Courier New" w:cs="Courier New"/>
-          <w:color w:val="000000"/>
-          <w:spacing w:val="0"/>
-          <w:sz w:val="20"/>
-          <w:szCs w:val="20"/>
-          <w:lang w:eastAsia="es-ES"/>
-          <w14:ligatures w14:val="none"/>
-          <w14:cntxtAlts w14:val="0"/>
-        </w:rPr>
-        <w:t>014ff4</w:t>
+        <w:t xml:space="preserve"> 014ff4</w:t>
       </w:r>
     </w:p>
     <w:p>
@@ -28977,7 +29157,7 @@
           <w:spacing w:val="0"/>
           <w:sz w:val="24"/>
           <w:szCs w:val="24"/>
-          <w:lang w:eastAsia="es-ES"/>
+          <w:lang w:val="en-GB" w:eastAsia="es-ES"/>
           <w14:ligatures w14:val="none"/>
           <w14:cntxtAlts w14:val="0"/>
         </w:rPr>
@@ -28989,7 +29169,7 @@
           <w:spacing w:val="0"/>
           <w:sz w:val="20"/>
           <w:szCs w:val="20"/>
-          <w:lang w:eastAsia="es-ES"/>
+          <w:lang w:val="en-GB" w:eastAsia="es-ES"/>
           <w14:ligatures w14:val="none"/>
           <w14:cntxtAlts w14:val="0"/>
         </w:rPr>
@@ -29003,7 +29183,7 @@
           <w:spacing w:val="0"/>
           <w:sz w:val="20"/>
           <w:szCs w:val="20"/>
-          <w:lang w:eastAsia="es-ES"/>
+          <w:lang w:val="en-GB" w:eastAsia="es-ES"/>
           <w14:ligatures w14:val="none"/>
           <w14:cntxtAlts w14:val="0"/>
         </w:rPr>
@@ -29016,7 +29196,7 @@
           <w:spacing w:val="0"/>
           <w:sz w:val="20"/>
           <w:szCs w:val="20"/>
-          <w:lang w:eastAsia="es-ES"/>
+          <w:lang w:val="en-GB" w:eastAsia="es-ES"/>
           <w14:ligatures w14:val="none"/>
           <w14:cntxtAlts w14:val="0"/>
         </w:rPr>
@@ -29030,7 +29210,7 @@
           <w:spacing w:val="0"/>
           <w:sz w:val="20"/>
           <w:szCs w:val="20"/>
-          <w:lang w:eastAsia="es-ES"/>
+          <w:lang w:val="en-GB" w:eastAsia="es-ES"/>
           <w14:ligatures w14:val="none"/>
           <w14:cntxtAlts w14:val="0"/>
         </w:rPr>
@@ -29043,7 +29223,7 @@
           <w:spacing w:val="0"/>
           <w:sz w:val="20"/>
           <w:szCs w:val="20"/>
-          <w:lang w:eastAsia="es-ES"/>
+          <w:lang w:val="en-GB" w:eastAsia="es-ES"/>
           <w14:ligatures w14:val="none"/>
           <w14:cntxtAlts w14:val="0"/>
         </w:rPr>
@@ -29056,24 +29236,11 @@
           <w:spacing w:val="0"/>
           <w:sz w:val="20"/>
           <w:szCs w:val="20"/>
-          <w:lang w:eastAsia="es-ES"/>
+          <w:lang w:val="en-GB" w:eastAsia="es-ES"/>
           <w14:ligatures w14:val="none"/>
           <w14:cntxtAlts w14:val="0"/>
         </w:rPr>
-        <w:t xml:space="preserve"> </w:t>
-      </w:r>
-      <w:r>
-        <w:rPr>
-          <w:rFonts w:ascii="Courier New" w:eastAsia="Arial" w:hAnsi="Courier New" w:cs="Courier New"/>
-          <w:color w:val="000000"/>
-          <w:spacing w:val="0"/>
-          <w:sz w:val="20"/>
-          <w:szCs w:val="20"/>
-          <w:lang w:eastAsia="es-ES"/>
-          <w14:ligatures w14:val="none"/>
-          <w14:cntxtAlts w14:val="0"/>
-        </w:rPr>
-        <w:t>014ff3</w:t>
+        <w:t xml:space="preserve"> 014ff3</w:t>
       </w:r>
     </w:p>
     <w:p>
@@ -29093,7 +29260,7 @@
           <w:spacing w:val="0"/>
           <w:sz w:val="24"/>
           <w:szCs w:val="24"/>
-          <w:lang w:eastAsia="es-ES"/>
+          <w:lang w:val="en-GB" w:eastAsia="es-ES"/>
           <w14:ligatures w14:val="none"/>
           <w14:cntxtAlts w14:val="0"/>
         </w:rPr>
@@ -29105,7 +29272,7 @@
           <w:spacing w:val="0"/>
           <w:sz w:val="20"/>
           <w:szCs w:val="20"/>
-          <w:lang w:eastAsia="es-ES"/>
+          <w:lang w:val="en-GB" w:eastAsia="es-ES"/>
           <w14:ligatures w14:val="none"/>
           <w14:cntxtAlts w14:val="0"/>
         </w:rPr>
@@ -29119,7 +29286,7 @@
           <w:spacing w:val="0"/>
           <w:sz w:val="20"/>
           <w:szCs w:val="20"/>
-          <w:lang w:eastAsia="es-ES"/>
+          <w:lang w:val="en-GB" w:eastAsia="es-ES"/>
           <w14:ligatures w14:val="none"/>
           <w14:cntxtAlts w14:val="0"/>
         </w:rPr>
@@ -29132,7 +29299,7 @@
           <w:spacing w:val="0"/>
           <w:sz w:val="20"/>
           <w:szCs w:val="20"/>
-          <w:lang w:eastAsia="es-ES"/>
+          <w:lang w:val="en-GB" w:eastAsia="es-ES"/>
           <w14:ligatures w14:val="none"/>
           <w14:cntxtAlts w14:val="0"/>
         </w:rPr>
@@ -29145,24 +29312,11 @@
           <w:spacing w:val="0"/>
           <w:sz w:val="20"/>
           <w:szCs w:val="20"/>
-          <w:lang w:eastAsia="es-ES"/>
+          <w:lang w:val="en-GB" w:eastAsia="es-ES"/>
           <w14:ligatures w14:val="none"/>
           <w14:cntxtAlts w14:val="0"/>
         </w:rPr>
-        <w:t xml:space="preserve"> </w:t>
-      </w:r>
-      <w:r>
-        <w:rPr>
-          <w:rFonts w:ascii="Courier New" w:eastAsia="Arial" w:hAnsi="Courier New" w:cs="Courier New"/>
-          <w:color w:val="000000"/>
-          <w:spacing w:val="0"/>
-          <w:sz w:val="20"/>
-          <w:szCs w:val="20"/>
-          <w:lang w:eastAsia="es-ES"/>
-          <w14:ligatures w14:val="none"/>
-          <w14:cntxtAlts w14:val="0"/>
-        </w:rPr>
-        <w:t>013ff2</w:t>
+        <w:t xml:space="preserve"> 013ff2</w:t>
       </w:r>
     </w:p>
     <w:p>
@@ -29182,7 +29336,7 @@
           <w:spacing w:val="0"/>
           <w:sz w:val="24"/>
           <w:szCs w:val="24"/>
-          <w:lang w:eastAsia="es-ES"/>
+          <w:lang w:val="en-GB" w:eastAsia="es-ES"/>
           <w14:ligatures w14:val="none"/>
           <w14:cntxtAlts w14:val="0"/>
         </w:rPr>
@@ -29194,7 +29348,7 @@
           <w:spacing w:val="0"/>
           <w:sz w:val="20"/>
           <w:szCs w:val="20"/>
-          <w:lang w:eastAsia="es-ES"/>
+          <w:lang w:val="en-GB" w:eastAsia="es-ES"/>
           <w14:ligatures w14:val="none"/>
           <w14:cntxtAlts w14:val="0"/>
         </w:rPr>
@@ -29208,7 +29362,7 @@
           <w:spacing w:val="0"/>
           <w:sz w:val="20"/>
           <w:szCs w:val="20"/>
-          <w:lang w:eastAsia="es-ES"/>
+          <w:lang w:val="en-GB" w:eastAsia="es-ES"/>
           <w14:ligatures w14:val="none"/>
           <w14:cntxtAlts w14:val="0"/>
         </w:rPr>
@@ -29221,7 +29375,7 @@
           <w:spacing w:val="0"/>
           <w:sz w:val="20"/>
           <w:szCs w:val="20"/>
-          <w:lang w:eastAsia="es-ES"/>
+          <w:lang w:val="en-GB" w:eastAsia="es-ES"/>
           <w14:ligatures w14:val="none"/>
           <w14:cntxtAlts w14:val="0"/>
         </w:rPr>
@@ -29234,24 +29388,11 @@
           <w:spacing w:val="0"/>
           <w:sz w:val="20"/>
           <w:szCs w:val="20"/>
-          <w:lang w:eastAsia="es-ES"/>
+          <w:lang w:val="en-GB" w:eastAsia="es-ES"/>
           <w14:ligatures w14:val="none"/>
           <w14:cntxtAlts w14:val="0"/>
         </w:rPr>
-        <w:t xml:space="preserve"> </w:t>
-      </w:r>
-      <w:r>
-        <w:rPr>
-          <w:rFonts w:ascii="Courier New" w:eastAsia="Arial" w:hAnsi="Courier New" w:cs="Courier New"/>
-          <w:color w:val="000000"/>
-          <w:spacing w:val="0"/>
-          <w:sz w:val="20"/>
-          <w:szCs w:val="20"/>
-          <w:lang w:eastAsia="es-ES"/>
-          <w14:ligatures w14:val="none"/>
-          <w14:cntxtAlts w14:val="0"/>
-        </w:rPr>
-        <w:t>012ff1</w:t>
+        <w:t xml:space="preserve"> 012ff1</w:t>
       </w:r>
     </w:p>
     <w:p>
@@ -29325,14 +29466,14 @@
           <w:lang w:val="es-ES" w:eastAsia="es-ES"/>
         </w:rPr>
       </w:pPr>
-      <w:bookmarkStart w:id="208" w:name="_Toc531714383"/>
+      <w:bookmarkStart w:id="220" w:name="_Toc531770243"/>
       <w:r>
         <w:rPr>
           <w:lang w:val="es-ES" w:eastAsia="es-ES"/>
         </w:rPr>
         <w:t>Simulaciones</w:t>
       </w:r>
-      <w:bookmarkEnd w:id="208"/>
+      <w:bookmarkEnd w:id="220"/>
     </w:p>
     <w:p>
       <w:pPr>
@@ -29354,14 +29495,14 @@
           <w:lang w:val="es-ES" w:eastAsia="es-ES"/>
         </w:rPr>
       </w:pPr>
-      <w:bookmarkStart w:id="209" w:name="_Toc531714384"/>
+      <w:bookmarkStart w:id="221" w:name="_Toc531770244"/>
       <w:r>
         <w:rPr>
           <w:lang w:val="es-ES" w:eastAsia="es-ES"/>
         </w:rPr>
         <w:t>El ruido</w:t>
       </w:r>
-      <w:bookmarkEnd w:id="209"/>
+      <w:bookmarkEnd w:id="221"/>
     </w:p>
     <w:p>
       <w:pPr>
@@ -29751,14 +29892,14 @@
           <w:lang w:val="es-ES" w:eastAsia="es-ES"/>
         </w:rPr>
       </w:pPr>
-      <w:bookmarkStart w:id="210" w:name="_Toc531714385"/>
+      <w:bookmarkStart w:id="222" w:name="_Toc531770245"/>
       <w:r>
         <w:rPr>
           <w:lang w:val="es-ES" w:eastAsia="es-ES"/>
         </w:rPr>
         <w:t>El fading</w:t>
       </w:r>
-      <w:bookmarkEnd w:id="210"/>
+      <w:bookmarkEnd w:id="222"/>
     </w:p>
     <w:p>
       <w:pPr>
@@ -30254,14 +30395,14 @@
           <w:lang w:val="es-ES" w:eastAsia="es-ES"/>
         </w:rPr>
       </w:pPr>
-      <w:bookmarkStart w:id="211" w:name="_Toc531714386"/>
+      <w:bookmarkStart w:id="223" w:name="_Toc531770246"/>
       <w:r>
         <w:rPr>
           <w:lang w:val="es-ES" w:eastAsia="es-ES"/>
         </w:rPr>
         <w:t>Ruido y fading</w:t>
       </w:r>
-      <w:bookmarkEnd w:id="211"/>
+      <w:bookmarkEnd w:id="223"/>
     </w:p>
     <w:p>
       <w:pPr>
@@ -30472,7 +30613,7 @@
           <w:lang w:eastAsia="es-ES"/>
         </w:rPr>
       </w:pPr>
-      <w:bookmarkStart w:id="212" w:name="_Toc531714387"/>
+      <w:bookmarkStart w:id="224" w:name="_Toc531770247"/>
       <w:proofErr w:type="spellStart"/>
       <w:r>
         <w:rPr>
@@ -30487,7 +30628,7 @@
         </w:rPr>
         <w:t xml:space="preserve"> BPSK</w:t>
       </w:r>
-      <w:bookmarkEnd w:id="212"/>
+      <w:bookmarkEnd w:id="224"/>
     </w:p>
     <w:p>
       <w:pPr>
@@ -30939,6 +31080,7 @@
         <w:docPartUnique/>
       </w:docPartObj>
     </w:sdtPr>
+    <w:sdtEndPr/>
     <w:sdtContent>
       <w:p>
         <w:pPr>
@@ -35271,6 +35413,7 @@
   <w:style w:type="character" w:default="1" w:styleId="Fuentedeprrafopredeter">
     <w:name w:val="Default Paragraph Font"/>
     <w:uiPriority w:val="1"/>
+    <w:semiHidden/>
     <w:unhideWhenUsed/>
   </w:style>
   <w:style w:type="table" w:default="1" w:styleId="Tablanormal">
@@ -37555,616 +37698,6 @@
 </w:styles>
 </file>
 
-<file path=word/glossary/document.xml><?xml version="1.0" encoding="utf-8"?>
-<w:glossaryDocument xmlns:wpc="http://schemas.microsoft.com/office/word/2010/wordprocessingCanvas" xmlns:cx="http://schemas.microsoft.com/office/drawing/2014/chartex" xmlns:cx1="http://schemas.microsoft.com/office/drawing/2015/9/8/chartex" xmlns:cx2="http://schemas.microsoft.com/office/drawing/2015/10/21/chartex" xmlns:cx3="http://schemas.microsoft.com/office/drawing/2016/5/9/chartex" xmlns:cx4="http://schemas.microsoft.com/office/drawing/2016/5/10/chartex" xmlns:cx5="http://schemas.microsoft.com/office/drawing/2016/5/11/chartex" xmlns:cx6="http://schemas.microsoft.com/office/drawing/2016/5/12/chartex" xmlns:cx7="http://schemas.microsoft.com/office/drawing/2016/5/13/chartex" xmlns:cx8="http://schemas.microsoft.com/office/drawing/2016/5/14/chartex" xmlns:mc="http://schemas.openxmlformats.org/markup-compatibility/2006" xmlns:aink="http://schemas.microsoft.com/office/drawing/2016/ink" xmlns:am3d="http://schemas.microsoft.com/office/drawing/2017/model3d" xmlns:o="urn:schemas-microsoft-com:office:office" xmlns:r="http://schemas.openxmlformats.org/officeDocument/2006/relationships" xmlns:m="http://schemas.openxmlformats.org/officeDocument/2006/math" xmlns:v="urn:schemas-microsoft-com:vml" xmlns:wp14="http://schemas.microsoft.com/office/word/2010/wordprocessingDrawing" xmlns:wp="http://schemas.openxmlformats.org/drawingml/2006/wordprocessingDrawing" xmlns:w10="urn:schemas-microsoft-com:office:word" xmlns:w="http://schemas.openxmlformats.org/wordprocessingml/2006/main" xmlns:w14="http://schemas.microsoft.com/office/word/2010/wordml" xmlns:w15="http://schemas.microsoft.com/office/word/2012/wordml" xmlns:w16cid="http://schemas.microsoft.com/office/word/2016/wordml/cid" xmlns:w16se="http://schemas.microsoft.com/office/word/2015/wordml/symex" xmlns:wpg="http://schemas.microsoft.com/office/word/2010/wordprocessingGroup" xmlns:wpi="http://schemas.microsoft.com/office/word/2010/wordprocessingInk" xmlns:wne="http://schemas.microsoft.com/office/word/2006/wordml" xmlns:wps="http://schemas.microsoft.com/office/word/2010/wordprocessingShape" mc:Ignorable="w14 w15 w16se w16cid wp14"/>
-</file>
-
-<file path=word/glossary/fontTable.xml><?xml version="1.0" encoding="utf-8"?>
-<w:fonts xmlns:mc="http://schemas.openxmlformats.org/markup-compatibility/2006" xmlns:r="http://schemas.openxmlformats.org/officeDocument/2006/relationships" xmlns:w="http://schemas.openxmlformats.org/wordprocessingml/2006/main" xmlns:w14="http://schemas.microsoft.com/office/word/2010/wordml" xmlns:w15="http://schemas.microsoft.com/office/word/2012/wordml" xmlns:w16cid="http://schemas.microsoft.com/office/word/2016/wordml/cid" xmlns:w16se="http://schemas.microsoft.com/office/word/2015/wordml/symex" mc:Ignorable="w14 w15 w16se w16cid">
-  <w:font w:name="Times New Roman">
-    <w:panose1 w:val="02020603050405020304"/>
-    <w:charset w:val="00"/>
-    <w:family w:val="roman"/>
-    <w:pitch w:val="variable"/>
-    <w:sig w:usb0="E0002EFF" w:usb1="C000785B" w:usb2="00000009" w:usb3="00000000" w:csb0="000001FF" w:csb1="00000000"/>
-  </w:font>
-  <w:font w:name="Symbol">
-    <w:panose1 w:val="05050102010706020507"/>
-    <w:charset w:val="02"/>
-    <w:family w:val="roman"/>
-    <w:pitch w:val="variable"/>
-    <w:sig w:usb0="00000000" w:usb1="10000000" w:usb2="00000000" w:usb3="00000000" w:csb0="80000000" w:csb1="00000000"/>
-  </w:font>
-  <w:font w:name="Courier New">
-    <w:panose1 w:val="02070309020205020404"/>
-    <w:charset w:val="00"/>
-    <w:family w:val="modern"/>
-    <w:pitch w:val="fixed"/>
-    <w:sig w:usb0="E0002EFF" w:usb1="C0007843" w:usb2="00000009" w:usb3="00000000" w:csb0="000001FF" w:csb1="00000000"/>
-  </w:font>
-  <w:font w:name="Wingdings">
-    <w:panose1 w:val="05000000000000000000"/>
-    <w:charset w:val="02"/>
-    <w:family w:val="auto"/>
-    <w:pitch w:val="variable"/>
-    <w:sig w:usb0="00000000" w:usb1="10000000" w:usb2="00000000" w:usb3="00000000" w:csb0="80000000" w:csb1="00000000"/>
-  </w:font>
-  <w:font w:name="Palatino Linotype">
-    <w:panose1 w:val="02040502050505030304"/>
-    <w:charset w:val="00"/>
-    <w:family w:val="roman"/>
-    <w:pitch w:val="variable"/>
-    <w:sig w:usb0="E0000287" w:usb1="40000013" w:usb2="00000000" w:usb3="00000000" w:csb0="0000019F" w:csb1="00000000"/>
-  </w:font>
-  <w:font w:name="Arial">
-    <w:panose1 w:val="020B0604020202020204"/>
-    <w:charset w:val="00"/>
-    <w:family w:val="swiss"/>
-    <w:pitch w:val="variable"/>
-    <w:sig w:usb0="E0002EFF" w:usb1="C000785B" w:usb2="00000009" w:usb3="00000000" w:csb0="000001FF" w:csb1="00000000"/>
-  </w:font>
-  <w:font w:name="Calibri">
-    <w:panose1 w:val="020F0502020204030204"/>
-    <w:charset w:val="00"/>
-    <w:family w:val="swiss"/>
-    <w:pitch w:val="variable"/>
-    <w:sig w:usb0="E0002AFF" w:usb1="C000247B" w:usb2="00000009" w:usb3="00000000" w:csb0="000001FF" w:csb1="00000000"/>
-  </w:font>
-  <w:font w:name="Arial Narrow">
-    <w:panose1 w:val="020B0606020202030204"/>
-    <w:charset w:val="00"/>
-    <w:family w:val="swiss"/>
-    <w:pitch w:val="variable"/>
-    <w:sig w:usb0="00000287" w:usb1="00000800" w:usb2="00000000" w:usb3="00000000" w:csb0="0000009F" w:csb1="00000000"/>
-  </w:font>
-  <w:font w:name="Calibri Light">
-    <w:panose1 w:val="020F0302020204030204"/>
-    <w:charset w:val="00"/>
-    <w:family w:val="swiss"/>
-    <w:pitch w:val="variable"/>
-    <w:sig w:usb0="E0002AFF" w:usb1="C000247B" w:usb2="00000009" w:usb3="00000000" w:csb0="000001FF" w:csb1="00000000"/>
-  </w:font>
-  <w:font w:name="Consolas">
-    <w:panose1 w:val="020B0609020204030204"/>
-    <w:charset w:val="00"/>
-    <w:family w:val="modern"/>
-    <w:pitch w:val="fixed"/>
-    <w:sig w:usb0="E00006FF" w:usb1="0000FCFF" w:usb2="00000001" w:usb3="00000000" w:csb0="0000019F" w:csb1="00000000"/>
-  </w:font>
-  <w:font w:name="Arial Unicode MS">
-    <w:panose1 w:val="020B0604020202020204"/>
-    <w:charset w:val="80"/>
-    <w:family w:val="swiss"/>
-    <w:pitch w:val="variable"/>
-    <w:sig w:usb0="F7FFAFFF" w:usb1="E9DFFFFF" w:usb2="0000003F" w:usb3="00000000" w:csb0="003F01FF" w:csb1="00000000"/>
-  </w:font>
-  <w:font w:name="Tahoma">
-    <w:panose1 w:val="020B0604030504040204"/>
-    <w:charset w:val="00"/>
-    <w:family w:val="swiss"/>
-    <w:pitch w:val="variable"/>
-    <w:sig w:usb0="E1002EFF" w:usb1="C000605B" w:usb2="00000029" w:usb3="00000000" w:csb0="000101FF" w:csb1="00000000"/>
-  </w:font>
-  <w:font w:name="DejaVu Sans Mono">
-    <w:altName w:val="Times New Roman"/>
-    <w:charset w:val="01"/>
-    <w:family w:val="roman"/>
-    <w:pitch w:val="variable"/>
-  </w:font>
-  <w:font w:name="Nimbus Roman">
-    <w:altName w:val="Times New Roman"/>
-    <w:charset w:val="01"/>
-    <w:family w:val="auto"/>
-    <w:pitch w:val="variable"/>
-  </w:font>
-  <w:font w:name="DejaVu Sans">
-    <w:altName w:val="Arial"/>
-    <w:charset w:val="01"/>
-    <w:family w:val="swiss"/>
-    <w:pitch w:val="variable"/>
-  </w:font>
-  <w:font w:name="DejaVu Serif">
-    <w:altName w:val="Times New Roman"/>
-    <w:charset w:val="01"/>
-    <w:family w:val="roman"/>
-    <w:pitch w:val="variable"/>
-  </w:font>
-  <w:font w:name="Cambria Math">
-    <w:panose1 w:val="02040503050406030204"/>
-    <w:charset w:val="00"/>
-    <w:family w:val="roman"/>
-    <w:pitch w:val="variable"/>
-    <w:sig w:usb0="E00006FF" w:usb1="420024FF" w:usb2="02000000" w:usb3="00000000" w:csb0="0000019F" w:csb1="00000000"/>
-  </w:font>
-</w:fonts>
-</file>
-
-<file path=word/glossary/settings.xml><?xml version="1.0" encoding="utf-8"?>
-<w:settings xmlns:mc="http://schemas.openxmlformats.org/markup-compatibility/2006" xmlns:o="urn:schemas-microsoft-com:office:office" xmlns:r="http://schemas.openxmlformats.org/officeDocument/2006/relationships" xmlns:m="http://schemas.openxmlformats.org/officeDocument/2006/math" xmlns:v="urn:schemas-microsoft-com:vml" xmlns:w10="urn:schemas-microsoft-com:office:word" xmlns:w="http://schemas.openxmlformats.org/wordprocessingml/2006/main" xmlns:w14="http://schemas.microsoft.com/office/word/2010/wordml" xmlns:w15="http://schemas.microsoft.com/office/word/2012/wordml" xmlns:w16cid="http://schemas.microsoft.com/office/word/2016/wordml/cid" xmlns:w16se="http://schemas.microsoft.com/office/word/2015/wordml/symex" xmlns:sl="http://schemas.openxmlformats.org/schemaLibrary/2006/main" mc:Ignorable="w14 w15 w16se w16cid">
-  <w:view w:val="normal"/>
-  <w:defaultTabStop w:val="708"/>
-  <w:hyphenationZone w:val="425"/>
-  <w:characterSpacingControl w:val="doNotCompress"/>
-  <w:compat>
-    <w:useFELayout/>
-    <w:compatSetting w:name="compatibilityMode" w:uri="http://schemas.microsoft.com/office/word" w:val="15"/>
-    <w:compatSetting w:name="overrideTableStyleFontSizeAndJustification" w:uri="http://schemas.microsoft.com/office/word" w:val="1"/>
-    <w:compatSetting w:name="enableOpenTypeFeatures" w:uri="http://schemas.microsoft.com/office/word" w:val="1"/>
-    <w:compatSetting w:name="doNotFlipMirrorIndents" w:uri="http://schemas.microsoft.com/office/word" w:val="1"/>
-    <w:compatSetting w:name="differentiateMultirowTableHeaders" w:uri="http://schemas.microsoft.com/office/word" w:val="1"/>
-    <w:compatSetting w:name="useWord2013TrackBottomHyphenation" w:uri="http://schemas.microsoft.com/office/word" w:val="0"/>
-  </w:compat>
-  <w:rsids>
-    <w:rsidRoot w:val="00E54502"/>
-    <w:rsid w:val="009279FE"/>
-    <w:rsid w:val="00E54502"/>
-  </w:rsids>
-  <m:mathPr>
-    <m:mathFont m:val="Cambria Math"/>
-    <m:brkBin m:val="before"/>
-    <m:brkBinSub m:val="--"/>
-    <m:smallFrac m:val="0"/>
-    <m:dispDef/>
-    <m:lMargin m:val="0"/>
-    <m:rMargin m:val="0"/>
-    <m:defJc m:val="centerGroup"/>
-    <m:wrapIndent m:val="1440"/>
-    <m:intLim m:val="subSup"/>
-    <m:naryLim m:val="undOvr"/>
-  </m:mathPr>
-  <w:themeFontLang w:val="es-ES"/>
-  <w:clrSchemeMapping w:bg1="light1" w:t1="dark1" w:bg2="light2" w:t2="dark2" w:accent1="accent1" w:accent2="accent2" w:accent3="accent3" w:accent4="accent4" w:accent5="accent5" w:accent6="accent6" w:hyperlink="hyperlink" w:followedHyperlink="followedHyperlink"/>
-  <w:decimalSymbol w:val=","/>
-  <w:listSeparator w:val=";"/>
-  <w15:chartTrackingRefBased/>
-</w:settings>
-</file>
-
-<file path=word/glossary/styles.xml><?xml version="1.0" encoding="utf-8"?>
-<w:styles xmlns:mc="http://schemas.openxmlformats.org/markup-compatibility/2006" xmlns:r="http://schemas.openxmlformats.org/officeDocument/2006/relationships" xmlns:w="http://schemas.openxmlformats.org/wordprocessingml/2006/main" xmlns:w14="http://schemas.microsoft.com/office/word/2010/wordml" xmlns:w15="http://schemas.microsoft.com/office/word/2012/wordml" xmlns:w16cid="http://schemas.microsoft.com/office/word/2016/wordml/cid" xmlns:w16se="http://schemas.microsoft.com/office/word/2015/wordml/symex" mc:Ignorable="w14 w15 w16se w16cid">
-  <w:docDefaults>
-    <w:rPrDefault>
-      <w:rPr>
-        <w:rFonts w:asciiTheme="minorHAnsi" w:eastAsiaTheme="minorEastAsia" w:hAnsiTheme="minorHAnsi" w:cstheme="minorBidi"/>
-        <w:sz w:val="22"/>
-        <w:szCs w:val="22"/>
-        <w:lang w:val="es-ES" w:eastAsia="es-ES" w:bidi="ar-SA"/>
-      </w:rPr>
-    </w:rPrDefault>
-    <w:pPrDefault>
-      <w:pPr>
-        <w:spacing w:after="160" w:line="259" w:lineRule="auto"/>
-      </w:pPr>
-    </w:pPrDefault>
-  </w:docDefaults>
-  <w:latentStyles w:defLockedState="0" w:defUIPriority="99" w:defSemiHidden="0" w:defUnhideWhenUsed="0" w:defQFormat="0" w:count="375">
-    <w:lsdException w:name="Normal" w:uiPriority="0" w:qFormat="1"/>
-    <w:lsdException w:name="heading 1" w:uiPriority="9" w:qFormat="1"/>
-    <w:lsdException w:name="heading 2" w:semiHidden="1" w:uiPriority="9" w:unhideWhenUsed="1" w:qFormat="1"/>
-    <w:lsdException w:name="heading 3" w:semiHidden="1" w:uiPriority="9" w:unhideWhenUsed="1" w:qFormat="1"/>
-    <w:lsdException w:name="heading 4" w:semiHidden="1" w:uiPriority="9" w:unhideWhenUsed="1" w:qFormat="1"/>
-    <w:lsdException w:name="heading 5" w:semiHidden="1" w:uiPriority="9" w:unhideWhenUsed="1" w:qFormat="1"/>
-    <w:lsdException w:name="heading 6" w:semiHidden="1" w:uiPriority="9" w:unhideWhenUsed="1" w:qFormat="1"/>
-    <w:lsdException w:name="heading 7" w:semiHidden="1" w:uiPriority="9" w:unhideWhenUsed="1" w:qFormat="1"/>
-    <w:lsdException w:name="heading 8" w:semiHidden="1" w:uiPriority="9" w:unhideWhenUsed="1" w:qFormat="1"/>
-    <w:lsdException w:name="heading 9" w:semiHidden="1" w:uiPriority="9" w:unhideWhenUsed="1" w:qFormat="1"/>
-    <w:lsdException w:name="index 1" w:semiHidden="1" w:unhideWhenUsed="1"/>
-    <w:lsdException w:name="index 2" w:semiHidden="1" w:unhideWhenUsed="1"/>
-    <w:lsdException w:name="index 3" w:semiHidden="1" w:unhideWhenUsed="1"/>
-    <w:lsdException w:name="index 4" w:semiHidden="1" w:unhideWhenUsed="1"/>
-    <w:lsdException w:name="index 5" w:semiHidden="1" w:unhideWhenUsed="1"/>
-    <w:lsdException w:name="index 6" w:semiHidden="1" w:unhideWhenUsed="1"/>
-    <w:lsdException w:name="index 7" w:semiHidden="1" w:unhideWhenUsed="1"/>
-    <w:lsdException w:name="index 8" w:semiHidden="1" w:unhideWhenUsed="1"/>
-    <w:lsdException w:name="index 9" w:semiHidden="1" w:unhideWhenUsed="1"/>
-    <w:lsdException w:name="toc 1" w:semiHidden="1" w:uiPriority="39" w:unhideWhenUsed="1"/>
-    <w:lsdException w:name="toc 2" w:semiHidden="1" w:uiPriority="39" w:unhideWhenUsed="1"/>
-    <w:lsdException w:name="toc 3" w:semiHidden="1" w:uiPriority="39" w:unhideWhenUsed="1"/>
-    <w:lsdException w:name="toc 4" w:semiHidden="1" w:uiPriority="39" w:unhideWhenUsed="1"/>
-    <w:lsdException w:name="toc 5" w:semiHidden="1" w:uiPriority="39" w:unhideWhenUsed="1"/>
-    <w:lsdException w:name="toc 6" w:semiHidden="1" w:uiPriority="39" w:unhideWhenUsed="1"/>
-    <w:lsdException w:name="toc 7" w:semiHidden="1" w:uiPriority="39" w:unhideWhenUsed="1"/>
-    <w:lsdException w:name="toc 8" w:semiHidden="1" w:uiPriority="39" w:unhideWhenUsed="1"/>
-    <w:lsdException w:name="toc 9" w:semiHidden="1" w:uiPriority="39" w:unhideWhenUsed="1"/>
-    <w:lsdException w:name="Normal Indent" w:semiHidden="1" w:unhideWhenUsed="1"/>
-    <w:lsdException w:name="footnote text" w:semiHidden="1" w:unhideWhenUsed="1"/>
-    <w:lsdException w:name="annotation text" w:semiHidden="1" w:unhideWhenUsed="1"/>
-    <w:lsdException w:name="header" w:semiHidden="1" w:unhideWhenUsed="1"/>
-    <w:lsdException w:name="footer" w:semiHidden="1" w:unhideWhenUsed="1"/>
-    <w:lsdException w:name="index heading" w:semiHidden="1" w:unhideWhenUsed="1"/>
-    <w:lsdException w:name="caption" w:semiHidden="1" w:uiPriority="35" w:unhideWhenUsed="1" w:qFormat="1"/>
-    <w:lsdException w:name="table of figures" w:semiHidden="1" w:unhideWhenUsed="1"/>
-    <w:lsdException w:name="envelope address" w:semiHidden="1" w:unhideWhenUsed="1"/>
-    <w:lsdException w:name="envelope return" w:semiHidden="1" w:unhideWhenUsed="1"/>
-    <w:lsdException w:name="footnote reference" w:semiHidden="1" w:unhideWhenUsed="1"/>
-    <w:lsdException w:name="annotation reference" w:semiHidden="1" w:unhideWhenUsed="1"/>
-    <w:lsdException w:name="line number" w:semiHidden="1" w:unhideWhenUsed="1"/>
-    <w:lsdException w:name="page number" w:semiHidden="1" w:unhideWhenUsed="1"/>
-    <w:lsdException w:name="endnote reference" w:semiHidden="1" w:unhideWhenUsed="1"/>
-    <w:lsdException w:name="endnote text" w:semiHidden="1" w:unhideWhenUsed="1"/>
-    <w:lsdException w:name="table of authorities" w:semiHidden="1" w:unhideWhenUsed="1"/>
-    <w:lsdException w:name="macro" w:semiHidden="1" w:unhideWhenUsed="1"/>
-    <w:lsdException w:name="toa heading" w:semiHidden="1" w:unhideWhenUsed="1"/>
-    <w:lsdException w:name="List" w:semiHidden="1" w:unhideWhenUsed="1"/>
-    <w:lsdException w:name="List Bullet" w:semiHidden="1" w:unhideWhenUsed="1"/>
-    <w:lsdException w:name="List Number" w:semiHidden="1" w:unhideWhenUsed="1"/>
-    <w:lsdException w:name="List 2" w:semiHidden="1" w:unhideWhenUsed="1"/>
-    <w:lsdException w:name="List 3" w:semiHidden="1" w:unhideWhenUsed="1"/>
-    <w:lsdException w:name="List 4" w:semiHidden="1" w:unhideWhenUsed="1"/>
-    <w:lsdException w:name="List 5" w:semiHidden="1" w:unhideWhenUsed="1"/>
-    <w:lsdException w:name="List Bullet 2" w:semiHidden="1" w:unhideWhenUsed="1"/>
-    <w:lsdException w:name="List Bullet 3" w:semiHidden="1" w:unhideWhenUsed="1"/>
-    <w:lsdException w:name="List Bullet 4" w:semiHidden="1" w:unhideWhenUsed="1"/>
-    <w:lsdException w:name="List Bullet 5" w:semiHidden="1" w:unhideWhenUsed="1"/>
-    <w:lsdException w:name="List Number 2" w:semiHidden="1" w:unhideWhenUsed="1"/>
-    <w:lsdException w:name="List Number 3" w:semiHidden="1" w:unhideWhenUsed="1"/>
-    <w:lsdException w:name="List Number 4" w:semiHidden="1" w:unhideWhenUsed="1"/>
-    <w:lsdException w:name="List Number 5" w:semiHidden="1" w:unhideWhenUsed="1"/>
-    <w:lsdException w:name="Title" w:uiPriority="10" w:qFormat="1"/>
-    <w:lsdException w:name="Closing" w:semiHidden="1" w:unhideWhenUsed="1"/>
-    <w:lsdException w:name="Signature" w:semiHidden="1" w:unhideWhenUsed="1"/>
-    <w:lsdException w:name="Default Paragraph Font" w:semiHidden="1" w:uiPriority="1" w:unhideWhenUsed="1"/>
-    <w:lsdException w:name="Body Text" w:semiHidden="1" w:unhideWhenUsed="1"/>
-    <w:lsdException w:name="Body Text Indent" w:semiHidden="1" w:unhideWhenUsed="1"/>
-    <w:lsdException w:name="List Continue" w:semiHidden="1" w:unhideWhenUsed="1"/>
-    <w:lsdException w:name="List Continue 2" w:semiHidden="1" w:unhideWhenUsed="1"/>
-    <w:lsdException w:name="List Continue 3" w:semiHidden="1" w:unhideWhenUsed="1"/>
-    <w:lsdException w:name="List Continue 4" w:semiHidden="1" w:unhideWhenUsed="1"/>
-    <w:lsdException w:name="List Continue 5" w:semiHidden="1" w:unhideWhenUsed="1"/>
-    <w:lsdException w:name="Message Header" w:semiHidden="1" w:unhideWhenUsed="1"/>
-    <w:lsdException w:name="Subtitle" w:uiPriority="11" w:qFormat="1"/>
-    <w:lsdException w:name="Salutation" w:semiHidden="1" w:unhideWhenUsed="1"/>
-    <w:lsdException w:name="Date" w:semiHidden="1" w:unhideWhenUsed="1"/>
-    <w:lsdException w:name="Body Text First Indent" w:semiHidden="1" w:unhideWhenUsed="1"/>
-    <w:lsdException w:name="Body Text First Indent 2" w:semiHidden="1" w:unhideWhenUsed="1"/>
-    <w:lsdException w:name="Note Heading" w:semiHidden="1" w:unhideWhenUsed="1"/>
-    <w:lsdException w:name="Body Text 2" w:semiHidden="1" w:unhideWhenUsed="1"/>
-    <w:lsdException w:name="Body Text 3" w:semiHidden="1" w:unhideWhenUsed="1"/>
-    <w:lsdException w:name="Body Text Indent 2" w:semiHidden="1" w:unhideWhenUsed="1"/>
-    <w:lsdException w:name="Body Text Indent 3" w:semiHidden="1" w:unhideWhenUsed="1"/>
-    <w:lsdException w:name="Block Text" w:semiHidden="1" w:unhideWhenUsed="1"/>
-    <w:lsdException w:name="Hyperlink" w:semiHidden="1" w:unhideWhenUsed="1"/>
-    <w:lsdException w:name="FollowedHyperlink" w:semiHidden="1" w:unhideWhenUsed="1"/>
-    <w:lsdException w:name="Strong" w:uiPriority="22" w:qFormat="1"/>
-    <w:lsdException w:name="Emphasis" w:uiPriority="20" w:qFormat="1"/>
-    <w:lsdException w:name="Document Map" w:semiHidden="1" w:unhideWhenUsed="1"/>
-    <w:lsdException w:name="Plain Text" w:semiHidden="1" w:unhideWhenUsed="1"/>
-    <w:lsdException w:name="E-mail Signature" w:semiHidden="1" w:unhideWhenUsed="1"/>
-    <w:lsdException w:name="HTML Top of Form" w:semiHidden="1" w:unhideWhenUsed="1"/>
-    <w:lsdException w:name="HTML Bottom of Form" w:semiHidden="1" w:unhideWhenUsed="1"/>
-    <w:lsdException w:name="Normal (Web)" w:semiHidden="1" w:unhideWhenUsed="1"/>
-    <w:lsdException w:name="HTML Acronym" w:semiHidden="1" w:unhideWhenUsed="1"/>
-    <w:lsdException w:name="HTML Address" w:semiHidden="1" w:unhideWhenUsed="1"/>
-    <w:lsdException w:name="HTML Cite" w:semiHidden="1" w:unhideWhenUsed="1"/>
-    <w:lsdException w:name="HTML Code" w:semiHidden="1" w:unhideWhenUsed="1"/>
-    <w:lsdException w:name="HTML Definition" w:semiHidden="1" w:unhideWhenUsed="1"/>
-    <w:lsdException w:name="HTML Keyboard" w:semiHidden="1" w:unhideWhenUsed="1"/>
-    <w:lsdException w:name="HTML Preformatted" w:semiHidden="1" w:unhideWhenUsed="1"/>
-    <w:lsdException w:name="HTML Sample" w:semiHidden="1" w:unhideWhenUsed="1"/>
-    <w:lsdException w:name="HTML Typewriter" w:semiHidden="1" w:unhideWhenUsed="1"/>
-    <w:lsdException w:name="HTML Variable" w:semiHidden="1" w:unhideWhenUsed="1"/>
-    <w:lsdException w:name="Normal Table" w:semiHidden="1" w:unhideWhenUsed="1"/>
-    <w:lsdException w:name="annotation subject" w:semiHidden="1" w:unhideWhenUsed="1"/>
-    <w:lsdException w:name="No List" w:semiHidden="1" w:unhideWhenUsed="1"/>
-    <w:lsdException w:name="Outline List 1" w:semiHidden="1" w:unhideWhenUsed="1"/>
-    <w:lsdException w:name="Outline List 2" w:semiHidden="1" w:unhideWhenUsed="1"/>
-    <w:lsdException w:name="Outline List 3" w:semiHidden="1" w:unhideWhenUsed="1"/>
-    <w:lsdException w:name="Table Simple 1" w:semiHidden="1" w:unhideWhenUsed="1"/>
-    <w:lsdException w:name="Table Simple 2" w:semiHidden="1" w:unhideWhenUsed="1"/>
-    <w:lsdException w:name="Table Simple 3" w:semiHidden="1" w:unhideWhenUsed="1"/>
-    <w:lsdException w:name="Table Classic 1" w:semiHidden="1" w:unhideWhenUsed="1"/>
-    <w:lsdException w:name="Table Classic 2" w:semiHidden="1" w:unhideWhenUsed="1"/>
-    <w:lsdException w:name="Table Classic 3" w:semiHidden="1" w:unhideWhenUsed="1"/>
-    <w:lsdException w:name="Table Classic 4" w:semiHidden="1" w:unhideWhenUsed="1"/>
-    <w:lsdException w:name="Table Colorful 1" w:semiHidden="1" w:unhideWhenUsed="1"/>
-    <w:lsdException w:name="Table Colorful 2" w:semiHidden="1" w:unhideWhenUsed="1"/>
-    <w:lsdException w:name="Table Colorful 3" w:semiHidden="1" w:unhideWhenUsed="1"/>
-    <w:lsdException w:name="Table Columns 1" w:semiHidden="1" w:unhideWhenUsed="1"/>
-    <w:lsdException w:name="Table Columns 2" w:semiHidden="1" w:unhideWhenUsed="1"/>
-    <w:lsdException w:name="Table Columns 3" w:semiHidden="1" w:unhideWhenUsed="1"/>
-    <w:lsdException w:name="Table Columns 4" w:semiHidden="1" w:unhideWhenUsed="1"/>
-    <w:lsdException w:name="Table Columns 5" w:semiHidden="1" w:unhideWhenUsed="1"/>
-    <w:lsdException w:name="Table Grid 1" w:semiHidden="1" w:unhideWhenUsed="1"/>
-    <w:lsdException w:name="Table Grid 2" w:semiHidden="1" w:unhideWhenUsed="1"/>
-    <w:lsdException w:name="Table Grid 3" w:semiHidden="1" w:unhideWhenUsed="1"/>
-    <w:lsdException w:name="Table Grid 4" w:semiHidden="1" w:unhideWhenUsed="1"/>
-    <w:lsdException w:name="Table Grid 5" w:semiHidden="1" w:unhideWhenUsed="1"/>
-    <w:lsdException w:name="Table Grid 6" w:semiHidden="1" w:unhideWhenUsed="1"/>
-    <w:lsdException w:name="Table Grid 7" w:semiHidden="1" w:unhideWhenUsed="1"/>
-    <w:lsdException w:name="Table Grid 8" w:semiHidden="1" w:unhideWhenUsed="1"/>
-    <w:lsdException w:name="Table List 1" w:semiHidden="1" w:unhideWhenUsed="1"/>
-    <w:lsdException w:name="Table List 2" w:semiHidden="1" w:unhideWhenUsed="1"/>
-    <w:lsdException w:name="Table List 3" w:semiHidden="1" w:unhideWhenUsed="1"/>
-    <w:lsdException w:name="Table List 4" w:semiHidden="1" w:unhideWhenUsed="1"/>
-    <w:lsdException w:name="Table List 5" w:semiHidden="1" w:unhideWhenUsed="1"/>
-    <w:lsdException w:name="Table List 6" w:semiHidden="1" w:unhideWhenUsed="1"/>
-    <w:lsdException w:name="Table List 7" w:semiHidden="1" w:unhideWhenUsed="1"/>
-    <w:lsdException w:name="Table List 8" w:semiHidden="1" w:unhideWhenUsed="1"/>
-    <w:lsdException w:name="Table 3D effects 1" w:semiHidden="1" w:unhideWhenUsed="1"/>
-    <w:lsdException w:name="Table 3D effects 2" w:semiHidden="1" w:unhideWhenUsed="1"/>
-    <w:lsdException w:name="Table 3D effects 3" w:semiHidden="1" w:unhideWhenUsed="1"/>
-    <w:lsdException w:name="Table Contemporary" w:semiHidden="1" w:unhideWhenUsed="1"/>
-    <w:lsdException w:name="Table Elegant" w:semiHidden="1" w:unhideWhenUsed="1"/>
-    <w:lsdException w:name="Table Professional" w:semiHidden="1" w:unhideWhenUsed="1"/>
-    <w:lsdException w:name="Table Subtle 1" w:semiHidden="1" w:unhideWhenUsed="1"/>
-    <w:lsdException w:name="Table Subtle 2" w:semiHidden="1" w:unhideWhenUsed="1"/>
-    <w:lsdException w:name="Table Web 1" w:semiHidden="1" w:unhideWhenUsed="1"/>
-    <w:lsdException w:name="Table Web 2" w:semiHidden="1" w:unhideWhenUsed="1"/>
-    <w:lsdException w:name="Table Web 3" w:semiHidden="1" w:unhideWhenUsed="1"/>
-    <w:lsdException w:name="Balloon Text" w:semiHidden="1" w:unhideWhenUsed="1"/>
-    <w:lsdException w:name="Table Grid" w:uiPriority="39"/>
-    <w:lsdException w:name="Table Theme" w:semiHidden="1" w:unhideWhenUsed="1"/>
-    <w:lsdException w:name="Placeholder Text" w:semiHidden="1"/>
-    <w:lsdException w:name="No Spacing" w:uiPriority="1" w:qFormat="1"/>
-    <w:lsdException w:name="Light Shading" w:uiPriority="60"/>
-    <w:lsdException w:name="Light List" w:uiPriority="61"/>
-    <w:lsdException w:name="Light Grid" w:uiPriority="62"/>
-    <w:lsdException w:name="Medium Shading 1" w:uiPriority="63"/>
-    <w:lsdException w:name="Medium Shading 2" w:uiPriority="64"/>
-    <w:lsdException w:name="Medium List 1" w:uiPriority="65"/>
-    <w:lsdException w:name="Medium List 2" w:uiPriority="66"/>
-    <w:lsdException w:name="Medium Grid 1" w:uiPriority="67"/>
-    <w:lsdException w:name="Medium Grid 2" w:uiPriority="68"/>
-    <w:lsdException w:name="Medium Grid 3" w:uiPriority="69"/>
-    <w:lsdException w:name="Dark List" w:uiPriority="70"/>
-    <w:lsdException w:name="Colorful Shading" w:uiPriority="71"/>
-    <w:lsdException w:name="Colorful List" w:uiPriority="72"/>
-    <w:lsdException w:name="Colorful Grid" w:uiPriority="73"/>
-    <w:lsdException w:name="Light Shading Accent 1" w:uiPriority="60"/>
-    <w:lsdException w:name="Light List Accent 1" w:uiPriority="61"/>
-    <w:lsdException w:name="Light Grid Accent 1" w:uiPriority="62"/>
-    <w:lsdException w:name="Medium Shading 1 Accent 1" w:uiPriority="63"/>
-    <w:lsdException w:name="Medium Shading 2 Accent 1" w:uiPriority="64"/>
-    <w:lsdException w:name="Medium List 1 Accent 1" w:uiPriority="65"/>
-    <w:lsdException w:name="Revision" w:semiHidden="1"/>
-    <w:lsdException w:name="List Paragraph" w:uiPriority="34" w:qFormat="1"/>
-    <w:lsdException w:name="Quote" w:uiPriority="29" w:qFormat="1"/>
-    <w:lsdException w:name="Intense Quote" w:uiPriority="30" w:qFormat="1"/>
-    <w:lsdException w:name="Medium List 2 Accent 1" w:uiPriority="66"/>
-    <w:lsdException w:name="Medium Grid 1 Accent 1" w:uiPriority="67"/>
-    <w:lsdException w:name="Medium Grid 2 Accent 1" w:uiPriority="68"/>
-    <w:lsdException w:name="Medium Grid 3 Accent 1" w:uiPriority="69"/>
-    <w:lsdException w:name="Dark List Accent 1" w:uiPriority="70"/>
-    <w:lsdException w:name="Colorful Shading Accent 1" w:uiPriority="71"/>
-    <w:lsdException w:name="Colorful List Accent 1" w:uiPriority="72"/>
-    <w:lsdException w:name="Colorful Grid Accent 1" w:uiPriority="73"/>
-    <w:lsdException w:name="Light Shading Accent 2" w:uiPriority="60"/>
-    <w:lsdException w:name="Light List Accent 2" w:uiPriority="61"/>
-    <w:lsdException w:name="Light Grid Accent 2" w:uiPriority="62"/>
-    <w:lsdException w:name="Medium Shading 1 Accent 2" w:uiPriority="63"/>
-    <w:lsdException w:name="Medium Shading 2 Accent 2" w:uiPriority="64"/>
-    <w:lsdException w:name="Medium List 1 Accent 2" w:uiPriority="65"/>
-    <w:lsdException w:name="Medium List 2 Accent 2" w:uiPriority="66"/>
-    <w:lsdException w:name="Medium Grid 1 Accent 2" w:uiPriority="67"/>
-    <w:lsdException w:name="Medium Grid 2 Accent 2" w:uiPriority="68"/>
-    <w:lsdException w:name="Medium Grid 3 Accent 2" w:uiPriority="69"/>
-    <w:lsdException w:name="Dark List Accent 2" w:uiPriority="70"/>
-    <w:lsdException w:name="Colorful Shading Accent 2" w:uiPriority="71"/>
-    <w:lsdException w:name="Colorful List Accent 2" w:uiPriority="72"/>
-    <w:lsdException w:name="Colorful Grid Accent 2" w:uiPriority="73"/>
-    <w:lsdException w:name="Light Shading Accent 3" w:uiPriority="60"/>
-    <w:lsdException w:name="Light List Accent 3" w:uiPriority="61"/>
-    <w:lsdException w:name="Light Grid Accent 3" w:uiPriority="62"/>
-    <w:lsdException w:name="Medium Shading 1 Accent 3" w:uiPriority="63"/>
-    <w:lsdException w:name="Medium Shading 2 Accent 3" w:uiPriority="64"/>
-    <w:lsdException w:name="Medium List 1 Accent 3" w:uiPriority="65"/>
-    <w:lsdException w:name="Medium List 2 Accent 3" w:uiPriority="66"/>
-    <w:lsdException w:name="Medium Grid 1 Accent 3" w:uiPriority="67"/>
-    <w:lsdException w:name="Medium Grid 2 Accent 3" w:uiPriority="68"/>
-    <w:lsdException w:name="Medium Grid 3 Accent 3" w:uiPriority="69"/>
-    <w:lsdException w:name="Dark List Accent 3" w:uiPriority="70"/>
-    <w:lsdException w:name="Colorful Shading Accent 3" w:uiPriority="71"/>
-    <w:lsdException w:name="Colorful List Accent 3" w:uiPriority="72"/>
-    <w:lsdException w:name="Colorful Grid Accent 3" w:uiPriority="73"/>
-    <w:lsdException w:name="Light Shading Accent 4" w:uiPriority="60"/>
-    <w:lsdException w:name="Light List Accent 4" w:uiPriority="61"/>
-    <w:lsdException w:name="Light Grid Accent 4" w:uiPriority="62"/>
-    <w:lsdException w:name="Medium Shading 1 Accent 4" w:uiPriority="63"/>
-    <w:lsdException w:name="Medium Shading 2 Accent 4" w:uiPriority="64"/>
-    <w:lsdException w:name="Medium List 1 Accent 4" w:uiPriority="65"/>
-    <w:lsdException w:name="Medium List 2 Accent 4" w:uiPriority="66"/>
-    <w:lsdException w:name="Medium Grid 1 Accent 4" w:uiPriority="67"/>
-    <w:lsdException w:name="Medium Grid 2 Accent 4" w:uiPriority="68"/>
-    <w:lsdException w:name="Medium Grid 3 Accent 4" w:uiPriority="69"/>
-    <w:lsdException w:name="Dark List Accent 4" w:uiPriority="70"/>
-    <w:lsdException w:name="Colorful Shading Accent 4" w:uiPriority="71"/>
-    <w:lsdException w:name="Colorful List Accent 4" w:uiPriority="72"/>
-    <w:lsdException w:name="Colorful Grid Accent 4" w:uiPriority="73"/>
-    <w:lsdException w:name="Light Shading Accent 5" w:uiPriority="60"/>
-    <w:lsdException w:name="Light List Accent 5" w:uiPriority="61"/>
-    <w:lsdException w:name="Light Grid Accent 5" w:uiPriority="62"/>
-    <w:lsdException w:name="Medium Shading 1 Accent 5" w:uiPriority="63"/>
-    <w:lsdException w:name="Medium Shading 2 Accent 5" w:uiPriority="64"/>
-    <w:lsdException w:name="Medium List 1 Accent 5" w:uiPriority="65"/>
-    <w:lsdException w:name="Medium List 2 Accent 5" w:uiPriority="66"/>
-    <w:lsdException w:name="Medium Grid 1 Accent 5" w:uiPriority="67"/>
-    <w:lsdException w:name="Medium Grid 2 Accent 5" w:uiPriority="68"/>
-    <w:lsdException w:name="Medium Grid 3 Accent 5" w:uiPriority="69"/>
-    <w:lsdException w:name="Dark List Accent 5" w:uiPriority="70"/>
-    <w:lsdException w:name="Colorful Shading Accent 5" w:uiPriority="71"/>
-    <w:lsdException w:name="Colorful List Accent 5" w:uiPriority="72"/>
-    <w:lsdException w:name="Colorful Grid Accent 5" w:uiPriority="73"/>
-    <w:lsdException w:name="Light Shading Accent 6" w:uiPriority="60"/>
-    <w:lsdException w:name="Light List Accent 6" w:uiPriority="61"/>
-    <w:lsdException w:name="Light Grid Accent 6" w:uiPriority="62"/>
-    <w:lsdException w:name="Medium Shading 1 Accent 6" w:uiPriority="63"/>
-    <w:lsdException w:name="Medium Shading 2 Accent 6" w:uiPriority="64"/>
-    <w:lsdException w:name="Medium List 1 Accent 6" w:uiPriority="65"/>
-    <w:lsdException w:name="Medium List 2 Accent 6" w:uiPriority="66"/>
-    <w:lsdException w:name="Medium Grid 1 Accent 6" w:uiPriority="67"/>
-    <w:lsdException w:name="Medium Grid 2 Accent 6" w:uiPriority="68"/>
-    <w:lsdException w:name="Medium Grid 3 Accent 6" w:uiPriority="69"/>
-    <w:lsdException w:name="Dark List Accent 6" w:uiPriority="70"/>
-    <w:lsdException w:name="Colorful Shading Accent 6" w:uiPriority="71"/>
-    <w:lsdException w:name="Colorful List Accent 6" w:uiPriority="72"/>
-    <w:lsdException w:name="Colorful Grid Accent 6" w:uiPriority="73"/>
-    <w:lsdException w:name="Subtle Emphasis" w:uiPriority="19" w:qFormat="1"/>
-    <w:lsdException w:name="Intense Emphasis" w:uiPriority="21" w:qFormat="1"/>
-    <w:lsdException w:name="Subtle Reference" w:uiPriority="31" w:qFormat="1"/>
-    <w:lsdException w:name="Intense Reference" w:uiPriority="32" w:qFormat="1"/>
-    <w:lsdException w:name="Book Title" w:uiPriority="33" w:qFormat="1"/>
-    <w:lsdException w:name="Bibliography" w:semiHidden="1" w:uiPriority="37" w:unhideWhenUsed="1"/>
-    <w:lsdException w:name="TOC Heading" w:semiHidden="1" w:uiPriority="39" w:unhideWhenUsed="1" w:qFormat="1"/>
-    <w:lsdException w:name="Plain Table 1" w:uiPriority="41"/>
-    <w:lsdException w:name="Plain Table 2" w:uiPriority="42"/>
-    <w:lsdException w:name="Plain Table 3" w:uiPriority="43"/>
-    <w:lsdException w:name="Plain Table 4" w:uiPriority="44"/>
-    <w:lsdException w:name="Plain Table 5" w:uiPriority="45"/>
-    <w:lsdException w:name="Grid Table Light" w:uiPriority="40"/>
-    <w:lsdException w:name="Grid Table 1 Light" w:uiPriority="46"/>
-    <w:lsdException w:name="Grid Table 2" w:uiPriority="47"/>
-    <w:lsdException w:name="Grid Table 3" w:uiPriority="48"/>
-    <w:lsdException w:name="Grid Table 4" w:uiPriority="49"/>
-    <w:lsdException w:name="Grid Table 5 Dark" w:uiPriority="50"/>
-    <w:lsdException w:name="Grid Table 6 Colorful" w:uiPriority="51"/>
-    <w:lsdException w:name="Grid Table 7 Colorful" w:uiPriority="52"/>
-    <w:lsdException w:name="Grid Table 1 Light Accent 1" w:uiPriority="46"/>
-    <w:lsdException w:name="Grid Table 2 Accent 1" w:uiPriority="47"/>
-    <w:lsdException w:name="Grid Table 3 Accent 1" w:uiPriority="48"/>
-    <w:lsdException w:name="Grid Table 4 Accent 1" w:uiPriority="49"/>
-    <w:lsdException w:name="Grid Table 5 Dark Accent 1" w:uiPriority="50"/>
-    <w:lsdException w:name="Grid Table 6 Colorful Accent 1" w:uiPriority="51"/>
-    <w:lsdException w:name="Grid Table 7 Colorful Accent 1" w:uiPriority="52"/>
-    <w:lsdException w:name="Grid Table 1 Light Accent 2" w:uiPriority="46"/>
-    <w:lsdException w:name="Grid Table 2 Accent 2" w:uiPriority="47"/>
-    <w:lsdException w:name="Grid Table 3 Accent 2" w:uiPriority="48"/>
-    <w:lsdException w:name="Grid Table 4 Accent 2" w:uiPriority="49"/>
-    <w:lsdException w:name="Grid Table 5 Dark Accent 2" w:uiPriority="50"/>
-    <w:lsdException w:name="Grid Table 6 Colorful Accent 2" w:uiPriority="51"/>
-    <w:lsdException w:name="Grid Table 7 Colorful Accent 2" w:uiPriority="52"/>
-    <w:lsdException w:name="Grid Table 1 Light Accent 3" w:uiPriority="46"/>
-    <w:lsdException w:name="Grid Table 2 Accent 3" w:uiPriority="47"/>
-    <w:lsdException w:name="Grid Table 3 Accent 3" w:uiPriority="48"/>
-    <w:lsdException w:name="Grid Table 4 Accent 3" w:uiPriority="49"/>
-    <w:lsdException w:name="Grid Table 5 Dark Accent 3" w:uiPriority="50"/>
-    <w:lsdException w:name="Grid Table 6 Colorful Accent 3" w:uiPriority="51"/>
-    <w:lsdException w:name="Grid Table 7 Colorful Accent 3" w:uiPriority="52"/>
-    <w:lsdException w:name="Grid Table 1 Light Accent 4" w:uiPriority="46"/>
-    <w:lsdException w:name="Grid Table 2 Accent 4" w:uiPriority="47"/>
-    <w:lsdException w:name="Grid Table 3 Accent 4" w:uiPriority="48"/>
-    <w:lsdException w:name="Grid Table 4 Accent 4" w:uiPriority="49"/>
-    <w:lsdException w:name="Grid Table 5 Dark Accent 4" w:uiPriority="50"/>
-    <w:lsdException w:name="Grid Table 6 Colorful Accent 4" w:uiPriority="51"/>
-    <w:lsdException w:name="Grid Table 7 Colorful Accent 4" w:uiPriority="52"/>
-    <w:lsdException w:name="Grid Table 1 Light Accent 5" w:uiPriority="46"/>
-    <w:lsdException w:name="Grid Table 2 Accent 5" w:uiPriority="47"/>
-    <w:lsdException w:name="Grid Table 3 Accent 5" w:uiPriority="48"/>
-    <w:lsdException w:name="Grid Table 4 Accent 5" w:uiPriority="49"/>
-    <w:lsdException w:name="Grid Table 5 Dark Accent 5" w:uiPriority="50"/>
-    <w:lsdException w:name="Grid Table 6 Colorful Accent 5" w:uiPriority="51"/>
-    <w:lsdException w:name="Grid Table 7 Colorful Accent 5" w:uiPriority="52"/>
-    <w:lsdException w:name="Grid Table 1 Light Accent 6" w:uiPriority="46"/>
-    <w:lsdException w:name="Grid Table 2 Accent 6" w:uiPriority="47"/>
-    <w:lsdException w:name="Grid Table 3 Accent 6" w:uiPriority="48"/>
-    <w:lsdException w:name="Grid Table 4 Accent 6" w:uiPriority="49"/>
-    <w:lsdException w:name="Grid Table 5 Dark Accent 6" w:uiPriority="50"/>
-    <w:lsdException w:name="Grid Table 6 Colorful Accent 6" w:uiPriority="51"/>
-    <w:lsdException w:name="Grid Table 7 Colorful Accent 6" w:uiPriority="52"/>
-    <w:lsdException w:name="List Table 1 Light" w:uiPriority="46"/>
-    <w:lsdException w:name="List Table 2" w:uiPriority="47"/>
-    <w:lsdException w:name="List Table 3" w:uiPriority="48"/>
-    <w:lsdException w:name="List Table 4" w:uiPriority="49"/>
-    <w:lsdException w:name="List Table 5 Dark" w:uiPriority="50"/>
-    <w:lsdException w:name="List Table 6 Colorful" w:uiPriority="51"/>
-    <w:lsdException w:name="List Table 7 Colorful" w:uiPriority="52"/>
-    <w:lsdException w:name="List Table 1 Light Accent 1" w:uiPriority="46"/>
-    <w:lsdException w:name="List Table 2 Accent 1" w:uiPriority="47"/>
-    <w:lsdException w:name="List Table 3 Accent 1" w:uiPriority="48"/>
-    <w:lsdException w:name="List Table 4 Accent 1" w:uiPriority="49"/>
-    <w:lsdException w:name="List Table 5 Dark Accent 1" w:uiPriority="50"/>
-    <w:lsdException w:name="List Table 6 Colorful Accent 1" w:uiPriority="51"/>
-    <w:lsdException w:name="List Table 7 Colorful Accent 1" w:uiPriority="52"/>
-    <w:lsdException w:name="List Table 1 Light Accent 2" w:uiPriority="46"/>
-    <w:lsdException w:name="List Table 2 Accent 2" w:uiPriority="47"/>
-    <w:lsdException w:name="List Table 3 Accent 2" w:uiPriority="48"/>
-    <w:lsdException w:name="List Table 4 Accent 2" w:uiPriority="49"/>
-    <w:lsdException w:name="List Table 5 Dark Accent 2" w:uiPriority="50"/>
-    <w:lsdException w:name="List Table 6 Colorful Accent 2" w:uiPriority="51"/>
-    <w:lsdException w:name="List Table 7 Colorful Accent 2" w:uiPriority="52"/>
-    <w:lsdException w:name="List Table 1 Light Accent 3" w:uiPriority="46"/>
-    <w:lsdException w:name="List Table 2 Accent 3" w:uiPriority="47"/>
-    <w:lsdException w:name="List Table 3 Accent 3" w:uiPriority="48"/>
-    <w:lsdException w:name="List Table 4 Accent 3" w:uiPriority="49"/>
-    <w:lsdException w:name="List Table 5 Dark Accent 3" w:uiPriority="50"/>
-    <w:lsdException w:name="List Table 6 Colorful Accent 3" w:uiPriority="51"/>
-    <w:lsdException w:name="List Table 7 Colorful Accent 3" w:uiPriority="52"/>
-    <w:lsdException w:name="List Table 1 Light Accent 4" w:uiPriority="46"/>
-    <w:lsdException w:name="List Table 2 Accent 4" w:uiPriority="47"/>
-    <w:lsdException w:name="List Table 3 Accent 4" w:uiPriority="48"/>
-    <w:lsdException w:name="List Table 4 Accent 4" w:uiPriority="49"/>
-    <w:lsdException w:name="List Table 5 Dark Accent 4" w:uiPriority="50"/>
-    <w:lsdException w:name="List Table 6 Colorful Accent 4" w:uiPriority="51"/>
-    <w:lsdException w:name="List Table 7 Colorful Accent 4" w:uiPriority="52"/>
-    <w:lsdException w:name="List Table 1 Light Accent 5" w:uiPriority="46"/>
-    <w:lsdException w:name="List Table 2 Accent 5" w:uiPriority="47"/>
-    <w:lsdException w:name="List Table 3 Accent 5" w:uiPriority="48"/>
-    <w:lsdException w:name="List Table 4 Accent 5" w:uiPriority="49"/>
-    <w:lsdException w:name="List Table 5 Dark Accent 5" w:uiPriority="50"/>
-    <w:lsdException w:name="List Table 6 Colorful Accent 5" w:uiPriority="51"/>
-    <w:lsdException w:name="List Table 7 Colorful Accent 5" w:uiPriority="52"/>
-    <w:lsdException w:name="List Table 1 Light Accent 6" w:uiPriority="46"/>
-    <w:lsdException w:name="List Table 2 Accent 6" w:uiPriority="47"/>
-    <w:lsdException w:name="List Table 3 Accent 6" w:uiPriority="48"/>
-    <w:lsdException w:name="List Table 4 Accent 6" w:uiPriority="49"/>
-    <w:lsdException w:name="List Table 5 Dark Accent 6" w:uiPriority="50"/>
-    <w:lsdException w:name="List Table 6 Colorful Accent 6" w:uiPriority="51"/>
-    <w:lsdException w:name="List Table 7 Colorful Accent 6" w:uiPriority="52"/>
-    <w:lsdException w:name="Mention" w:semiHidden="1" w:unhideWhenUsed="1"/>
-    <w:lsdException w:name="Smart Hyperlink" w:semiHidden="1" w:unhideWhenUsed="1"/>
-    <w:lsdException w:name="Hashtag" w:semiHidden="1" w:unhideWhenUsed="1"/>
-    <w:lsdException w:name="Unresolved Mention" w:semiHidden="1" w:unhideWhenUsed="1"/>
-  </w:latentStyles>
-  <w:style w:type="paragraph" w:default="1" w:styleId="Normal">
-    <w:name w:val="Normal"/>
-    <w:qFormat/>
-  </w:style>
-  <w:style w:type="character" w:default="1" w:styleId="Fuentedeprrafopredeter">
-    <w:name w:val="Default Paragraph Font"/>
-    <w:uiPriority w:val="1"/>
-    <w:semiHidden/>
-    <w:unhideWhenUsed/>
-  </w:style>
-  <w:style w:type="table" w:default="1" w:styleId="Tablanormal">
-    <w:name w:val="Normal Table"/>
-    <w:uiPriority w:val="99"/>
-    <w:semiHidden/>
-    <w:unhideWhenUsed/>
-    <w:tblPr>
-      <w:tblInd w:w="0" w:type="dxa"/>
-      <w:tblCellMar>
-        <w:top w:w="0" w:type="dxa"/>
-        <w:left w:w="108" w:type="dxa"/>
-        <w:bottom w:w="0" w:type="dxa"/>
-        <w:right w:w="108" w:type="dxa"/>
-      </w:tblCellMar>
-    </w:tblPr>
-  </w:style>
-  <w:style w:type="numbering" w:default="1" w:styleId="Sinlista">
-    <w:name w:val="No List"/>
-    <w:uiPriority w:val="99"/>
-    <w:semiHidden/>
-    <w:unhideWhenUsed/>
-  </w:style>
-  <w:style w:type="character" w:styleId="Textodelmarcadordeposicin">
-    <w:name w:val="Placeholder Text"/>
-    <w:basedOn w:val="Fuentedeprrafopredeter"/>
-    <w:uiPriority w:val="99"/>
-    <w:semiHidden/>
-    <w:rsid w:val="00E54502"/>
-    <w:rPr>
-      <w:color w:val="808080"/>
-    </w:rPr>
-  </w:style>
-</w:styles>
-</file>
-
-<file path=word/glossary/webSettings.xml><?xml version="1.0" encoding="utf-8"?>
-<w:webSettings xmlns:mc="http://schemas.openxmlformats.org/markup-compatibility/2006" xmlns:r="http://schemas.openxmlformats.org/officeDocument/2006/relationships" xmlns:w="http://schemas.openxmlformats.org/wordprocessingml/2006/main" xmlns:w14="http://schemas.microsoft.com/office/word/2010/wordml" xmlns:w15="http://schemas.microsoft.com/office/word/2012/wordml" xmlns:w16cid="http://schemas.microsoft.com/office/word/2016/wordml/cid" xmlns:w16se="http://schemas.microsoft.com/office/word/2015/wordml/symex" mc:Ignorable="w14 w15 w16se w16cid">
-  <w:optimizeForBrowser/>
-  <w:allowPNG/>
-</w:webSettings>
-</file>
-
 <file path=word/theme/theme1.xml><?xml version="1.0" encoding="utf-8"?>
 <a:theme xmlns:a="http://schemas.openxmlformats.org/drawingml/2006/main" name="Tema de Office">
   <a:themeElements>
@@ -38465,7 +37998,7 @@
 </file>
 
 <file path=customXml/itemProps1.xml><?xml version="1.0" encoding="utf-8"?>
-<ds:datastoreItem xmlns:ds="http://schemas.openxmlformats.org/officeDocument/2006/customXml" ds:itemID="{ED51471E-239F-4A48-AEB4-17139C47FA84}">
+<ds:datastoreItem xmlns:ds="http://schemas.openxmlformats.org/officeDocument/2006/customXml" ds:itemID="{DF10CB68-4F74-4B14-A7E3-5F21C9A81C7C}">
   <ds:schemaRefs>
     <ds:schemaRef ds:uri="http://schemas.openxmlformats.org/officeDocument/2006/bibliography"/>
   </ds:schemaRefs>

</xml_diff>